<commit_message>
modified the main repor
</commit_message>
<xml_diff>
--- a/reports/Отчет по ПД.docx
+++ b/reports/Отчет по ПД.docx
@@ -1,6 +1,6 @@
 
 <file path=word/document.xml><?xml version="1.0" encoding="utf-8"?>
-<w:document xmlns:wpc="http://schemas.microsoft.com/office/word/2010/wordprocessingCanvas" xmlns:cx="http://schemas.microsoft.com/office/drawing/2014/chartex" xmlns:cx1="http://schemas.microsoft.com/office/drawing/2015/9/8/chartex" xmlns:cx2="http://schemas.microsoft.com/office/drawing/2015/10/21/chartex" xmlns:cx3="http://schemas.microsoft.com/office/drawing/2016/5/9/chartex" xmlns:cx4="http://schemas.microsoft.com/office/drawing/2016/5/10/chartex" xmlns:cx5="http://schemas.microsoft.com/office/drawing/2016/5/11/chartex" xmlns:cx6="http://schemas.microsoft.com/office/drawing/2016/5/12/chartex" xmlns:cx7="http://schemas.microsoft.com/office/drawing/2016/5/13/chartex" xmlns:cx8="http://schemas.microsoft.com/office/drawing/2016/5/14/chartex" xmlns:mc="http://schemas.openxmlformats.org/markup-compatibility/2006" xmlns:aink="http://schemas.microsoft.com/office/drawing/2016/ink" xmlns:am3d="http://schemas.microsoft.com/office/drawing/2017/model3d" xmlns:o="urn:schemas-microsoft-com:office:office" xmlns:r="http://schemas.openxmlformats.org/officeDocument/2006/relationships" xmlns:m="http://schemas.openxmlformats.org/officeDocument/2006/math" xmlns:v="urn:schemas-microsoft-com:vml" xmlns:wp14="http://schemas.microsoft.com/office/word/2010/wordprocessingDrawing" xmlns:wp="http://schemas.openxmlformats.org/drawingml/2006/wordprocessingDrawing" xmlns:w10="urn:schemas-microsoft-com:office:word" xmlns:w="http://schemas.openxmlformats.org/wordprocessingml/2006/main" xmlns:w14="http://schemas.microsoft.com/office/word/2010/wordml" xmlns:w15="http://schemas.microsoft.com/office/word/2012/wordml" xmlns:w16cex="http://schemas.microsoft.com/office/word/2018/wordml/cex" xmlns:w16cid="http://schemas.microsoft.com/office/word/2016/wordml/cid" xmlns:w16="http://schemas.microsoft.com/office/word/2018/wordml" xmlns:w16se="http://schemas.microsoft.com/office/word/2015/wordml/symex" xmlns:wpg="http://schemas.microsoft.com/office/word/2010/wordprocessingGroup" xmlns:wpi="http://schemas.microsoft.com/office/word/2010/wordprocessingInk" xmlns:wne="http://schemas.microsoft.com/office/word/2006/wordml" xmlns:wps="http://schemas.microsoft.com/office/word/2010/wordprocessingShape" mc:Ignorable="w14 w15 w16se w16cid w16 w16cex wp14">
+<w:document xmlns:wpc="http://schemas.microsoft.com/office/word/2010/wordprocessingCanvas" xmlns:cx="http://schemas.microsoft.com/office/drawing/2014/chartex" xmlns:cx1="http://schemas.microsoft.com/office/drawing/2015/9/8/chartex" xmlns:cx2="http://schemas.microsoft.com/office/drawing/2015/10/21/chartex" xmlns:cx3="http://schemas.microsoft.com/office/drawing/2016/5/9/chartex" xmlns:cx4="http://schemas.microsoft.com/office/drawing/2016/5/10/chartex" xmlns:cx5="http://schemas.microsoft.com/office/drawing/2016/5/11/chartex" xmlns:cx6="http://schemas.microsoft.com/office/drawing/2016/5/12/chartex" xmlns:cx7="http://schemas.microsoft.com/office/drawing/2016/5/13/chartex" xmlns:cx8="http://schemas.microsoft.com/office/drawing/2016/5/14/chartex" xmlns:mc="http://schemas.openxmlformats.org/markup-compatibility/2006" xmlns:aink="http://schemas.microsoft.com/office/drawing/2016/ink" xmlns:am3d="http://schemas.microsoft.com/office/drawing/2017/model3d" xmlns:o="urn:schemas-microsoft-com:office:office" xmlns:r="http://schemas.openxmlformats.org/officeDocument/2006/relationships" xmlns:m="http://schemas.openxmlformats.org/officeDocument/2006/math" xmlns:v="urn:schemas-microsoft-com:vml" xmlns:wp14="http://schemas.microsoft.com/office/word/2010/wordprocessingDrawing" xmlns:wp="http://schemas.openxmlformats.org/drawingml/2006/wordprocessingDrawing" xmlns:w10="urn:schemas-microsoft-com:office:word" xmlns:w="http://schemas.openxmlformats.org/wordprocessingml/2006/main" xmlns:w14="http://schemas.microsoft.com/office/word/2010/wordml" xmlns:w15="http://schemas.microsoft.com/office/word/2012/wordml" xmlns:w16cex="http://schemas.microsoft.com/office/word/2018/wordml/cex" xmlns:w16cid="http://schemas.microsoft.com/office/word/2016/wordml/cid" xmlns:w16="http://schemas.microsoft.com/office/word/2018/wordml" xmlns:w16sdtdh="http://schemas.microsoft.com/office/word/2020/wordml/sdtdatahash" xmlns:w16se="http://schemas.microsoft.com/office/word/2015/wordml/symex" xmlns:wpg="http://schemas.microsoft.com/office/word/2010/wordprocessingGroup" xmlns:wpi="http://schemas.microsoft.com/office/word/2010/wordprocessingInk" xmlns:wne="http://schemas.microsoft.com/office/word/2006/wordml" xmlns:wps="http://schemas.microsoft.com/office/word/2010/wordprocessingShape" mc:Ignorable="w14 w15 w16se w16cid w16 w16cex w16sdtdh wp14">
   <w:body>
     <w:p>
       <w:pPr>
@@ -390,15 +390,42 @@
           <w:rFonts w:ascii="Times New Roman" w:eastAsia="Times New Roman" w:hAnsi="Times New Roman" w:cs="Times New Roman"/>
           <w:sz w:val="24"/>
           <w:szCs w:val="24"/>
-        </w:rPr>
-      </w:pPr>
-      <w:r>
-        <w:rPr>
-          <w:rFonts w:ascii="Times New Roman" w:eastAsia="Times New Roman" w:hAnsi="Times New Roman" w:cs="Times New Roman"/>
-          <w:sz w:val="24"/>
-          <w:szCs w:val="24"/>
-        </w:rPr>
-        <w:t>Студент: __________________/ Райков Клим Алексеевич, 181-342</w:t>
+          <w:lang w:val="ru-RU"/>
+        </w:rPr>
+      </w:pPr>
+      <w:r>
+        <w:rPr>
+          <w:rFonts w:ascii="Times New Roman" w:eastAsia="Times New Roman" w:hAnsi="Times New Roman" w:cs="Times New Roman"/>
+          <w:sz w:val="24"/>
+          <w:szCs w:val="24"/>
+        </w:rPr>
+        <w:t xml:space="preserve">Студент: __________________/ </w:t>
+      </w:r>
+      <w:r>
+        <w:rPr>
+          <w:rFonts w:ascii="Times New Roman" w:eastAsia="Times New Roman" w:hAnsi="Times New Roman" w:cs="Times New Roman"/>
+          <w:sz w:val="24"/>
+          <w:szCs w:val="24"/>
+          <w:lang w:val="ru-RU"/>
+        </w:rPr>
+        <w:t>Деминов Никита Максимович</w:t>
+      </w:r>
+      <w:r>
+        <w:rPr>
+          <w:rFonts w:ascii="Times New Roman" w:eastAsia="Times New Roman" w:hAnsi="Times New Roman" w:cs="Times New Roman"/>
+          <w:sz w:val="24"/>
+          <w:szCs w:val="24"/>
+        </w:rPr>
+        <w:t xml:space="preserve">, </w:t>
+      </w:r>
+      <w:r>
+        <w:rPr>
+          <w:rFonts w:ascii="Times New Roman" w:eastAsia="Times New Roman" w:hAnsi="Times New Roman" w:cs="Times New Roman"/>
+          <w:sz w:val="24"/>
+          <w:szCs w:val="24"/>
+          <w:lang w:val="ru-RU"/>
+        </w:rPr>
+        <w:t>191-321</w:t>
       </w:r>
     </w:p>
     <w:p>
@@ -437,33 +464,59 @@
           <w:rFonts w:ascii="Times New Roman" w:eastAsia="Times New Roman" w:hAnsi="Times New Roman" w:cs="Times New Roman"/>
           <w:sz w:val="24"/>
           <w:szCs w:val="24"/>
-        </w:rPr>
-      </w:pPr>
-      <w:r>
-        <w:rPr>
-          <w:rFonts w:ascii="Times New Roman" w:eastAsia="Times New Roman" w:hAnsi="Times New Roman" w:cs="Times New Roman"/>
-          <w:sz w:val="24"/>
-          <w:szCs w:val="24"/>
-        </w:rPr>
-        <w:t xml:space="preserve">Студент: __________________/ Гасанов Сунгур </w:t>
-      </w:r>
-      <w:proofErr w:type="spellStart"/>
-      <w:r>
-        <w:rPr>
-          <w:rFonts w:ascii="Times New Roman" w:eastAsia="Times New Roman" w:hAnsi="Times New Roman" w:cs="Times New Roman"/>
-          <w:sz w:val="24"/>
-          <w:szCs w:val="24"/>
-        </w:rPr>
-        <w:t>Юсупович</w:t>
-      </w:r>
-      <w:proofErr w:type="spellEnd"/>
-      <w:r>
-        <w:rPr>
-          <w:rFonts w:ascii="Times New Roman" w:eastAsia="Times New Roman" w:hAnsi="Times New Roman" w:cs="Times New Roman"/>
-          <w:sz w:val="24"/>
-          <w:szCs w:val="24"/>
-        </w:rPr>
-        <w:t>, 191-322</w:t>
+          <w:lang w:val="ru-RU"/>
+        </w:rPr>
+      </w:pPr>
+      <w:r>
+        <w:rPr>
+          <w:rFonts w:ascii="Times New Roman" w:eastAsia="Times New Roman" w:hAnsi="Times New Roman" w:cs="Times New Roman"/>
+          <w:sz w:val="24"/>
+          <w:szCs w:val="24"/>
+        </w:rPr>
+        <w:t xml:space="preserve">Студент: __________________/ </w:t>
+      </w:r>
+      <w:r>
+        <w:rPr>
+          <w:rFonts w:ascii="Times New Roman" w:eastAsia="Times New Roman" w:hAnsi="Times New Roman" w:cs="Times New Roman"/>
+          <w:sz w:val="24"/>
+          <w:szCs w:val="24"/>
+          <w:lang w:val="ru-RU"/>
+        </w:rPr>
+        <w:t>Бычкова Елена Сергеевна</w:t>
+      </w:r>
+      <w:r>
+        <w:rPr>
+          <w:rFonts w:ascii="Times New Roman" w:eastAsia="Times New Roman" w:hAnsi="Times New Roman" w:cs="Times New Roman"/>
+          <w:sz w:val="24"/>
+          <w:szCs w:val="24"/>
+        </w:rPr>
+        <w:t>, 1</w:t>
+      </w:r>
+      <w:r>
+        <w:rPr>
+          <w:rFonts w:ascii="Times New Roman" w:eastAsia="Times New Roman" w:hAnsi="Times New Roman" w:cs="Times New Roman"/>
+          <w:sz w:val="24"/>
+          <w:szCs w:val="24"/>
+          <w:lang w:val="ru-RU"/>
+        </w:rPr>
+        <w:t>8</w:t>
+      </w:r>
+      <w:r>
+        <w:rPr>
+          <w:rFonts w:ascii="Times New Roman" w:eastAsia="Times New Roman" w:hAnsi="Times New Roman" w:cs="Times New Roman"/>
+          <w:sz w:val="24"/>
+          <w:szCs w:val="24"/>
+        </w:rPr>
+        <w:t>1-32</w:t>
+      </w:r>
+      <w:r>
+        <w:rPr>
+          <w:rFonts w:ascii="Times New Roman" w:eastAsia="Times New Roman" w:hAnsi="Times New Roman" w:cs="Times New Roman"/>
+          <w:sz w:val="24"/>
+          <w:szCs w:val="24"/>
+          <w:lang w:val="ru-RU"/>
+        </w:rPr>
+        <w:t>1</w:t>
       </w:r>
     </w:p>
     <w:p>
@@ -483,7 +536,7 @@
           <w:sz w:val="24"/>
           <w:szCs w:val="24"/>
         </w:rPr>
-        <w:t xml:space="preserve">                  Подпись                                               ФИО, группа        </w:t>
+        <w:t xml:space="preserve">                  Подпись                                               ФИО, группа   </w:t>
       </w:r>
     </w:p>
     <w:p>
@@ -498,179 +551,11 @@
     </w:p>
     <w:p>
       <w:pPr>
-        <w:rPr>
-          <w:rFonts w:ascii="Times New Roman" w:eastAsia="Times New Roman" w:hAnsi="Times New Roman" w:cs="Times New Roman"/>
-          <w:sz w:val="24"/>
-          <w:szCs w:val="24"/>
-        </w:rPr>
-      </w:pPr>
-      <w:r>
-        <w:rPr>
-          <w:rFonts w:ascii="Times New Roman" w:eastAsia="Times New Roman" w:hAnsi="Times New Roman" w:cs="Times New Roman"/>
-          <w:sz w:val="24"/>
-          <w:szCs w:val="24"/>
-        </w:rPr>
-        <w:t>Студент: __________________/ Алексеев Даниил Владиславович, 191-322</w:t>
-      </w:r>
-    </w:p>
-    <w:p>
-      <w:pPr>
-        <w:ind w:left="540"/>
-        <w:rPr>
-          <w:rFonts w:ascii="Times New Roman" w:eastAsia="Times New Roman" w:hAnsi="Times New Roman" w:cs="Times New Roman"/>
-          <w:i/>
-          <w:sz w:val="24"/>
-          <w:szCs w:val="24"/>
-        </w:rPr>
-      </w:pPr>
-      <w:r>
-        <w:rPr>
-          <w:rFonts w:ascii="Times New Roman" w:eastAsia="Times New Roman" w:hAnsi="Times New Roman" w:cs="Times New Roman"/>
-          <w:i/>
-          <w:sz w:val="24"/>
-          <w:szCs w:val="24"/>
-        </w:rPr>
-        <w:t xml:space="preserve">                  Подпись                                               ФИО, группа                        </w:t>
-      </w:r>
-    </w:p>
-    <w:p>
-      <w:pPr>
-        <w:ind w:left="540"/>
-        <w:rPr>
-          <w:rFonts w:ascii="Times New Roman" w:eastAsia="Times New Roman" w:hAnsi="Times New Roman" w:cs="Times New Roman"/>
-          <w:sz w:val="24"/>
-          <w:szCs w:val="24"/>
-        </w:rPr>
-      </w:pPr>
-    </w:p>
-    <w:p>
-      <w:pPr>
-        <w:rPr>
-          <w:rFonts w:ascii="Times New Roman" w:eastAsia="Times New Roman" w:hAnsi="Times New Roman" w:cs="Times New Roman"/>
-          <w:sz w:val="24"/>
-          <w:szCs w:val="24"/>
-        </w:rPr>
-      </w:pPr>
-      <w:r>
-        <w:rPr>
-          <w:rFonts w:ascii="Times New Roman" w:eastAsia="Times New Roman" w:hAnsi="Times New Roman" w:cs="Times New Roman"/>
-          <w:sz w:val="24"/>
-          <w:szCs w:val="24"/>
-        </w:rPr>
-        <w:t xml:space="preserve">Студент: __________________/ </w:t>
-      </w:r>
-      <w:proofErr w:type="spellStart"/>
-      <w:r>
-        <w:rPr>
-          <w:rFonts w:ascii="Times New Roman" w:eastAsia="Times New Roman" w:hAnsi="Times New Roman" w:cs="Times New Roman"/>
-          <w:sz w:val="24"/>
-          <w:szCs w:val="24"/>
-        </w:rPr>
-        <w:t>Гатауллина</w:t>
-      </w:r>
-      <w:proofErr w:type="spellEnd"/>
-      <w:r>
-        <w:rPr>
-          <w:rFonts w:ascii="Times New Roman" w:eastAsia="Times New Roman" w:hAnsi="Times New Roman" w:cs="Times New Roman"/>
-          <w:sz w:val="24"/>
-          <w:szCs w:val="24"/>
-        </w:rPr>
-        <w:t xml:space="preserve"> Руфина </w:t>
-      </w:r>
-      <w:proofErr w:type="spellStart"/>
-      <w:r>
-        <w:rPr>
-          <w:rFonts w:ascii="Times New Roman" w:eastAsia="Times New Roman" w:hAnsi="Times New Roman" w:cs="Times New Roman"/>
-          <w:sz w:val="24"/>
-          <w:szCs w:val="24"/>
-        </w:rPr>
-        <w:t>Ринатовна</w:t>
-      </w:r>
-      <w:proofErr w:type="spellEnd"/>
-      <w:r>
-        <w:rPr>
-          <w:rFonts w:ascii="Times New Roman" w:eastAsia="Times New Roman" w:hAnsi="Times New Roman" w:cs="Times New Roman"/>
-          <w:sz w:val="24"/>
-          <w:szCs w:val="24"/>
-        </w:rPr>
-        <w:t>, 191-322</w:t>
-      </w:r>
-    </w:p>
-    <w:p>
-      <w:pPr>
-        <w:ind w:left="540"/>
-        <w:rPr>
-          <w:rFonts w:ascii="Times New Roman" w:eastAsia="Times New Roman" w:hAnsi="Times New Roman" w:cs="Times New Roman"/>
-          <w:i/>
-          <w:sz w:val="24"/>
-          <w:szCs w:val="24"/>
-        </w:rPr>
-      </w:pPr>
-      <w:r>
-        <w:rPr>
-          <w:rFonts w:ascii="Times New Roman" w:eastAsia="Times New Roman" w:hAnsi="Times New Roman" w:cs="Times New Roman"/>
-          <w:i/>
-          <w:sz w:val="24"/>
-          <w:szCs w:val="24"/>
-        </w:rPr>
-        <w:t xml:space="preserve">                  Подпись                                               ФИО, группа   </w:t>
-      </w:r>
-    </w:p>
-    <w:p>
-      <w:pPr>
-        <w:rPr>
-          <w:rFonts w:ascii="Times New Roman" w:eastAsia="Times New Roman" w:hAnsi="Times New Roman" w:cs="Times New Roman"/>
-          <w:i/>
-          <w:sz w:val="24"/>
-          <w:szCs w:val="24"/>
-        </w:rPr>
-      </w:pPr>
-      <w:r>
-        <w:rPr>
-          <w:rFonts w:ascii="Times New Roman" w:eastAsia="Times New Roman" w:hAnsi="Times New Roman" w:cs="Times New Roman"/>
-          <w:i/>
-          <w:sz w:val="24"/>
-          <w:szCs w:val="24"/>
-        </w:rPr>
-        <w:t xml:space="preserve">      </w:t>
-      </w:r>
-    </w:p>
-    <w:p>
-      <w:pPr>
-        <w:rPr>
-          <w:rFonts w:ascii="Times New Roman" w:eastAsia="Times New Roman" w:hAnsi="Times New Roman" w:cs="Times New Roman"/>
-          <w:i/>
-          <w:sz w:val="24"/>
-          <w:szCs w:val="24"/>
-        </w:rPr>
-      </w:pPr>
-    </w:p>
-    <w:p>
-      <w:pPr>
-        <w:rPr>
-          <w:rFonts w:ascii="Times New Roman" w:eastAsia="Times New Roman" w:hAnsi="Times New Roman" w:cs="Times New Roman"/>
-          <w:i/>
-          <w:sz w:val="24"/>
-          <w:szCs w:val="24"/>
-        </w:rPr>
-      </w:pPr>
-    </w:p>
-    <w:p>
-      <w:pPr>
-        <w:rPr>
-          <w:rFonts w:ascii="Times New Roman" w:eastAsia="Times New Roman" w:hAnsi="Times New Roman" w:cs="Times New Roman"/>
-          <w:sz w:val="18"/>
-          <w:szCs w:val="18"/>
-        </w:rPr>
-      </w:pPr>
-    </w:p>
-    <w:p>
-      <w:pPr>
         <w:jc w:val="center"/>
         <w:rPr>
           <w:rFonts w:ascii="Times New Roman" w:eastAsia="Times New Roman" w:hAnsi="Times New Roman" w:cs="Times New Roman"/>
-          <w:sz w:val="18"/>
-          <w:szCs w:val="18"/>
+          <w:sz w:val="24"/>
+          <w:szCs w:val="24"/>
         </w:rPr>
       </w:pPr>
     </w:p>
@@ -683,14 +568,6 @@
           <w:szCs w:val="24"/>
         </w:rPr>
       </w:pPr>
-      <w:r>
-        <w:rPr>
-          <w:rFonts w:ascii="Times New Roman" w:eastAsia="Times New Roman" w:hAnsi="Times New Roman" w:cs="Times New Roman"/>
-          <w:sz w:val="24"/>
-          <w:szCs w:val="24"/>
-        </w:rPr>
-        <w:t>Москва, 2020 г.</w:t>
-      </w:r>
     </w:p>
     <w:p>
       <w:pPr>
@@ -701,6 +578,111 @@
           <w:szCs w:val="24"/>
         </w:rPr>
       </w:pPr>
+    </w:p>
+    <w:p>
+      <w:pPr>
+        <w:jc w:val="center"/>
+        <w:rPr>
+          <w:rFonts w:ascii="Times New Roman" w:eastAsia="Times New Roman" w:hAnsi="Times New Roman" w:cs="Times New Roman"/>
+          <w:sz w:val="24"/>
+          <w:szCs w:val="24"/>
+        </w:rPr>
+      </w:pPr>
+    </w:p>
+    <w:p>
+      <w:pPr>
+        <w:jc w:val="center"/>
+        <w:rPr>
+          <w:rFonts w:ascii="Times New Roman" w:eastAsia="Times New Roman" w:hAnsi="Times New Roman" w:cs="Times New Roman"/>
+          <w:sz w:val="24"/>
+          <w:szCs w:val="24"/>
+        </w:rPr>
+      </w:pPr>
+    </w:p>
+    <w:p>
+      <w:pPr>
+        <w:jc w:val="center"/>
+        <w:rPr>
+          <w:rFonts w:ascii="Times New Roman" w:eastAsia="Times New Roman" w:hAnsi="Times New Roman" w:cs="Times New Roman"/>
+          <w:sz w:val="24"/>
+          <w:szCs w:val="24"/>
+        </w:rPr>
+      </w:pPr>
+    </w:p>
+    <w:p>
+      <w:pPr>
+        <w:jc w:val="center"/>
+        <w:rPr>
+          <w:rFonts w:ascii="Times New Roman" w:eastAsia="Times New Roman" w:hAnsi="Times New Roman" w:cs="Times New Roman"/>
+          <w:sz w:val="24"/>
+          <w:szCs w:val="24"/>
+        </w:rPr>
+      </w:pPr>
+    </w:p>
+    <w:p>
+      <w:pPr>
+        <w:jc w:val="center"/>
+        <w:rPr>
+          <w:rFonts w:ascii="Times New Roman" w:eastAsia="Times New Roman" w:hAnsi="Times New Roman" w:cs="Times New Roman"/>
+          <w:sz w:val="24"/>
+          <w:szCs w:val="24"/>
+        </w:rPr>
+      </w:pPr>
+    </w:p>
+    <w:p>
+      <w:pPr>
+        <w:jc w:val="center"/>
+        <w:rPr>
+          <w:rFonts w:ascii="Times New Roman" w:eastAsia="Times New Roman" w:hAnsi="Times New Roman" w:cs="Times New Roman"/>
+          <w:sz w:val="24"/>
+          <w:szCs w:val="24"/>
+        </w:rPr>
+      </w:pPr>
+    </w:p>
+    <w:p>
+      <w:pPr>
+        <w:jc w:val="center"/>
+        <w:rPr>
+          <w:rFonts w:ascii="Times New Roman" w:eastAsia="Times New Roman" w:hAnsi="Times New Roman" w:cs="Times New Roman"/>
+          <w:sz w:val="24"/>
+          <w:szCs w:val="24"/>
+        </w:rPr>
+      </w:pPr>
+    </w:p>
+    <w:p>
+      <w:pPr>
+        <w:jc w:val="center"/>
+        <w:rPr>
+          <w:rFonts w:ascii="Times New Roman" w:eastAsia="Times New Roman" w:hAnsi="Times New Roman" w:cs="Times New Roman"/>
+          <w:sz w:val="24"/>
+          <w:szCs w:val="24"/>
+        </w:rPr>
+      </w:pPr>
+      <w:r>
+        <w:rPr>
+          <w:rFonts w:ascii="Times New Roman" w:eastAsia="Times New Roman" w:hAnsi="Times New Roman" w:cs="Times New Roman"/>
+          <w:sz w:val="24"/>
+          <w:szCs w:val="24"/>
+        </w:rPr>
+        <w:t>Москва, 202</w:t>
+      </w:r>
+      <w:r>
+        <w:rPr>
+          <w:rFonts w:ascii="Times New Roman" w:eastAsia="Times New Roman" w:hAnsi="Times New Roman" w:cs="Times New Roman"/>
+          <w:sz w:val="24"/>
+          <w:szCs w:val="24"/>
+          <w:lang w:val="ru-RU"/>
+        </w:rPr>
+        <w:t>2</w:t>
+      </w:r>
+      <w:r>
+        <w:rPr>
+          <w:rFonts w:ascii="Times New Roman" w:eastAsia="Times New Roman" w:hAnsi="Times New Roman" w:cs="Times New Roman"/>
+          <w:sz w:val="24"/>
+          <w:szCs w:val="24"/>
+        </w:rPr>
+        <w:t xml:space="preserve"> г.</w:t>
+      </w:r>
     </w:p>
     <w:p>
       <w:pPr>
@@ -1780,7 +1762,7 @@
           <w:sz w:val="24"/>
           <w:szCs w:val="24"/>
         </w:rPr>
-        <w:t>Общим заданием является создание сайта с возможностью для студентов выбора курса для прохождения, личного кабинета преподавателя и студента, где студент может совершать оплаты выбранного курса, выполнять домашнее задание, а преподаватель контролирует оплаты, посещаемость занятий,  объединяет студентов в группы и выдает домашнее задание.</w:t>
+        <w:t>Общим заданием является создание сайта с возможностью для студентов выбора курса для прохождения, личного кабинета преподавателя и студента, где студент может совершать оплаты выбранного курса, выполнять домашнее задание, а преподаватель контролирует оплаты, посещаемость занятий, объединяет студентов в группы и выдает домашнее задание.</w:t>
       </w:r>
     </w:p>
     <w:p>
@@ -1941,18 +1923,8 @@
           <w:sz w:val="24"/>
           <w:szCs w:val="24"/>
         </w:rPr>
-        <w:t xml:space="preserve">Эскиз </w:t>
-      </w:r>
-      <w:proofErr w:type="spellStart"/>
-      <w:r>
-        <w:rPr>
-          <w:rFonts w:ascii="Times New Roman" w:eastAsia="Times New Roman" w:hAnsi="Times New Roman" w:cs="Times New Roman"/>
-          <w:sz w:val="24"/>
-          <w:szCs w:val="24"/>
-        </w:rPr>
-        <w:t>лендинга</w:t>
-      </w:r>
-      <w:proofErr w:type="spellEnd"/>
+        <w:t>Эскиз лендинга</w:t>
+      </w:r>
     </w:p>
     <w:p>
       <w:pPr>
@@ -2098,18 +2070,8 @@
           <w:sz w:val="24"/>
           <w:szCs w:val="24"/>
         </w:rPr>
-        <w:t xml:space="preserve">Верстка </w:t>
-      </w:r>
-      <w:proofErr w:type="spellStart"/>
-      <w:r>
-        <w:rPr>
-          <w:rFonts w:ascii="Times New Roman" w:eastAsia="Times New Roman" w:hAnsi="Times New Roman" w:cs="Times New Roman"/>
-          <w:sz w:val="24"/>
-          <w:szCs w:val="24"/>
-        </w:rPr>
-        <w:t>Лендинга</w:t>
-      </w:r>
-      <w:proofErr w:type="spellEnd"/>
+        <w:t>Верстка Лендинга</w:t>
+      </w:r>
     </w:p>
     <w:p>
       <w:pPr>
@@ -2352,7 +2314,7 @@
     <w:p>
       <w:pPr>
         <w:numPr>
-          <w:ilvl w:val="1"/>
+          <w:ilvl w:val="0"/>
           <w:numId w:val="2"/>
         </w:numPr>
         <w:rPr>
@@ -2364,15 +2326,24 @@
       <w:r>
         <w:rPr>
           <w:rFonts w:ascii="Times New Roman" w:hAnsi="Times New Roman" w:cs="Times New Roman"/>
-          <w:sz w:val="24"/>
-          <w:szCs w:val="24"/>
-          <w:highlight w:val="white"/>
-        </w:rPr>
-        <w:t>Создание гит репозитория и первоначальная настройка</w:t>
-      </w:r>
-    </w:p>
-    <w:p>
-      <w:pPr>
+          <w:sz w:val="28"/>
+          <w:szCs w:val="28"/>
+        </w:rPr>
+        <w:t xml:space="preserve">Перфильев Алексей Олегович </w:t>
+      </w:r>
+      <w:r>
+        <w:rPr>
+          <w:rFonts w:ascii="Times New Roman" w:hAnsi="Times New Roman" w:cs="Times New Roman"/>
+          <w:sz w:val="28"/>
+          <w:szCs w:val="28"/>
+          <w:lang w:val="en-CA"/>
+        </w:rPr>
+        <w:t>(Frontend)</w:t>
+      </w:r>
+    </w:p>
+    <w:p>
+      <w:pPr>
+        <w:pStyle w:val="a8"/>
         <w:numPr>
           <w:ilvl w:val="1"/>
           <w:numId w:val="2"/>
@@ -2381,7 +2352,6 @@
           <w:rFonts w:ascii="Times New Roman" w:hAnsi="Times New Roman" w:cs="Times New Roman"/>
           <w:sz w:val="24"/>
           <w:szCs w:val="24"/>
-          <w:highlight w:val="white"/>
         </w:rPr>
       </w:pPr>
       <w:r>
@@ -2389,24 +2359,22 @@
           <w:rFonts w:ascii="Times New Roman" w:hAnsi="Times New Roman" w:cs="Times New Roman"/>
           <w:sz w:val="24"/>
           <w:szCs w:val="24"/>
-          <w:highlight w:val="white"/>
-        </w:rPr>
-        <w:t>В</w:t>
-      </w:r>
-      <w:hyperlink r:id="rId7">
-        <w:r>
-          <w:rPr>
-            <w:rFonts w:ascii="Times New Roman" w:hAnsi="Times New Roman" w:cs="Times New Roman"/>
-            <w:sz w:val="24"/>
-            <w:szCs w:val="24"/>
-            <w:highlight w:val="white"/>
-          </w:rPr>
-          <w:t>ыбор дизайн системы</w:t>
-        </w:r>
-      </w:hyperlink>
-    </w:p>
-    <w:p>
-      <w:pPr>
+          <w:lang w:val="ru-RU"/>
+        </w:rPr>
+        <w:t>создание отображения</w:t>
+      </w:r>
+      <w:r>
+        <w:rPr>
+          <w:rFonts w:ascii="Times New Roman" w:hAnsi="Times New Roman" w:cs="Times New Roman"/>
+          <w:sz w:val="24"/>
+          <w:szCs w:val="24"/>
+        </w:rPr>
+        <w:t xml:space="preserve"> email ученика вместо имени в списке недобавленных учеников</w:t>
+      </w:r>
+    </w:p>
+    <w:p>
+      <w:pPr>
+        <w:pStyle w:val="a8"/>
         <w:numPr>
           <w:ilvl w:val="1"/>
           <w:numId w:val="2"/>
@@ -2415,23 +2383,46 @@
           <w:rFonts w:ascii="Times New Roman" w:hAnsi="Times New Roman" w:cs="Times New Roman"/>
           <w:sz w:val="24"/>
           <w:szCs w:val="24"/>
-          <w:highlight w:val="white"/>
-        </w:rPr>
-      </w:pPr>
-      <w:hyperlink r:id="rId8">
-        <w:r>
-          <w:rPr>
-            <w:rFonts w:ascii="Times New Roman" w:hAnsi="Times New Roman" w:cs="Times New Roman"/>
-            <w:sz w:val="24"/>
-            <w:szCs w:val="24"/>
-            <w:highlight w:val="white"/>
-          </w:rPr>
-          <w:t>Дизайн лого</w:t>
-        </w:r>
-      </w:hyperlink>
-    </w:p>
-    <w:p>
-      <w:pPr>
+        </w:rPr>
+      </w:pPr>
+      <w:r>
+        <w:rPr>
+          <w:rFonts w:ascii="Times New Roman" w:hAnsi="Times New Roman" w:cs="Times New Roman"/>
+          <w:sz w:val="24"/>
+          <w:szCs w:val="24"/>
+          <w:lang w:val="ru-RU"/>
+        </w:rPr>
+        <w:t>создание</w:t>
+      </w:r>
+      <w:r>
+        <w:rPr>
+          <w:rFonts w:ascii="Times New Roman" w:hAnsi="Times New Roman" w:cs="Times New Roman"/>
+          <w:sz w:val="24"/>
+          <w:szCs w:val="24"/>
+        </w:rPr>
+        <w:t xml:space="preserve"> таблиц</w:t>
+      </w:r>
+      <w:r>
+        <w:rPr>
+          <w:rFonts w:ascii="Times New Roman" w:hAnsi="Times New Roman" w:cs="Times New Roman"/>
+          <w:sz w:val="24"/>
+          <w:szCs w:val="24"/>
+          <w:lang w:val="ru-RU"/>
+        </w:rPr>
+        <w:t>ы</w:t>
+      </w:r>
+      <w:r>
+        <w:rPr>
+          <w:rFonts w:ascii="Times New Roman" w:hAnsi="Times New Roman" w:cs="Times New Roman"/>
+          <w:sz w:val="24"/>
+          <w:szCs w:val="24"/>
+        </w:rPr>
+        <w:t xml:space="preserve"> учеников в GroupEdit</w:t>
+      </w:r>
+    </w:p>
+    <w:p>
+      <w:pPr>
+        <w:pStyle w:val="a8"/>
         <w:numPr>
           <w:ilvl w:val="1"/>
           <w:numId w:val="2"/>
@@ -2440,7 +2431,6 @@
           <w:rFonts w:ascii="Times New Roman" w:hAnsi="Times New Roman" w:cs="Times New Roman"/>
           <w:sz w:val="24"/>
           <w:szCs w:val="24"/>
-          <w:highlight w:val="white"/>
         </w:rPr>
       </w:pPr>
       <w:r>
@@ -2448,35 +2438,39 @@
           <w:rFonts w:ascii="Times New Roman" w:hAnsi="Times New Roman" w:cs="Times New Roman"/>
           <w:sz w:val="24"/>
           <w:szCs w:val="24"/>
-          <w:highlight w:val="white"/>
-        </w:rPr>
-        <w:t>Д</w:t>
-      </w:r>
-      <w:hyperlink r:id="rId9">
-        <w:r>
-          <w:rPr>
-            <w:rFonts w:ascii="Times New Roman" w:hAnsi="Times New Roman" w:cs="Times New Roman"/>
-            <w:sz w:val="24"/>
-            <w:szCs w:val="24"/>
-            <w:highlight w:val="white"/>
-          </w:rPr>
-          <w:t xml:space="preserve">изайн </w:t>
-        </w:r>
-        <w:proofErr w:type="spellStart"/>
-        <w:r>
-          <w:rPr>
-            <w:rFonts w:ascii="Times New Roman" w:hAnsi="Times New Roman" w:cs="Times New Roman"/>
-            <w:sz w:val="24"/>
-            <w:szCs w:val="24"/>
-            <w:highlight w:val="white"/>
-          </w:rPr>
-          <w:t>лендинга</w:t>
-        </w:r>
-        <w:proofErr w:type="spellEnd"/>
-      </w:hyperlink>
-    </w:p>
-    <w:p>
-      <w:pPr>
+          <w:lang w:val="ru-RU"/>
+        </w:rPr>
+        <w:t>создание</w:t>
+      </w:r>
+      <w:r>
+        <w:rPr>
+          <w:rFonts w:ascii="Times New Roman" w:hAnsi="Times New Roman" w:cs="Times New Roman"/>
+          <w:sz w:val="24"/>
+          <w:szCs w:val="24"/>
+        </w:rPr>
+        <w:t xml:space="preserve"> таблиц</w:t>
+      </w:r>
+      <w:r>
+        <w:rPr>
+          <w:rFonts w:ascii="Times New Roman" w:hAnsi="Times New Roman" w:cs="Times New Roman"/>
+          <w:sz w:val="24"/>
+          <w:szCs w:val="24"/>
+          <w:lang w:val="ru-RU"/>
+        </w:rPr>
+        <w:t>ы</w:t>
+      </w:r>
+      <w:r>
+        <w:rPr>
+          <w:rFonts w:ascii="Times New Roman" w:hAnsi="Times New Roman" w:cs="Times New Roman"/>
+          <w:sz w:val="24"/>
+          <w:szCs w:val="24"/>
+        </w:rPr>
+        <w:t xml:space="preserve"> Homework</w:t>
+      </w:r>
+    </w:p>
+    <w:p>
+      <w:pPr>
+        <w:pStyle w:val="a8"/>
         <w:numPr>
           <w:ilvl w:val="1"/>
           <w:numId w:val="2"/>
@@ -2485,34 +2479,46 @@
           <w:rFonts w:ascii="Times New Roman" w:hAnsi="Times New Roman" w:cs="Times New Roman"/>
           <w:sz w:val="24"/>
           <w:szCs w:val="24"/>
-          <w:highlight w:val="white"/>
-        </w:rPr>
-      </w:pPr>
-      <w:hyperlink r:id="rId10">
-        <w:r>
-          <w:rPr>
-            <w:rFonts w:ascii="Times New Roman" w:hAnsi="Times New Roman" w:cs="Times New Roman"/>
-            <w:sz w:val="24"/>
-            <w:szCs w:val="24"/>
-            <w:highlight w:val="white"/>
-          </w:rPr>
-          <w:t xml:space="preserve">Исследование </w:t>
-        </w:r>
-        <w:proofErr w:type="spellStart"/>
-        <w:r>
-          <w:rPr>
-            <w:rFonts w:ascii="Times New Roman" w:hAnsi="Times New Roman" w:cs="Times New Roman"/>
-            <w:sz w:val="24"/>
-            <w:szCs w:val="24"/>
-            <w:highlight w:val="white"/>
-          </w:rPr>
-          <w:t>firebase</w:t>
-        </w:r>
-        <w:proofErr w:type="spellEnd"/>
-      </w:hyperlink>
-    </w:p>
-    <w:p>
-      <w:pPr>
+        </w:rPr>
+      </w:pPr>
+      <w:r>
+        <w:rPr>
+          <w:rFonts w:ascii="Times New Roman" w:hAnsi="Times New Roman" w:cs="Times New Roman"/>
+          <w:sz w:val="24"/>
+          <w:szCs w:val="24"/>
+          <w:lang w:val="ru-RU"/>
+        </w:rPr>
+        <w:t>добавление</w:t>
+      </w:r>
+      <w:r>
+        <w:rPr>
+          <w:rFonts w:ascii="Times New Roman" w:hAnsi="Times New Roman" w:cs="Times New Roman"/>
+          <w:sz w:val="24"/>
+          <w:szCs w:val="24"/>
+        </w:rPr>
+        <w:t xml:space="preserve"> возможност</w:t>
+      </w:r>
+      <w:r>
+        <w:rPr>
+          <w:rFonts w:ascii="Times New Roman" w:hAnsi="Times New Roman" w:cs="Times New Roman"/>
+          <w:sz w:val="24"/>
+          <w:szCs w:val="24"/>
+          <w:lang w:val="ru-RU"/>
+        </w:rPr>
+        <w:t>и</w:t>
+      </w:r>
+      <w:r>
+        <w:rPr>
+          <w:rFonts w:ascii="Times New Roman" w:hAnsi="Times New Roman" w:cs="Times New Roman"/>
+          <w:sz w:val="24"/>
+          <w:szCs w:val="24"/>
+        </w:rPr>
+        <w:t xml:space="preserve"> удаления группы в Group List</w:t>
+      </w:r>
+    </w:p>
+    <w:p>
+      <w:pPr>
+        <w:pStyle w:val="a8"/>
         <w:numPr>
           <w:ilvl w:val="1"/>
           <w:numId w:val="2"/>
@@ -2521,23 +2527,46 @@
           <w:rFonts w:ascii="Times New Roman" w:hAnsi="Times New Roman" w:cs="Times New Roman"/>
           <w:sz w:val="24"/>
           <w:szCs w:val="24"/>
-          <w:highlight w:val="white"/>
-        </w:rPr>
-      </w:pPr>
-      <w:hyperlink r:id="rId11">
-        <w:r>
-          <w:rPr>
-            <w:rFonts w:ascii="Times New Roman" w:hAnsi="Times New Roman" w:cs="Times New Roman"/>
-            <w:sz w:val="24"/>
-            <w:szCs w:val="24"/>
-            <w:highlight w:val="white"/>
-          </w:rPr>
-          <w:t>Новый дизайн ЛК ученика</w:t>
-        </w:r>
-      </w:hyperlink>
-    </w:p>
-    <w:p>
-      <w:pPr>
+        </w:rPr>
+      </w:pPr>
+      <w:r>
+        <w:rPr>
+          <w:rFonts w:ascii="Times New Roman" w:hAnsi="Times New Roman" w:cs="Times New Roman"/>
+          <w:sz w:val="24"/>
+          <w:szCs w:val="24"/>
+          <w:lang w:val="ru-RU"/>
+        </w:rPr>
+        <w:t>исправление ошибок в</w:t>
+      </w:r>
+      <w:r>
+        <w:rPr>
+          <w:rFonts w:ascii="Times New Roman" w:hAnsi="Times New Roman" w:cs="Times New Roman"/>
+          <w:sz w:val="24"/>
+          <w:szCs w:val="24"/>
+        </w:rPr>
+        <w:t xml:space="preserve"> форм</w:t>
+      </w:r>
+      <w:r>
+        <w:rPr>
+          <w:rFonts w:ascii="Times New Roman" w:hAnsi="Times New Roman" w:cs="Times New Roman"/>
+          <w:sz w:val="24"/>
+          <w:szCs w:val="24"/>
+          <w:lang w:val="ru-RU"/>
+        </w:rPr>
+        <w:t>е</w:t>
+      </w:r>
+      <w:r>
+        <w:rPr>
+          <w:rFonts w:ascii="Times New Roman" w:hAnsi="Times New Roman" w:cs="Times New Roman"/>
+          <w:sz w:val="24"/>
+          <w:szCs w:val="24"/>
+        </w:rPr>
+        <w:t xml:space="preserve"> добавления Home Tasks</w:t>
+      </w:r>
+    </w:p>
+    <w:p>
+      <w:pPr>
+        <w:pStyle w:val="a8"/>
         <w:numPr>
           <w:ilvl w:val="1"/>
           <w:numId w:val="2"/>
@@ -2546,45 +2575,20 @@
           <w:rFonts w:ascii="Times New Roman" w:hAnsi="Times New Roman" w:cs="Times New Roman"/>
           <w:sz w:val="24"/>
           <w:szCs w:val="24"/>
-          <w:highlight w:val="white"/>
-        </w:rPr>
-      </w:pPr>
-      <w:hyperlink r:id="rId12">
-        <w:proofErr w:type="spellStart"/>
-        <w:r>
-          <w:rPr>
-            <w:rFonts w:ascii="Times New Roman" w:hAnsi="Times New Roman" w:cs="Times New Roman"/>
-            <w:sz w:val="24"/>
-            <w:szCs w:val="24"/>
-            <w:highlight w:val="white"/>
-          </w:rPr>
-          <w:t>Лендинг</w:t>
-        </w:r>
-        <w:proofErr w:type="spellEnd"/>
-        <w:r>
-          <w:rPr>
-            <w:rFonts w:ascii="Times New Roman" w:hAnsi="Times New Roman" w:cs="Times New Roman"/>
-            <w:sz w:val="24"/>
-            <w:szCs w:val="24"/>
-            <w:highlight w:val="white"/>
-          </w:rPr>
-          <w:t xml:space="preserve"> на </w:t>
-        </w:r>
-        <w:proofErr w:type="spellStart"/>
-        <w:r>
-          <w:rPr>
-            <w:rFonts w:ascii="Times New Roman" w:hAnsi="Times New Roman" w:cs="Times New Roman"/>
-            <w:sz w:val="24"/>
-            <w:szCs w:val="24"/>
-            <w:highlight w:val="white"/>
-          </w:rPr>
-          <w:t>реакт</w:t>
-        </w:r>
-        <w:proofErr w:type="spellEnd"/>
-      </w:hyperlink>
-    </w:p>
-    <w:p>
-      <w:pPr>
+        </w:rPr>
+      </w:pPr>
+      <w:r>
+        <w:rPr>
+          <w:rFonts w:ascii="Times New Roman" w:hAnsi="Times New Roman" w:cs="Times New Roman"/>
+          <w:sz w:val="24"/>
+          <w:szCs w:val="24"/>
+        </w:rPr>
+        <w:t>добавление студентов в группу</w:t>
+      </w:r>
+    </w:p>
+    <w:p>
+      <w:pPr>
+        <w:pStyle w:val="a8"/>
         <w:numPr>
           <w:ilvl w:val="1"/>
           <w:numId w:val="2"/>
@@ -2593,34 +2597,46 @@
           <w:rFonts w:ascii="Times New Roman" w:hAnsi="Times New Roman" w:cs="Times New Roman"/>
           <w:sz w:val="24"/>
           <w:szCs w:val="24"/>
-          <w:highlight w:val="white"/>
-        </w:rPr>
-      </w:pPr>
-      <w:hyperlink r:id="rId13">
-        <w:r>
-          <w:rPr>
-            <w:rFonts w:ascii="Times New Roman" w:hAnsi="Times New Roman" w:cs="Times New Roman"/>
-            <w:sz w:val="24"/>
-            <w:szCs w:val="24"/>
-            <w:highlight w:val="white"/>
-          </w:rPr>
-          <w:t xml:space="preserve">Тестовый логин с </w:t>
-        </w:r>
-        <w:proofErr w:type="spellStart"/>
-        <w:r>
-          <w:rPr>
-            <w:rFonts w:ascii="Times New Roman" w:hAnsi="Times New Roman" w:cs="Times New Roman"/>
-            <w:sz w:val="24"/>
-            <w:szCs w:val="24"/>
-            <w:highlight w:val="white"/>
-          </w:rPr>
-          <w:t>лендинга</w:t>
-        </w:r>
-        <w:proofErr w:type="spellEnd"/>
-      </w:hyperlink>
-    </w:p>
-    <w:p>
-      <w:pPr>
+        </w:rPr>
+      </w:pPr>
+      <w:r>
+        <w:rPr>
+          <w:rFonts w:ascii="Times New Roman" w:hAnsi="Times New Roman" w:cs="Times New Roman"/>
+          <w:sz w:val="24"/>
+          <w:szCs w:val="24"/>
+          <w:lang w:val="ru-RU"/>
+        </w:rPr>
+        <w:t>добавление</w:t>
+      </w:r>
+      <w:r>
+        <w:rPr>
+          <w:rFonts w:ascii="Times New Roman" w:hAnsi="Times New Roman" w:cs="Times New Roman"/>
+          <w:sz w:val="24"/>
+          <w:szCs w:val="24"/>
+        </w:rPr>
+        <w:t xml:space="preserve"> возможност</w:t>
+      </w:r>
+      <w:r>
+        <w:rPr>
+          <w:rFonts w:ascii="Times New Roman" w:hAnsi="Times New Roman" w:cs="Times New Roman"/>
+          <w:sz w:val="24"/>
+          <w:szCs w:val="24"/>
+          <w:lang w:val="ru-RU"/>
+        </w:rPr>
+        <w:t>и</w:t>
+      </w:r>
+      <w:r>
+        <w:rPr>
+          <w:rFonts w:ascii="Times New Roman" w:hAnsi="Times New Roman" w:cs="Times New Roman"/>
+          <w:sz w:val="24"/>
+          <w:szCs w:val="24"/>
+        </w:rPr>
+        <w:t xml:space="preserve"> из личного кабинета становиться учителем и учеником</w:t>
+      </w:r>
+    </w:p>
+    <w:p>
+      <w:pPr>
+        <w:pStyle w:val="a8"/>
         <w:numPr>
           <w:ilvl w:val="1"/>
           <w:numId w:val="2"/>
@@ -2629,7 +2645,6 @@
           <w:rFonts w:ascii="Times New Roman" w:hAnsi="Times New Roman" w:cs="Times New Roman"/>
           <w:sz w:val="24"/>
           <w:szCs w:val="24"/>
-          <w:highlight w:val="white"/>
         </w:rPr>
       </w:pPr>
       <w:r>
@@ -2637,34 +2652,22 @@
           <w:rFonts w:ascii="Times New Roman" w:hAnsi="Times New Roman" w:cs="Times New Roman"/>
           <w:sz w:val="24"/>
           <w:szCs w:val="24"/>
-          <w:highlight w:val="white"/>
-          <w:lang w:val="ru-RU"/>
-        </w:rPr>
-        <w:t>Т</w:t>
-      </w:r>
-      <w:proofErr w:type="spellStart"/>
+          <w:lang w:val="ru-RU"/>
+        </w:rPr>
+        <w:t>фиксы</w:t>
+      </w:r>
       <w:r>
         <w:rPr>
           <w:rFonts w:ascii="Times New Roman" w:hAnsi="Times New Roman" w:cs="Times New Roman"/>
           <w:sz w:val="24"/>
           <w:szCs w:val="24"/>
-          <w:highlight w:val="white"/>
-        </w:rPr>
-        <w:t>емплейт</w:t>
-      </w:r>
-      <w:proofErr w:type="spellEnd"/>
-      <w:r>
-        <w:rPr>
-          <w:rFonts w:ascii="Times New Roman" w:hAnsi="Times New Roman" w:cs="Times New Roman"/>
-          <w:sz w:val="24"/>
-          <w:szCs w:val="24"/>
-          <w:highlight w:val="white"/>
-        </w:rPr>
-        <w:t xml:space="preserve"> проекта с запросами на бэк и регистрацией</w:t>
-      </w:r>
-    </w:p>
-    <w:p>
-      <w:pPr>
+        </w:rPr>
+        <w:t xml:space="preserve"> множественных багов</w:t>
+      </w:r>
+    </w:p>
+    <w:p>
+      <w:pPr>
+        <w:pStyle w:val="a8"/>
         <w:numPr>
           <w:ilvl w:val="1"/>
           <w:numId w:val="2"/>
@@ -2673,7 +2676,6 @@
           <w:rFonts w:ascii="Times New Roman" w:hAnsi="Times New Roman" w:cs="Times New Roman"/>
           <w:sz w:val="24"/>
           <w:szCs w:val="24"/>
-          <w:highlight w:val="white"/>
         </w:rPr>
       </w:pPr>
       <w:r>
@@ -2681,9 +2683,34 @@
           <w:rFonts w:ascii="Times New Roman" w:hAnsi="Times New Roman" w:cs="Times New Roman"/>
           <w:sz w:val="24"/>
           <w:szCs w:val="24"/>
-          <w:highlight w:val="white"/>
-        </w:rPr>
-        <w:t>Перенести конфиг Firebase</w:t>
+          <w:lang w:val="ru-RU"/>
+        </w:rPr>
+        <w:t>добавление</w:t>
+      </w:r>
+      <w:r>
+        <w:rPr>
+          <w:rFonts w:ascii="Times New Roman" w:hAnsi="Times New Roman" w:cs="Times New Roman"/>
+          <w:sz w:val="24"/>
+          <w:szCs w:val="24"/>
+        </w:rPr>
+        <w:t xml:space="preserve"> возможност</w:t>
+      </w:r>
+      <w:r>
+        <w:rPr>
+          <w:rFonts w:ascii="Times New Roman" w:hAnsi="Times New Roman" w:cs="Times New Roman"/>
+          <w:sz w:val="24"/>
+          <w:szCs w:val="24"/>
+          <w:lang w:val="ru-RU"/>
+        </w:rPr>
+        <w:t>и</w:t>
+      </w:r>
+      <w:r>
+        <w:rPr>
+          <w:rFonts w:ascii="Times New Roman" w:hAnsi="Times New Roman" w:cs="Times New Roman"/>
+          <w:sz w:val="24"/>
+          <w:szCs w:val="24"/>
+        </w:rPr>
+        <w:t xml:space="preserve"> удаления студента из группы</w:t>
       </w:r>
     </w:p>
     <w:p>
@@ -2703,180 +2730,82 @@
           <w:rFonts w:ascii="Times New Roman" w:hAnsi="Times New Roman" w:cs="Times New Roman"/>
           <w:sz w:val="28"/>
           <w:szCs w:val="28"/>
-        </w:rPr>
-        <w:t xml:space="preserve">Перфильев Алексей Олегович </w:t>
-      </w:r>
-      <w:r>
-        <w:rPr>
-          <w:rFonts w:ascii="Times New Roman" w:hAnsi="Times New Roman" w:cs="Times New Roman"/>
-          <w:sz w:val="28"/>
-          <w:szCs w:val="28"/>
-          <w:lang w:val="en-CA"/>
-        </w:rPr>
-        <w:t>(Frontend)</w:t>
-      </w:r>
-    </w:p>
-    <w:p>
-      <w:pPr>
+          <w:lang w:val="ru-RU"/>
+        </w:rPr>
+        <w:t xml:space="preserve">Деминов Никита Максимович </w:t>
+      </w:r>
+    </w:p>
+    <w:p>
+      <w:pPr>
+        <w:pStyle w:val="a8"/>
         <w:numPr>
           <w:ilvl w:val="1"/>
           <w:numId w:val="2"/>
         </w:numPr>
         <w:rPr>
           <w:rFonts w:ascii="Times New Roman" w:hAnsi="Times New Roman" w:cs="Times New Roman"/>
-          <w:sz w:val="28"/>
-          <w:szCs w:val="28"/>
-        </w:rPr>
-      </w:pPr>
-      <w:hyperlink r:id="rId14">
-        <w:r>
-          <w:rPr>
-            <w:rFonts w:ascii="Times New Roman" w:hAnsi="Times New Roman" w:cs="Times New Roman"/>
-            <w:sz w:val="24"/>
-            <w:szCs w:val="24"/>
-            <w:highlight w:val="white"/>
-          </w:rPr>
-          <w:t>выбор дизайн системы</w:t>
-        </w:r>
-      </w:hyperlink>
-    </w:p>
-    <w:p>
-      <w:pPr>
+          <w:sz w:val="24"/>
+          <w:szCs w:val="24"/>
+          <w:lang w:val="en-US"/>
+        </w:rPr>
+      </w:pPr>
+      <w:r>
+        <w:rPr>
+          <w:rFonts w:ascii="Times New Roman" w:hAnsi="Times New Roman" w:cs="Times New Roman"/>
+          <w:sz w:val="24"/>
+          <w:szCs w:val="24"/>
+          <w:lang w:val="ru-RU"/>
+        </w:rPr>
+        <w:t>выбор платежной системы</w:t>
+      </w:r>
+    </w:p>
+    <w:p>
+      <w:pPr>
+        <w:pStyle w:val="a8"/>
         <w:numPr>
           <w:ilvl w:val="1"/>
           <w:numId w:val="2"/>
         </w:numPr>
         <w:rPr>
           <w:rFonts w:ascii="Times New Roman" w:hAnsi="Times New Roman" w:cs="Times New Roman"/>
-          <w:sz w:val="28"/>
-          <w:szCs w:val="28"/>
-        </w:rPr>
-      </w:pPr>
-      <w:hyperlink r:id="rId15">
-        <w:r>
-          <w:rPr>
-            <w:rFonts w:ascii="Times New Roman" w:hAnsi="Times New Roman" w:cs="Times New Roman"/>
-            <w:sz w:val="24"/>
-            <w:szCs w:val="24"/>
-            <w:highlight w:val="white"/>
-          </w:rPr>
-          <w:t>структура сайта</w:t>
-        </w:r>
-      </w:hyperlink>
-    </w:p>
-    <w:p>
-      <w:pPr>
+          <w:sz w:val="24"/>
+          <w:szCs w:val="24"/>
+          <w:lang w:val="ru-RU"/>
+        </w:rPr>
+      </w:pPr>
+      <w:r>
+        <w:rPr>
+          <w:rFonts w:ascii="Times New Roman" w:hAnsi="Times New Roman" w:cs="Times New Roman"/>
+          <w:sz w:val="24"/>
+          <w:szCs w:val="24"/>
+          <w:lang w:val="ru-RU"/>
+        </w:rPr>
+        <w:t>проведение анализа и составление отчета по выбору платежной системы</w:t>
+      </w:r>
+    </w:p>
+    <w:p>
+      <w:pPr>
+        <w:pStyle w:val="a8"/>
         <w:numPr>
           <w:ilvl w:val="1"/>
           <w:numId w:val="2"/>
         </w:numPr>
         <w:rPr>
           <w:rFonts w:ascii="Times New Roman" w:hAnsi="Times New Roman" w:cs="Times New Roman"/>
-          <w:sz w:val="28"/>
-          <w:szCs w:val="28"/>
-        </w:rPr>
-      </w:pPr>
-      <w:hyperlink r:id="rId16">
-        <w:r>
-          <w:rPr>
-            <w:rFonts w:ascii="Times New Roman" w:hAnsi="Times New Roman" w:cs="Times New Roman"/>
-            <w:sz w:val="24"/>
-            <w:szCs w:val="24"/>
-            <w:highlight w:val="white"/>
-          </w:rPr>
-          <w:t xml:space="preserve">дизайн </w:t>
-        </w:r>
-        <w:proofErr w:type="spellStart"/>
-        <w:r>
-          <w:rPr>
-            <w:rFonts w:ascii="Times New Roman" w:hAnsi="Times New Roman" w:cs="Times New Roman"/>
-            <w:sz w:val="24"/>
-            <w:szCs w:val="24"/>
-            <w:highlight w:val="white"/>
-          </w:rPr>
-          <w:t>лендинга</w:t>
-        </w:r>
-        <w:proofErr w:type="spellEnd"/>
-      </w:hyperlink>
-    </w:p>
-    <w:p>
-      <w:pPr>
-        <w:numPr>
-          <w:ilvl w:val="1"/>
-          <w:numId w:val="2"/>
-        </w:numPr>
+          <w:sz w:val="24"/>
+          <w:szCs w:val="24"/>
+          <w:lang w:val="ru-RU"/>
+        </w:rPr>
+      </w:pPr>
+      <w:r>
         <w:rPr>
           <w:rFonts w:ascii="Times New Roman" w:hAnsi="Times New Roman" w:cs="Times New Roman"/>
-          <w:sz w:val="28"/>
-          <w:szCs w:val="28"/>
-        </w:rPr>
-      </w:pPr>
-      <w:hyperlink r:id="rId17">
-        <w:r>
-          <w:rPr>
-            <w:rFonts w:ascii="Times New Roman" w:hAnsi="Times New Roman" w:cs="Times New Roman"/>
-            <w:sz w:val="24"/>
-            <w:szCs w:val="24"/>
-            <w:highlight w:val="white"/>
-          </w:rPr>
-          <w:t>Новый дизайн ЛК ученика</w:t>
-        </w:r>
-      </w:hyperlink>
-    </w:p>
-    <w:p>
-      <w:pPr>
-        <w:numPr>
-          <w:ilvl w:val="1"/>
-          <w:numId w:val="2"/>
-        </w:numPr>
-        <w:rPr>
-          <w:rFonts w:ascii="Times New Roman" w:hAnsi="Times New Roman" w:cs="Times New Roman"/>
-          <w:sz w:val="28"/>
-          <w:szCs w:val="28"/>
-        </w:rPr>
-      </w:pPr>
-      <w:hyperlink r:id="rId18">
-        <w:r>
-          <w:rPr>
-            <w:rFonts w:ascii="Times New Roman" w:hAnsi="Times New Roman" w:cs="Times New Roman"/>
-            <w:sz w:val="24"/>
-            <w:szCs w:val="24"/>
-            <w:highlight w:val="white"/>
-          </w:rPr>
-          <w:t xml:space="preserve">Верстка </w:t>
-        </w:r>
-        <w:proofErr w:type="spellStart"/>
-        <w:r>
-          <w:rPr>
-            <w:rFonts w:ascii="Times New Roman" w:hAnsi="Times New Roman" w:cs="Times New Roman"/>
-            <w:sz w:val="24"/>
-            <w:szCs w:val="24"/>
-            <w:highlight w:val="white"/>
-          </w:rPr>
-          <w:t>Landing</w:t>
-        </w:r>
-        <w:proofErr w:type="spellEnd"/>
-        <w:r>
-          <w:rPr>
-            <w:rFonts w:ascii="Times New Roman" w:hAnsi="Times New Roman" w:cs="Times New Roman"/>
-            <w:sz w:val="24"/>
-            <w:szCs w:val="24"/>
-            <w:highlight w:val="white"/>
-          </w:rPr>
-          <w:t xml:space="preserve"> </w:t>
-        </w:r>
-        <w:proofErr w:type="spellStart"/>
-        <w:r>
-          <w:rPr>
-            <w:rFonts w:ascii="Times New Roman" w:hAnsi="Times New Roman" w:cs="Times New Roman"/>
-            <w:sz w:val="24"/>
-            <w:szCs w:val="24"/>
-            <w:highlight w:val="white"/>
-          </w:rPr>
-          <w:t>Page</w:t>
-        </w:r>
-        <w:proofErr w:type="spellEnd"/>
-      </w:hyperlink>
+          <w:sz w:val="24"/>
+          <w:szCs w:val="24"/>
+          <w:lang w:val="ru-RU"/>
+        </w:rPr>
+        <w:t xml:space="preserve">составление общего отчета по проделанной работе </w:t>
+      </w:r>
     </w:p>
     <w:p>
       <w:pPr>
@@ -2888,6 +2817,7 @@
           <w:rFonts w:ascii="Times New Roman" w:hAnsi="Times New Roman" w:cs="Times New Roman"/>
           <w:sz w:val="28"/>
           <w:szCs w:val="28"/>
+          <w:lang w:val="ru-RU"/>
         </w:rPr>
       </w:pPr>
       <w:r>
@@ -2895,537 +2825,70 @@
           <w:rFonts w:ascii="Times New Roman" w:hAnsi="Times New Roman" w:cs="Times New Roman"/>
           <w:sz w:val="28"/>
           <w:szCs w:val="28"/>
-        </w:rPr>
-        <w:t xml:space="preserve">Райков Клим Алексеевич </w:t>
+          <w:lang w:val="ru-RU"/>
+        </w:rPr>
+        <w:t>Бычкова Елена Сергеевна (</w:t>
       </w:r>
       <w:r>
         <w:rPr>
           <w:rFonts w:ascii="Times New Roman" w:hAnsi="Times New Roman" w:cs="Times New Roman"/>
           <w:sz w:val="28"/>
           <w:szCs w:val="28"/>
-          <w:lang w:val="en-CA"/>
-        </w:rPr>
-        <w:t>(Backend)</w:t>
-      </w:r>
-    </w:p>
-    <w:p>
-      <w:pPr>
-        <w:numPr>
-          <w:ilvl w:val="1"/>
-          <w:numId w:val="2"/>
-        </w:numPr>
+          <w:lang w:val="en-US"/>
+        </w:rPr>
+        <w:t>Backend</w:t>
+      </w:r>
+      <w:r>
         <w:rPr>
           <w:rFonts w:ascii="Times New Roman" w:hAnsi="Times New Roman" w:cs="Times New Roman"/>
           <w:sz w:val="28"/>
           <w:szCs w:val="28"/>
-        </w:rPr>
-      </w:pPr>
-      <w:r>
-        <w:rPr>
-          <w:rFonts w:ascii="Times New Roman" w:hAnsi="Times New Roman" w:cs="Times New Roman"/>
-          <w:sz w:val="24"/>
-          <w:szCs w:val="24"/>
-          <w:highlight w:val="white"/>
-        </w:rPr>
-        <w:t>Анализ нового стека технологий</w:t>
-      </w:r>
-    </w:p>
-    <w:p>
-      <w:pPr>
-        <w:numPr>
-          <w:ilvl w:val="1"/>
-          <w:numId w:val="2"/>
-        </w:numPr>
-        <w:rPr>
-          <w:rFonts w:ascii="Times New Roman" w:hAnsi="Times New Roman" w:cs="Times New Roman"/>
-          <w:sz w:val="24"/>
-          <w:szCs w:val="24"/>
-          <w:highlight w:val="white"/>
-        </w:rPr>
-      </w:pPr>
-      <w:r>
-        <w:rPr>
-          <w:rFonts w:ascii="Times New Roman" w:hAnsi="Times New Roman" w:cs="Times New Roman"/>
-          <w:sz w:val="24"/>
-          <w:szCs w:val="24"/>
-          <w:highlight w:val="white"/>
-        </w:rPr>
-        <w:t>Тестовое приложение</w:t>
-      </w:r>
-    </w:p>
-    <w:p>
-      <w:pPr>
-        <w:numPr>
-          <w:ilvl w:val="1"/>
-          <w:numId w:val="2"/>
-        </w:numPr>
-        <w:rPr>
-          <w:rFonts w:ascii="Times New Roman" w:hAnsi="Times New Roman" w:cs="Times New Roman"/>
-          <w:sz w:val="24"/>
-          <w:szCs w:val="24"/>
-          <w:highlight w:val="white"/>
-        </w:rPr>
-      </w:pPr>
-      <w:r>
-        <w:rPr>
-          <w:rFonts w:ascii="Times New Roman" w:hAnsi="Times New Roman" w:cs="Times New Roman"/>
-          <w:sz w:val="24"/>
-          <w:szCs w:val="24"/>
-          <w:highlight w:val="white"/>
-        </w:rPr>
-        <w:t>Первичная схема БД</w:t>
-      </w:r>
-    </w:p>
-    <w:p>
-      <w:pPr>
-        <w:numPr>
-          <w:ilvl w:val="1"/>
-          <w:numId w:val="2"/>
-        </w:numPr>
-        <w:rPr>
-          <w:rFonts w:ascii="Times New Roman" w:hAnsi="Times New Roman" w:cs="Times New Roman"/>
-          <w:sz w:val="24"/>
-          <w:szCs w:val="24"/>
-          <w:highlight w:val="white"/>
-        </w:rPr>
-      </w:pPr>
-      <w:r>
-        <w:rPr>
-          <w:rFonts w:ascii="Times New Roman" w:hAnsi="Times New Roman" w:cs="Times New Roman"/>
-          <w:sz w:val="24"/>
-          <w:szCs w:val="24"/>
-          <w:highlight w:val="white"/>
-        </w:rPr>
-        <w:t>Модернизация схемы</w:t>
-      </w:r>
-    </w:p>
-    <w:p>
-      <w:pPr>
-        <w:numPr>
-          <w:ilvl w:val="0"/>
-          <w:numId w:val="2"/>
-        </w:numPr>
+          <w:lang w:val="ru-RU"/>
+        </w:rPr>
+        <w:t>)</w:t>
+      </w:r>
+    </w:p>
+    <w:p>
+      <w:pPr>
         <w:rPr>
           <w:rFonts w:ascii="Times New Roman" w:hAnsi="Times New Roman" w:cs="Times New Roman"/>
           <w:sz w:val="28"/>
           <w:szCs w:val="28"/>
-        </w:rPr>
-      </w:pPr>
-      <w:proofErr w:type="spellStart"/>
+          <w:lang w:val="ru-RU"/>
+        </w:rPr>
+      </w:pPr>
       <w:r>
         <w:rPr>
           <w:rFonts w:ascii="Times New Roman" w:hAnsi="Times New Roman" w:cs="Times New Roman"/>
           <w:sz w:val="28"/>
           <w:szCs w:val="28"/>
-        </w:rPr>
-        <w:t>Гатауллина</w:t>
-      </w:r>
-      <w:proofErr w:type="spellEnd"/>
-      <w:r>
-        <w:rPr>
-          <w:rFonts w:ascii="Times New Roman" w:hAnsi="Times New Roman" w:cs="Times New Roman"/>
-          <w:sz w:val="28"/>
-          <w:szCs w:val="28"/>
-        </w:rPr>
-        <w:t xml:space="preserve"> Руфина </w:t>
-      </w:r>
-      <w:proofErr w:type="spellStart"/>
-      <w:r>
-        <w:rPr>
-          <w:rFonts w:ascii="Times New Roman" w:hAnsi="Times New Roman" w:cs="Times New Roman"/>
-          <w:sz w:val="28"/>
-          <w:szCs w:val="28"/>
-        </w:rPr>
-        <w:t>Ринатовна</w:t>
-      </w:r>
-      <w:proofErr w:type="spellEnd"/>
-      <w:r>
-        <w:rPr>
-          <w:rFonts w:ascii="Times New Roman" w:hAnsi="Times New Roman" w:cs="Times New Roman"/>
-          <w:sz w:val="28"/>
-          <w:szCs w:val="28"/>
-          <w:lang w:val="en-CA"/>
-        </w:rPr>
-        <w:t xml:space="preserve"> (Frontend)</w:t>
-      </w:r>
-    </w:p>
-    <w:p>
-      <w:pPr>
-        <w:numPr>
-          <w:ilvl w:val="1"/>
-          <w:numId w:val="2"/>
-        </w:numPr>
-        <w:rPr>
-          <w:rFonts w:ascii="Times New Roman" w:hAnsi="Times New Roman" w:cs="Times New Roman"/>
-          <w:sz w:val="26"/>
-          <w:szCs w:val="26"/>
-        </w:rPr>
-      </w:pPr>
-      <w:r>
-        <w:rPr>
-          <w:rFonts w:ascii="Times New Roman" w:hAnsi="Times New Roman" w:cs="Times New Roman"/>
-          <w:sz w:val="26"/>
-          <w:szCs w:val="26"/>
-        </w:rPr>
-        <w:t xml:space="preserve">Создание эскизов страниц </w:t>
-      </w:r>
-    </w:p>
-    <w:p>
-      <w:pPr>
-        <w:numPr>
-          <w:ilvl w:val="1"/>
-          <w:numId w:val="2"/>
-        </w:numPr>
-        <w:rPr>
-          <w:rFonts w:ascii="Times New Roman" w:hAnsi="Times New Roman" w:cs="Times New Roman"/>
-          <w:sz w:val="26"/>
-          <w:szCs w:val="26"/>
-        </w:rPr>
-      </w:pPr>
-      <w:r>
-        <w:rPr>
-          <w:rFonts w:ascii="Times New Roman" w:hAnsi="Times New Roman" w:cs="Times New Roman"/>
-          <w:sz w:val="26"/>
-          <w:szCs w:val="26"/>
-        </w:rPr>
-        <w:t>Изучение новой технологии React.js</w:t>
-      </w:r>
-    </w:p>
-    <w:p>
-      <w:pPr>
-        <w:numPr>
-          <w:ilvl w:val="1"/>
-          <w:numId w:val="2"/>
-        </w:numPr>
-        <w:rPr>
-          <w:rFonts w:ascii="Times New Roman" w:hAnsi="Times New Roman" w:cs="Times New Roman"/>
-          <w:sz w:val="26"/>
-          <w:szCs w:val="26"/>
-        </w:rPr>
-      </w:pPr>
-      <w:r>
-        <w:rPr>
-          <w:rFonts w:ascii="Times New Roman" w:hAnsi="Times New Roman" w:cs="Times New Roman"/>
-          <w:sz w:val="24"/>
-          <w:szCs w:val="24"/>
-          <w:highlight w:val="white"/>
-        </w:rPr>
-        <w:t>Верстка личного кабинета ученика</w:t>
-      </w:r>
-    </w:p>
-    <w:p>
-      <w:pPr>
-        <w:numPr>
-          <w:ilvl w:val="1"/>
-          <w:numId w:val="2"/>
-        </w:numPr>
-        <w:rPr>
-          <w:rFonts w:ascii="Times New Roman" w:hAnsi="Times New Roman" w:cs="Times New Roman"/>
-          <w:sz w:val="24"/>
-          <w:szCs w:val="24"/>
-          <w:highlight w:val="white"/>
-        </w:rPr>
-      </w:pPr>
-      <w:r>
-        <w:rPr>
-          <w:rFonts w:ascii="Times New Roman" w:hAnsi="Times New Roman" w:cs="Times New Roman"/>
-          <w:sz w:val="24"/>
-          <w:szCs w:val="24"/>
-          <w:highlight w:val="white"/>
-        </w:rPr>
-        <w:t>Верстка страницы с выдачей ДЗ</w:t>
-      </w:r>
-    </w:p>
-    <w:p>
-      <w:pPr>
-        <w:numPr>
-          <w:ilvl w:val="0"/>
-          <w:numId w:val="2"/>
-        </w:numPr>
-        <w:rPr>
-          <w:rFonts w:ascii="Times New Roman" w:hAnsi="Times New Roman" w:cs="Times New Roman"/>
-          <w:sz w:val="28"/>
-          <w:szCs w:val="28"/>
-        </w:rPr>
-      </w:pPr>
-      <w:r>
-        <w:rPr>
-          <w:rFonts w:ascii="Times New Roman" w:hAnsi="Times New Roman" w:cs="Times New Roman"/>
-          <w:sz w:val="28"/>
-          <w:szCs w:val="28"/>
-        </w:rPr>
-        <w:t xml:space="preserve">Алексеев Даниил Владиславович </w:t>
-      </w:r>
-      <w:r>
-        <w:rPr>
-          <w:rFonts w:ascii="Times New Roman" w:hAnsi="Times New Roman" w:cs="Times New Roman"/>
-          <w:sz w:val="28"/>
-          <w:szCs w:val="28"/>
-          <w:lang w:val="en-CA"/>
-        </w:rPr>
-        <w:t>(Frontend)</w:t>
-      </w:r>
-    </w:p>
-    <w:p>
-      <w:pPr>
-        <w:numPr>
-          <w:ilvl w:val="1"/>
-          <w:numId w:val="2"/>
-        </w:numPr>
-        <w:rPr>
-          <w:rFonts w:ascii="Times New Roman" w:hAnsi="Times New Roman" w:cs="Times New Roman"/>
-          <w:sz w:val="26"/>
-          <w:szCs w:val="26"/>
-        </w:rPr>
-      </w:pPr>
-      <w:r>
-        <w:rPr>
-          <w:rFonts w:ascii="Times New Roman" w:hAnsi="Times New Roman" w:cs="Times New Roman"/>
-          <w:sz w:val="24"/>
-          <w:szCs w:val="24"/>
-          <w:highlight w:val="white"/>
-        </w:rPr>
-        <w:t>эскизы страниц</w:t>
-      </w:r>
-    </w:p>
-    <w:p>
-      <w:pPr>
-        <w:numPr>
-          <w:ilvl w:val="1"/>
-          <w:numId w:val="2"/>
-        </w:numPr>
-        <w:rPr>
-          <w:rFonts w:ascii="Times New Roman" w:hAnsi="Times New Roman" w:cs="Times New Roman"/>
-          <w:sz w:val="24"/>
-          <w:szCs w:val="24"/>
-          <w:highlight w:val="white"/>
-        </w:rPr>
-      </w:pPr>
-      <w:r>
-        <w:rPr>
-          <w:rFonts w:ascii="Times New Roman" w:hAnsi="Times New Roman" w:cs="Times New Roman"/>
-          <w:sz w:val="24"/>
-          <w:szCs w:val="24"/>
-          <w:highlight w:val="white"/>
-        </w:rPr>
-        <w:t>Сценарии использования</w:t>
-      </w:r>
-    </w:p>
-    <w:p>
-      <w:pPr>
-        <w:numPr>
-          <w:ilvl w:val="1"/>
-          <w:numId w:val="2"/>
-        </w:numPr>
-        <w:rPr>
-          <w:rFonts w:ascii="Times New Roman" w:hAnsi="Times New Roman" w:cs="Times New Roman"/>
-          <w:sz w:val="24"/>
-          <w:szCs w:val="24"/>
-          <w:highlight w:val="white"/>
-        </w:rPr>
-      </w:pPr>
-      <w:r>
-        <w:rPr>
-          <w:rFonts w:ascii="Times New Roman" w:hAnsi="Times New Roman" w:cs="Times New Roman"/>
-          <w:sz w:val="24"/>
-          <w:szCs w:val="24"/>
-          <w:highlight w:val="white"/>
-        </w:rPr>
-        <w:t>Изучение Rect.JS</w:t>
-      </w:r>
-    </w:p>
-    <w:p>
-      <w:pPr>
-        <w:numPr>
-          <w:ilvl w:val="1"/>
-          <w:numId w:val="2"/>
-        </w:numPr>
-        <w:rPr>
-          <w:rFonts w:ascii="Times New Roman" w:hAnsi="Times New Roman" w:cs="Times New Roman"/>
-          <w:sz w:val="24"/>
-          <w:szCs w:val="24"/>
-          <w:highlight w:val="white"/>
-        </w:rPr>
-      </w:pPr>
-      <w:r>
-        <w:rPr>
-          <w:rFonts w:ascii="Times New Roman" w:hAnsi="Times New Roman" w:cs="Times New Roman"/>
-          <w:sz w:val="24"/>
-          <w:szCs w:val="24"/>
-          <w:highlight w:val="white"/>
-        </w:rPr>
-        <w:t xml:space="preserve">Верстка макета </w:t>
-      </w:r>
-      <w:proofErr w:type="spellStart"/>
-      <w:r>
-        <w:rPr>
-          <w:rFonts w:ascii="Times New Roman" w:hAnsi="Times New Roman" w:cs="Times New Roman"/>
-          <w:sz w:val="24"/>
-          <w:szCs w:val="24"/>
-          <w:highlight w:val="white"/>
-        </w:rPr>
-        <w:t>лк</w:t>
-      </w:r>
-      <w:proofErr w:type="spellEnd"/>
-      <w:r>
-        <w:rPr>
-          <w:rFonts w:ascii="Times New Roman" w:hAnsi="Times New Roman" w:cs="Times New Roman"/>
-          <w:sz w:val="24"/>
-          <w:szCs w:val="24"/>
-          <w:highlight w:val="white"/>
-        </w:rPr>
-        <w:t xml:space="preserve"> ученика на React.js</w:t>
-      </w:r>
-    </w:p>
-    <w:p>
-      <w:pPr>
-        <w:numPr>
-          <w:ilvl w:val="0"/>
-          <w:numId w:val="2"/>
-        </w:numPr>
-        <w:rPr>
-          <w:rFonts w:ascii="Times New Roman" w:hAnsi="Times New Roman" w:cs="Times New Roman"/>
-          <w:sz w:val="24"/>
-          <w:szCs w:val="24"/>
-          <w:highlight w:val="white"/>
-        </w:rPr>
-      </w:pPr>
-      <w:r>
-        <w:rPr>
-          <w:rFonts w:ascii="Times New Roman" w:hAnsi="Times New Roman" w:cs="Times New Roman"/>
-          <w:sz w:val="28"/>
-          <w:szCs w:val="28"/>
-        </w:rPr>
-        <w:t xml:space="preserve">Гасанов Сунгур </w:t>
-      </w:r>
-      <w:proofErr w:type="spellStart"/>
-      <w:r>
-        <w:rPr>
-          <w:rFonts w:ascii="Times New Roman" w:hAnsi="Times New Roman" w:cs="Times New Roman"/>
-          <w:sz w:val="28"/>
-          <w:szCs w:val="28"/>
-        </w:rPr>
-        <w:t>Юсупович</w:t>
-      </w:r>
-      <w:proofErr w:type="spellEnd"/>
-      <w:r>
-        <w:rPr>
-          <w:rFonts w:ascii="Times New Roman" w:hAnsi="Times New Roman" w:cs="Times New Roman"/>
-          <w:sz w:val="28"/>
-          <w:szCs w:val="28"/>
-          <w:lang w:val="en-CA"/>
-        </w:rPr>
-        <w:t xml:space="preserve"> (Frontend)</w:t>
-      </w:r>
-    </w:p>
-    <w:p>
-      <w:pPr>
-        <w:numPr>
-          <w:ilvl w:val="1"/>
-          <w:numId w:val="4"/>
-        </w:numPr>
-        <w:rPr>
-          <w:rFonts w:ascii="Times New Roman" w:hAnsi="Times New Roman" w:cs="Times New Roman"/>
-          <w:sz w:val="28"/>
-          <w:szCs w:val="28"/>
-        </w:rPr>
-      </w:pPr>
-      <w:r>
-        <w:rPr>
-          <w:rFonts w:ascii="Times New Roman" w:hAnsi="Times New Roman" w:cs="Times New Roman"/>
-          <w:sz w:val="24"/>
-          <w:szCs w:val="24"/>
-          <w:highlight w:val="white"/>
-        </w:rPr>
-        <w:t>Обсуждение макета</w:t>
-      </w:r>
-    </w:p>
-    <w:p>
-      <w:pPr>
-        <w:numPr>
-          <w:ilvl w:val="1"/>
-          <w:numId w:val="4"/>
-        </w:numPr>
-        <w:rPr>
-          <w:rFonts w:ascii="Times New Roman" w:hAnsi="Times New Roman" w:cs="Times New Roman"/>
-          <w:sz w:val="24"/>
-          <w:szCs w:val="24"/>
-          <w:highlight w:val="white"/>
-        </w:rPr>
-      </w:pPr>
-      <w:r>
-        <w:rPr>
-          <w:rFonts w:ascii="Times New Roman" w:hAnsi="Times New Roman" w:cs="Times New Roman"/>
-          <w:sz w:val="24"/>
-          <w:szCs w:val="24"/>
-          <w:highlight w:val="white"/>
-        </w:rPr>
-        <w:t>Создание эскизов страниц</w:t>
-      </w:r>
-    </w:p>
-    <w:p>
-      <w:pPr>
-        <w:numPr>
-          <w:ilvl w:val="1"/>
-          <w:numId w:val="4"/>
-        </w:numPr>
-        <w:rPr>
-          <w:rFonts w:ascii="Times New Roman" w:hAnsi="Times New Roman" w:cs="Times New Roman"/>
-          <w:sz w:val="26"/>
-          <w:szCs w:val="26"/>
-        </w:rPr>
-      </w:pPr>
-      <w:r>
-        <w:rPr>
-          <w:rFonts w:ascii="Times New Roman" w:hAnsi="Times New Roman" w:cs="Times New Roman"/>
-          <w:sz w:val="26"/>
-          <w:szCs w:val="26"/>
-        </w:rPr>
-        <w:t>Изучение новой технологии React.js</w:t>
-      </w:r>
-    </w:p>
-    <w:p>
-      <w:pPr>
-        <w:numPr>
-          <w:ilvl w:val="1"/>
-          <w:numId w:val="4"/>
-        </w:numPr>
-        <w:rPr>
-          <w:rFonts w:ascii="Times New Roman" w:hAnsi="Times New Roman" w:cs="Times New Roman"/>
-          <w:sz w:val="26"/>
-          <w:szCs w:val="26"/>
-        </w:rPr>
-      </w:pPr>
-      <w:r>
-        <w:rPr>
-          <w:rFonts w:ascii="Times New Roman" w:hAnsi="Times New Roman" w:cs="Times New Roman"/>
-          <w:sz w:val="24"/>
-          <w:szCs w:val="24"/>
-          <w:highlight w:val="white"/>
-        </w:rPr>
-        <w:t>Верстка личного кабинета ученика</w:t>
-      </w:r>
-    </w:p>
-    <w:p>
-      <w:pPr>
+          <w:lang w:val="ru-RU"/>
+        </w:rPr>
+        <w:br w:type="page"/>
+      </w:r>
+    </w:p>
+    <w:p>
+      <w:pPr>
+        <w:jc w:val="center"/>
         <w:rPr>
           <w:b/>
           <w:sz w:val="28"/>
           <w:szCs w:val="28"/>
         </w:rPr>
       </w:pPr>
-    </w:p>
-    <w:p>
-      <w:pPr>
+      <w:r>
         <w:rPr>
           <w:b/>
           <w:sz w:val="28"/>
           <w:szCs w:val="28"/>
         </w:rPr>
-      </w:pPr>
-    </w:p>
-    <w:p>
-      <w:pPr>
+        <w:lastRenderedPageBreak/>
+        <w:t>Индивидуальные планы участников</w:t>
+      </w:r>
+    </w:p>
+    <w:p>
+      <w:pPr>
+        <w:jc w:val="center"/>
         <w:rPr>
           <w:b/>
           <w:sz w:val="28"/>
@@ -3435,7 +2898,6 @@
     </w:p>
     <w:p>
       <w:pPr>
-        <w:jc w:val="center"/>
         <w:rPr>
           <w:b/>
           <w:sz w:val="28"/>
@@ -3444,56 +2906,12 @@
       </w:pPr>
       <w:r>
         <w:rPr>
-          <w:b/>
-          <w:sz w:val="28"/>
-          <w:szCs w:val="28"/>
-        </w:rPr>
-        <w:lastRenderedPageBreak/>
-        <w:t>Индивидуальные планы участников</w:t>
-      </w:r>
-    </w:p>
-    <w:p>
-      <w:pPr>
-        <w:jc w:val="center"/>
-        <w:rPr>
-          <w:b/>
-          <w:sz w:val="28"/>
-          <w:szCs w:val="28"/>
-        </w:rPr>
-      </w:pPr>
-    </w:p>
-    <w:p>
-      <w:pPr>
-        <w:rPr>
-          <w:b/>
-          <w:sz w:val="28"/>
-          <w:szCs w:val="28"/>
-        </w:rPr>
-      </w:pPr>
-      <w:r>
-        <w:rPr>
-          <w:sz w:val="24"/>
-          <w:szCs w:val="24"/>
-        </w:rPr>
-        <w:t xml:space="preserve">Ссылка на таблицу с индивидуальными задачами </w:t>
-      </w:r>
-      <w:proofErr w:type="spellStart"/>
-      <w:r>
-        <w:rPr>
-          <w:sz w:val="24"/>
-          <w:szCs w:val="24"/>
-        </w:rPr>
-        <w:t>участиков</w:t>
-      </w:r>
-      <w:proofErr w:type="spellEnd"/>
-      <w:r>
-        <w:rPr>
-          <w:sz w:val="24"/>
-          <w:szCs w:val="24"/>
-        </w:rPr>
-        <w:t xml:space="preserve"> и дополнительной информацией: </w:t>
-      </w:r>
-      <w:hyperlink r:id="rId19" w:anchor="gid=0">
+          <w:sz w:val="24"/>
+          <w:szCs w:val="24"/>
+        </w:rPr>
+        <w:t xml:space="preserve">Ссылка на таблицу с индивидуальными задачами участиков и дополнительной информацией: </w:t>
+      </w:r>
+      <w:hyperlink r:id="rId7" w:anchor="gid=0">
         <w:r>
           <w:rPr>
             <w:b/>
@@ -3745,14 +3163,7 @@
           <w:sz w:val="24"/>
           <w:szCs w:val="24"/>
         </w:rPr>
-        <w:t xml:space="preserve"> </w:t>
-      </w:r>
-      <w:r>
-        <w:rPr>
-          <w:sz w:val="24"/>
-          <w:szCs w:val="24"/>
-        </w:rPr>
-        <w:t>Firebase</w:t>
+        <w:t xml:space="preserve"> Firebase</w:t>
       </w:r>
       <w:r>
         <w:rPr>
@@ -3923,7 +3334,7 @@
           <w:szCs w:val="28"/>
         </w:rPr>
         <w:drawing>
-          <wp:inline distT="114300" distB="114300" distL="114300" distR="114300" wp14:anchorId="580668D4" wp14:editId="08F0612A">
+          <wp:inline distT="114300" distB="114300" distL="114300" distR="114300" wp14:anchorId="40AE983B" wp14:editId="0512ED9F">
             <wp:extent cx="5731200" cy="3302000"/>
             <wp:effectExtent l="0" t="0" r="0" b="0"/>
             <wp:docPr id="12" name="image10.png"/>
@@ -3936,7 +3347,7 @@
                     <pic:cNvPicPr preferRelativeResize="0"/>
                   </pic:nvPicPr>
                   <pic:blipFill>
-                    <a:blip r:embed="rId20"/>
+                    <a:blip r:embed="rId8"/>
                     <a:srcRect/>
                     <a:stretch>
                       <a:fillRect/>
@@ -4009,7 +3420,7 @@
           <w:szCs w:val="24"/>
         </w:rPr>
         <w:drawing>
-          <wp:inline distT="114300" distB="114300" distL="114300" distR="114300" wp14:anchorId="08CC3B10" wp14:editId="1E028E23">
+          <wp:inline distT="114300" distB="114300" distL="114300" distR="114300" wp14:anchorId="4232AC9A" wp14:editId="2D14607F">
             <wp:extent cx="5731200" cy="3340100"/>
             <wp:effectExtent l="0" t="0" r="0" b="0"/>
             <wp:docPr id="10" name="image7.png"/>
@@ -4022,7 +3433,7 @@
                     <pic:cNvPicPr preferRelativeResize="0"/>
                   </pic:nvPicPr>
                   <pic:blipFill>
-                    <a:blip r:embed="rId21"/>
+                    <a:blip r:embed="rId9"/>
                     <a:srcRect/>
                     <a:stretch>
                       <a:fillRect/>
@@ -4096,7 +3507,7 @@
         </w:rPr>
         <w:lastRenderedPageBreak/>
         <w:drawing>
-          <wp:inline distT="114300" distB="114300" distL="114300" distR="114300" wp14:anchorId="63138677" wp14:editId="7F1A7472">
+          <wp:inline distT="114300" distB="114300" distL="114300" distR="114300" wp14:anchorId="01C6A5BB" wp14:editId="3CD0B640">
             <wp:extent cx="5731200" cy="3340100"/>
             <wp:effectExtent l="0" t="0" r="0" b="0"/>
             <wp:docPr id="9" name="image3.png"/>
@@ -4109,7 +3520,7 @@
                     <pic:cNvPicPr preferRelativeResize="0"/>
                   </pic:nvPicPr>
                   <pic:blipFill>
-                    <a:blip r:embed="rId22"/>
+                    <a:blip r:embed="rId10"/>
                     <a:srcRect/>
                     <a:stretch>
                       <a:fillRect/>
@@ -4182,7 +3593,7 @@
           <w:szCs w:val="24"/>
         </w:rPr>
         <w:drawing>
-          <wp:inline distT="114300" distB="114300" distL="114300" distR="114300" wp14:anchorId="34F224DD" wp14:editId="487CF80B">
+          <wp:inline distT="114300" distB="114300" distL="114300" distR="114300" wp14:anchorId="2DEC7B63" wp14:editId="6446500B">
             <wp:extent cx="5731200" cy="3340100"/>
             <wp:effectExtent l="0" t="0" r="0" b="0"/>
             <wp:docPr id="8" name="image11.png"/>
@@ -4195,7 +3606,7 @@
                     <pic:cNvPicPr preferRelativeResize="0"/>
                   </pic:nvPicPr>
                   <pic:blipFill>
-                    <a:blip r:embed="rId23"/>
+                    <a:blip r:embed="rId11"/>
                     <a:srcRect/>
                     <a:stretch>
                       <a:fillRect/>
@@ -4269,7 +3680,7 @@
         </w:rPr>
         <w:lastRenderedPageBreak/>
         <w:drawing>
-          <wp:inline distT="114300" distB="114300" distL="114300" distR="114300" wp14:anchorId="7D449BF4" wp14:editId="4C1FD74D">
+          <wp:inline distT="114300" distB="114300" distL="114300" distR="114300" wp14:anchorId="78798FFB" wp14:editId="6A959627">
             <wp:extent cx="5731200" cy="3327400"/>
             <wp:effectExtent l="0" t="0" r="0" b="0"/>
             <wp:docPr id="4" name="image5.png"/>
@@ -4282,7 +3693,7 @@
                     <pic:cNvPicPr preferRelativeResize="0"/>
                   </pic:nvPicPr>
                   <pic:blipFill>
-                    <a:blip r:embed="rId24"/>
+                    <a:blip r:embed="rId12"/>
                     <a:srcRect/>
                     <a:stretch>
                       <a:fillRect/>
@@ -4355,7 +3766,7 @@
           <w:szCs w:val="24"/>
         </w:rPr>
         <w:drawing>
-          <wp:inline distT="114300" distB="114300" distL="114300" distR="114300" wp14:anchorId="7C9381F5" wp14:editId="41ED7DCE">
+          <wp:inline distT="114300" distB="114300" distL="114300" distR="114300" wp14:anchorId="07AE4DAF" wp14:editId="44E6DB2F">
             <wp:extent cx="5731200" cy="3340100"/>
             <wp:effectExtent l="0" t="0" r="0" b="0"/>
             <wp:docPr id="3" name="image12.png"/>
@@ -4368,7 +3779,7 @@
                     <pic:cNvPicPr preferRelativeResize="0"/>
                   </pic:nvPicPr>
                   <pic:blipFill>
-                    <a:blip r:embed="rId25"/>
+                    <a:blip r:embed="rId13"/>
                     <a:srcRect/>
                     <a:stretch>
                       <a:fillRect/>
@@ -4475,7 +3886,7 @@
         </w:rPr>
         <w:lastRenderedPageBreak/>
         <w:drawing>
-          <wp:inline distT="114300" distB="114300" distL="114300" distR="114300" wp14:anchorId="4F000D98" wp14:editId="50165E2E">
+          <wp:inline distT="114300" distB="114300" distL="114300" distR="114300" wp14:anchorId="67738525" wp14:editId="55C7CBEF">
             <wp:extent cx="5731200" cy="3327400"/>
             <wp:effectExtent l="0" t="0" r="0" b="0"/>
             <wp:docPr id="1" name="image1.png"/>
@@ -4488,7 +3899,7 @@
                     <pic:cNvPicPr preferRelativeResize="0"/>
                   </pic:nvPicPr>
                   <pic:blipFill>
-                    <a:blip r:embed="rId26"/>
+                    <a:blip r:embed="rId14"/>
                     <a:srcRect/>
                     <a:stretch>
                       <a:fillRect/>
@@ -4535,23 +3946,7 @@
           <w:sz w:val="24"/>
           <w:szCs w:val="24"/>
         </w:rPr>
-        <w:t xml:space="preserve">Выдача </w:t>
-      </w:r>
-      <w:proofErr w:type="spellStart"/>
-      <w:r>
-        <w:rPr>
-          <w:sz w:val="24"/>
-          <w:szCs w:val="24"/>
-        </w:rPr>
-        <w:t>дз</w:t>
-      </w:r>
-      <w:proofErr w:type="spellEnd"/>
-      <w:r>
-        <w:rPr>
-          <w:sz w:val="24"/>
-          <w:szCs w:val="24"/>
-        </w:rPr>
-        <w:t>(преподаватель):</w:t>
+        <w:t>Выдача дз(преподаватель):</w:t>
       </w:r>
     </w:p>
     <w:p>
@@ -4577,7 +3972,7 @@
           <w:szCs w:val="24"/>
         </w:rPr>
         <w:drawing>
-          <wp:inline distT="114300" distB="114300" distL="114300" distR="114300" wp14:anchorId="0527DC03" wp14:editId="653015A3">
+          <wp:inline distT="114300" distB="114300" distL="114300" distR="114300" wp14:anchorId="6CE77473" wp14:editId="066B5DD0">
             <wp:extent cx="5731200" cy="3314700"/>
             <wp:effectExtent l="0" t="0" r="0" b="0"/>
             <wp:docPr id="5" name="image8.png"/>
@@ -4590,7 +3985,7 @@
                     <pic:cNvPicPr preferRelativeResize="0"/>
                   </pic:nvPicPr>
                   <pic:blipFill>
-                    <a:blip r:embed="rId27"/>
+                    <a:blip r:embed="rId15"/>
                     <a:srcRect/>
                     <a:stretch>
                       <a:fillRect/>
@@ -4634,23 +4029,7 @@
           <w:sz w:val="24"/>
           <w:szCs w:val="24"/>
         </w:rPr>
-        <w:t xml:space="preserve">Модальное окно для выдачи </w:t>
-      </w:r>
-      <w:proofErr w:type="spellStart"/>
-      <w:r>
-        <w:rPr>
-          <w:sz w:val="24"/>
-          <w:szCs w:val="24"/>
-        </w:rPr>
-        <w:t>дз</w:t>
-      </w:r>
-      <w:proofErr w:type="spellEnd"/>
-      <w:r>
-        <w:rPr>
-          <w:sz w:val="24"/>
-          <w:szCs w:val="24"/>
-        </w:rPr>
-        <w:t>:</w:t>
+        <w:t>Модальное окно для выдачи дз:</w:t>
       </w:r>
     </w:p>
     <w:p>
@@ -4677,7 +4056,7 @@
         </w:rPr>
         <w:lastRenderedPageBreak/>
         <w:drawing>
-          <wp:inline distT="114300" distB="114300" distL="114300" distR="114300" wp14:anchorId="00BAF10D" wp14:editId="1EBE233E">
+          <wp:inline distT="114300" distB="114300" distL="114300" distR="114300" wp14:anchorId="5FFA95C1" wp14:editId="2B4FF8DD">
             <wp:extent cx="5731200" cy="3314700"/>
             <wp:effectExtent l="0" t="0" r="0" b="0"/>
             <wp:docPr id="11" name="image4.png"/>
@@ -4690,7 +4069,7 @@
                     <pic:cNvPicPr preferRelativeResize="0"/>
                   </pic:nvPicPr>
                   <pic:blipFill>
-                    <a:blip r:embed="rId28"/>
+                    <a:blip r:embed="rId16"/>
                     <a:srcRect/>
                     <a:stretch>
                       <a:fillRect/>
@@ -4763,7 +4142,7 @@
           <w:szCs w:val="24"/>
         </w:rPr>
         <w:drawing>
-          <wp:inline distT="114300" distB="114300" distL="114300" distR="114300" wp14:anchorId="7F5AB8BE" wp14:editId="566E57B5">
+          <wp:inline distT="114300" distB="114300" distL="114300" distR="114300" wp14:anchorId="360AF168" wp14:editId="5CDBE252">
             <wp:extent cx="5731200" cy="3314700"/>
             <wp:effectExtent l="0" t="0" r="0" b="0"/>
             <wp:docPr id="2" name="image9.png"/>
@@ -4776,7 +4155,7 @@
                     <pic:cNvPicPr preferRelativeResize="0"/>
                   </pic:nvPicPr>
                   <pic:blipFill>
-                    <a:blip r:embed="rId29"/>
+                    <a:blip r:embed="rId17"/>
                     <a:srcRect/>
                     <a:stretch>
                       <a:fillRect/>
@@ -4881,7 +4260,7 @@
         </w:rPr>
         <w:lastRenderedPageBreak/>
         <w:drawing>
-          <wp:inline distT="114300" distB="114300" distL="114300" distR="114300" wp14:anchorId="62279497" wp14:editId="237C5CE5">
+          <wp:inline distT="114300" distB="114300" distL="114300" distR="114300" wp14:anchorId="7A863ED3" wp14:editId="0B251918">
             <wp:extent cx="5731200" cy="3314700"/>
             <wp:effectExtent l="0" t="0" r="0" b="0"/>
             <wp:docPr id="7" name="image6.png"/>
@@ -4894,7 +4273,7 @@
                     <pic:cNvPicPr preferRelativeResize="0"/>
                   </pic:nvPicPr>
                   <pic:blipFill>
-                    <a:blip r:embed="rId30"/>
+                    <a:blip r:embed="rId18"/>
                     <a:srcRect/>
                     <a:stretch>
                       <a:fillRect/>
@@ -4967,7 +4346,7 @@
           <w:szCs w:val="24"/>
         </w:rPr>
         <w:drawing>
-          <wp:inline distT="114300" distB="114300" distL="114300" distR="114300" wp14:anchorId="75047037" wp14:editId="4651E292">
+          <wp:inline distT="114300" distB="114300" distL="114300" distR="114300" wp14:anchorId="29406BB0" wp14:editId="276FFABB">
             <wp:extent cx="5731200" cy="3314700"/>
             <wp:effectExtent l="0" t="0" r="0" b="0"/>
             <wp:docPr id="6" name="image2.png"/>
@@ -4980,7 +4359,7 @@
                     <pic:cNvPicPr preferRelativeResize="0"/>
                   </pic:nvPicPr>
                   <pic:blipFill>
-                    <a:blip r:embed="rId31"/>
+                    <a:blip r:embed="rId19"/>
                     <a:srcRect/>
                     <a:stretch>
                       <a:fillRect/>
@@ -5188,25 +4567,7 @@
           <w:lang w:val="ru-RU"/>
         </w:rPr>
         <w:lastRenderedPageBreak/>
-        <w:t xml:space="preserve">Спроектирована схема </w:t>
-      </w:r>
-      <w:proofErr w:type="spellStart"/>
-      <w:r>
-        <w:rPr>
-          <w:sz w:val="24"/>
-          <w:szCs w:val="24"/>
-          <w:lang w:val="ru-RU"/>
-        </w:rPr>
-        <w:t>бд</w:t>
-      </w:r>
-      <w:proofErr w:type="spellEnd"/>
-      <w:r>
-        <w:rPr>
-          <w:sz w:val="24"/>
-          <w:szCs w:val="24"/>
-          <w:lang w:val="ru-RU"/>
-        </w:rPr>
-        <w:t>:</w:t>
+        <w:t>Спроектирована схема бд:</w:t>
       </w:r>
     </w:p>
     <w:p>
@@ -5234,7 +4595,7 @@
           <w:lang w:val="ru-RU"/>
         </w:rPr>
         <w:drawing>
-          <wp:inline distT="0" distB="0" distL="0" distR="0" wp14:anchorId="0528FEC9" wp14:editId="0C3C0BDD">
+          <wp:inline distT="0" distB="0" distL="0" distR="0" wp14:anchorId="0DF2AFD4" wp14:editId="32500DF7">
             <wp:extent cx="5733415" cy="2806700"/>
             <wp:effectExtent l="0" t="0" r="635" b="0"/>
             <wp:docPr id="13" name="Рисунок 13"/>
@@ -5249,7 +4610,7 @@
                     <pic:cNvPicPr/>
                   </pic:nvPicPr>
                   <pic:blipFill>
-                    <a:blip r:embed="rId32"/>
+                    <a:blip r:embed="rId20"/>
                     <a:stretch>
                       <a:fillRect/>
                     </a:stretch>
@@ -5339,7 +4700,7 @@
           <w:lang w:val="ru-RU"/>
         </w:rPr>
         <w:drawing>
-          <wp:inline distT="0" distB="0" distL="0" distR="0" wp14:anchorId="5C550034" wp14:editId="2F9FC33C">
+          <wp:inline distT="0" distB="0" distL="0" distR="0" wp14:anchorId="44348E2D" wp14:editId="2F3F3F32">
             <wp:extent cx="5733415" cy="2685415"/>
             <wp:effectExtent l="0" t="0" r="635" b="635"/>
             <wp:docPr id="14" name="Рисунок 14"/>
@@ -5354,7 +4715,7 @@
                     <pic:cNvPicPr/>
                   </pic:nvPicPr>
                   <pic:blipFill>
-                    <a:blip r:embed="rId33"/>
+                    <a:blip r:embed="rId21"/>
                     <a:stretch>
                       <a:fillRect/>
                     </a:stretch>
@@ -5445,7 +4806,7 @@
         </w:rPr>
         <w:lastRenderedPageBreak/>
         <w:drawing>
-          <wp:inline distT="0" distB="0" distL="0" distR="0" wp14:anchorId="0FE02EDF" wp14:editId="5558FAA6">
+          <wp:inline distT="0" distB="0" distL="0" distR="0" wp14:anchorId="28683BC1" wp14:editId="41C925BE">
             <wp:extent cx="5733415" cy="2690495"/>
             <wp:effectExtent l="0" t="0" r="635" b="0"/>
             <wp:docPr id="15" name="Рисунок 15"/>
@@ -5460,7 +4821,7 @@
                     <pic:cNvPicPr/>
                   </pic:nvPicPr>
                   <pic:blipFill>
-                    <a:blip r:embed="rId34"/>
+                    <a:blip r:embed="rId22"/>
                     <a:stretch>
                       <a:fillRect/>
                     </a:stretch>
@@ -5550,7 +4911,7 @@
           <w:lang w:val="ru-RU"/>
         </w:rPr>
         <w:drawing>
-          <wp:inline distT="0" distB="0" distL="0" distR="0" wp14:anchorId="10744CDA" wp14:editId="1353CF95">
+          <wp:inline distT="0" distB="0" distL="0" distR="0" wp14:anchorId="5CB9C090" wp14:editId="5D1D4CA5">
             <wp:extent cx="5733415" cy="2670175"/>
             <wp:effectExtent l="0" t="0" r="635" b="0"/>
             <wp:docPr id="16" name="Рисунок 16"/>
@@ -5565,7 +4926,7 @@
                     <pic:cNvPicPr/>
                   </pic:nvPicPr>
                   <pic:blipFill>
-                    <a:blip r:embed="rId35"/>
+                    <a:blip r:embed="rId23"/>
                     <a:stretch>
                       <a:fillRect/>
                     </a:stretch>
@@ -5667,41 +5028,9 @@
           <w:sz w:val="24"/>
           <w:szCs w:val="24"/>
         </w:rPr>
-        <w:t xml:space="preserve">Все результаты работы над проектом расположены в </w:t>
-      </w:r>
-      <w:proofErr w:type="spellStart"/>
-      <w:r>
-        <w:rPr>
-          <w:sz w:val="24"/>
-          <w:szCs w:val="24"/>
-        </w:rPr>
-        <w:t>git</w:t>
-      </w:r>
-      <w:proofErr w:type="spellEnd"/>
-      <w:r>
-        <w:rPr>
-          <w:sz w:val="24"/>
-          <w:szCs w:val="24"/>
-        </w:rPr>
-        <w:t xml:space="preserve">-репозитории на </w:t>
-      </w:r>
-      <w:proofErr w:type="spellStart"/>
-      <w:r>
-        <w:rPr>
-          <w:sz w:val="24"/>
-          <w:szCs w:val="24"/>
-        </w:rPr>
-        <w:t>GitHub</w:t>
-      </w:r>
-      <w:proofErr w:type="spellEnd"/>
-      <w:r>
-        <w:rPr>
-          <w:sz w:val="24"/>
-          <w:szCs w:val="24"/>
-        </w:rPr>
-        <w:t xml:space="preserve">: </w:t>
-      </w:r>
-      <w:hyperlink r:id="rId36">
+        <w:t xml:space="preserve">Все результаты работы над проектом расположены в git-репозитории на GitHub: </w:t>
+      </w:r>
+      <w:hyperlink r:id="rId24">
         <w:r>
           <w:rPr>
             <w:color w:val="1155CC"/>
@@ -5744,21 +5073,12 @@
           <w:szCs w:val="24"/>
         </w:rPr>
       </w:pPr>
-      <w:proofErr w:type="spellStart"/>
-      <w:r>
-        <w:rPr>
-          <w:sz w:val="24"/>
-          <w:szCs w:val="24"/>
-        </w:rPr>
-        <w:t>Лендинг</w:t>
-      </w:r>
-      <w:proofErr w:type="spellEnd"/>
-      <w:r>
-        <w:rPr>
-          <w:sz w:val="24"/>
-          <w:szCs w:val="24"/>
-        </w:rPr>
-        <w:t xml:space="preserve"> проекта расположен по ссылке:</w:t>
+      <w:r>
+        <w:rPr>
+          <w:sz w:val="24"/>
+          <w:szCs w:val="24"/>
+        </w:rPr>
+        <w:t>Лендинг проекта расположен по ссылке:</w:t>
       </w:r>
     </w:p>
     <w:p>
@@ -5776,7 +5096,7 @@
           <w:szCs w:val="24"/>
         </w:rPr>
       </w:pPr>
-      <w:hyperlink r:id="rId37" w:history="1">
+      <w:hyperlink r:id="rId25" w:history="1">
         <w:r>
           <w:rPr>
             <w:rStyle w:val="a5"/>
@@ -5821,23 +5141,7 @@
           <w:sz w:val="24"/>
           <w:szCs w:val="24"/>
         </w:rPr>
-        <w:t xml:space="preserve">Начальный макет в </w:t>
-      </w:r>
-      <w:proofErr w:type="spellStart"/>
-      <w:r>
-        <w:rPr>
-          <w:sz w:val="24"/>
-          <w:szCs w:val="24"/>
-        </w:rPr>
-        <w:t>Figma</w:t>
-      </w:r>
-      <w:proofErr w:type="spellEnd"/>
-      <w:r>
-        <w:rPr>
-          <w:sz w:val="24"/>
-          <w:szCs w:val="24"/>
-        </w:rPr>
-        <w:t>:</w:t>
+        <w:t>Начальный макет в Figma:</w:t>
       </w:r>
     </w:p>
     <w:p>
@@ -5855,7 +5159,7 @@
           <w:szCs w:val="24"/>
         </w:rPr>
       </w:pPr>
-      <w:hyperlink r:id="rId38">
+      <w:hyperlink r:id="rId26">
         <w:r>
           <w:rPr>
             <w:color w:val="1155CC"/>
@@ -5904,23 +5208,7 @@
           <w:sz w:val="24"/>
           <w:szCs w:val="24"/>
         </w:rPr>
-        <w:t xml:space="preserve">Макеты в </w:t>
-      </w:r>
-      <w:proofErr w:type="spellStart"/>
-      <w:r>
-        <w:rPr>
-          <w:sz w:val="24"/>
-          <w:szCs w:val="24"/>
-        </w:rPr>
-        <w:t>Figma</w:t>
-      </w:r>
-      <w:proofErr w:type="spellEnd"/>
-      <w:r>
-        <w:rPr>
-          <w:sz w:val="24"/>
-          <w:szCs w:val="24"/>
-        </w:rPr>
-        <w:t>:</w:t>
+        <w:t>Макеты в Figma:</w:t>
       </w:r>
     </w:p>
     <w:p>
@@ -5939,7 +5227,7 @@
           <w:szCs w:val="24"/>
         </w:rPr>
       </w:pPr>
-      <w:hyperlink r:id="rId39">
+      <w:hyperlink r:id="rId27">
         <w:r>
           <w:rPr>
             <w:color w:val="1155CC"/>
@@ -6046,7 +5334,7 @@
           <w:lang w:val="en-CA"/>
         </w:rPr>
       </w:pPr>
-      <w:hyperlink r:id="rId40" w:history="1">
+      <w:hyperlink r:id="rId28" w:history="1">
         <w:r>
           <w:rPr>
             <w:rStyle w:val="a5"/>
@@ -6139,7 +5427,7 @@
           <w:szCs w:val="24"/>
         </w:rPr>
       </w:pPr>
-      <w:hyperlink r:id="rId41">
+      <w:hyperlink r:id="rId29">
         <w:r>
           <w:rPr>
             <w:color w:val="1155CC"/>
@@ -6282,9 +5570,11 @@
         </w:rPr>
       </w:pPr>
     </w:p>
+    <w:p/>
+    <w:p/>
     <w:sectPr>
-      <w:headerReference w:type="default" r:id="rId42"/>
-      <w:footerReference w:type="default" r:id="rId43"/>
+      <w:headerReference w:type="default" r:id="rId30"/>
+      <w:footerReference w:type="default" r:id="rId31"/>
       <w:pgSz w:w="11909" w:h="16834"/>
       <w:pgMar w:top="1440" w:right="1440" w:bottom="1440" w:left="1440" w:header="720" w:footer="720" w:gutter="0"/>
       <w:pgNumType w:start="1"/>
@@ -6295,7 +5585,7 @@
 </file>
 
 <file path=word/endnotes.xml><?xml version="1.0" encoding="utf-8"?>
-<w:endnotes xmlns:wpc="http://schemas.microsoft.com/office/word/2010/wordprocessingCanvas" xmlns:cx="http://schemas.microsoft.com/office/drawing/2014/chartex" xmlns:cx1="http://schemas.microsoft.com/office/drawing/2015/9/8/chartex" xmlns:cx2="http://schemas.microsoft.com/office/drawing/2015/10/21/chartex" xmlns:cx3="http://schemas.microsoft.com/office/drawing/2016/5/9/chartex" xmlns:cx4="http://schemas.microsoft.com/office/drawing/2016/5/10/chartex" xmlns:cx5="http://schemas.microsoft.com/office/drawing/2016/5/11/chartex" xmlns:cx6="http://schemas.microsoft.com/office/drawing/2016/5/12/chartex" xmlns:cx7="http://schemas.microsoft.com/office/drawing/2016/5/13/chartex" xmlns:cx8="http://schemas.microsoft.com/office/drawing/2016/5/14/chartex" xmlns:mc="http://schemas.openxmlformats.org/markup-compatibility/2006" xmlns:aink="http://schemas.microsoft.com/office/drawing/2016/ink" xmlns:am3d="http://schemas.microsoft.com/office/drawing/2017/model3d" xmlns:o="urn:schemas-microsoft-com:office:office" xmlns:r="http://schemas.openxmlformats.org/officeDocument/2006/relationships" xmlns:m="http://schemas.openxmlformats.org/officeDocument/2006/math" xmlns:v="urn:schemas-microsoft-com:vml" xmlns:wp14="http://schemas.microsoft.com/office/word/2010/wordprocessingDrawing" xmlns:wp="http://schemas.openxmlformats.org/drawingml/2006/wordprocessingDrawing" xmlns:w10="urn:schemas-microsoft-com:office:word" xmlns:w="http://schemas.openxmlformats.org/wordprocessingml/2006/main" xmlns:w14="http://schemas.microsoft.com/office/word/2010/wordml" xmlns:w15="http://schemas.microsoft.com/office/word/2012/wordml" xmlns:w16cex="http://schemas.microsoft.com/office/word/2018/wordml/cex" xmlns:w16cid="http://schemas.microsoft.com/office/word/2016/wordml/cid" xmlns:w16="http://schemas.microsoft.com/office/word/2018/wordml" xmlns:w16se="http://schemas.microsoft.com/office/word/2015/wordml/symex" xmlns:wpg="http://schemas.microsoft.com/office/word/2010/wordprocessingGroup" xmlns:wpi="http://schemas.microsoft.com/office/word/2010/wordprocessingInk" xmlns:wne="http://schemas.microsoft.com/office/word/2006/wordml" xmlns:wps="http://schemas.microsoft.com/office/word/2010/wordprocessingShape" mc:Ignorable="w14 w15 w16se w16cid w16 w16cex wp14">
+<w:endnotes xmlns:wpc="http://schemas.microsoft.com/office/word/2010/wordprocessingCanvas" xmlns:cx="http://schemas.microsoft.com/office/drawing/2014/chartex" xmlns:cx1="http://schemas.microsoft.com/office/drawing/2015/9/8/chartex" xmlns:cx2="http://schemas.microsoft.com/office/drawing/2015/10/21/chartex" xmlns:cx3="http://schemas.microsoft.com/office/drawing/2016/5/9/chartex" xmlns:cx4="http://schemas.microsoft.com/office/drawing/2016/5/10/chartex" xmlns:cx5="http://schemas.microsoft.com/office/drawing/2016/5/11/chartex" xmlns:cx6="http://schemas.microsoft.com/office/drawing/2016/5/12/chartex" xmlns:cx7="http://schemas.microsoft.com/office/drawing/2016/5/13/chartex" xmlns:cx8="http://schemas.microsoft.com/office/drawing/2016/5/14/chartex" xmlns:mc="http://schemas.openxmlformats.org/markup-compatibility/2006" xmlns:aink="http://schemas.microsoft.com/office/drawing/2016/ink" xmlns:am3d="http://schemas.microsoft.com/office/drawing/2017/model3d" xmlns:o="urn:schemas-microsoft-com:office:office" xmlns:r="http://schemas.openxmlformats.org/officeDocument/2006/relationships" xmlns:m="http://schemas.openxmlformats.org/officeDocument/2006/math" xmlns:v="urn:schemas-microsoft-com:vml" xmlns:wp14="http://schemas.microsoft.com/office/word/2010/wordprocessingDrawing" xmlns:wp="http://schemas.openxmlformats.org/drawingml/2006/wordprocessingDrawing" xmlns:w10="urn:schemas-microsoft-com:office:word" xmlns:w="http://schemas.openxmlformats.org/wordprocessingml/2006/main" xmlns:w14="http://schemas.microsoft.com/office/word/2010/wordml" xmlns:w15="http://schemas.microsoft.com/office/word/2012/wordml" xmlns:w16cex="http://schemas.microsoft.com/office/word/2018/wordml/cex" xmlns:w16cid="http://schemas.microsoft.com/office/word/2016/wordml/cid" xmlns:w16="http://schemas.microsoft.com/office/word/2018/wordml" xmlns:w16sdtdh="http://schemas.microsoft.com/office/word/2020/wordml/sdtdatahash" xmlns:w16se="http://schemas.microsoft.com/office/word/2015/wordml/symex" xmlns:wpg="http://schemas.microsoft.com/office/word/2010/wordprocessingGroup" xmlns:wpi="http://schemas.microsoft.com/office/word/2010/wordprocessingInk" xmlns:wne="http://schemas.microsoft.com/office/word/2006/wordml" xmlns:wps="http://schemas.microsoft.com/office/word/2010/wordprocessingShape" mc:Ignorable="w14 w15 w16se w16cid w16 w16cex w16sdtdh wp14">
   <w:endnote w:type="separator" w:id="-1">
     <w:p>
       <w:pPr>
@@ -6320,7 +5610,7 @@
 </file>
 
 <file path=word/footer1.xml><?xml version="1.0" encoding="utf-8"?>
-<w:ftr xmlns:wpc="http://schemas.microsoft.com/office/word/2010/wordprocessingCanvas" xmlns:cx="http://schemas.microsoft.com/office/drawing/2014/chartex" xmlns:cx1="http://schemas.microsoft.com/office/drawing/2015/9/8/chartex" xmlns:cx2="http://schemas.microsoft.com/office/drawing/2015/10/21/chartex" xmlns:cx3="http://schemas.microsoft.com/office/drawing/2016/5/9/chartex" xmlns:cx4="http://schemas.microsoft.com/office/drawing/2016/5/10/chartex" xmlns:cx5="http://schemas.microsoft.com/office/drawing/2016/5/11/chartex" xmlns:cx6="http://schemas.microsoft.com/office/drawing/2016/5/12/chartex" xmlns:cx7="http://schemas.microsoft.com/office/drawing/2016/5/13/chartex" xmlns:cx8="http://schemas.microsoft.com/office/drawing/2016/5/14/chartex" xmlns:mc="http://schemas.openxmlformats.org/markup-compatibility/2006" xmlns:aink="http://schemas.microsoft.com/office/drawing/2016/ink" xmlns:am3d="http://schemas.microsoft.com/office/drawing/2017/model3d" xmlns:o="urn:schemas-microsoft-com:office:office" xmlns:r="http://schemas.openxmlformats.org/officeDocument/2006/relationships" xmlns:m="http://schemas.openxmlformats.org/officeDocument/2006/math" xmlns:v="urn:schemas-microsoft-com:vml" xmlns:wp14="http://schemas.microsoft.com/office/word/2010/wordprocessingDrawing" xmlns:wp="http://schemas.openxmlformats.org/drawingml/2006/wordprocessingDrawing" xmlns:w10="urn:schemas-microsoft-com:office:word" xmlns:w="http://schemas.openxmlformats.org/wordprocessingml/2006/main" xmlns:w14="http://schemas.microsoft.com/office/word/2010/wordml" xmlns:w15="http://schemas.microsoft.com/office/word/2012/wordml" xmlns:w16cex="http://schemas.microsoft.com/office/word/2018/wordml/cex" xmlns:w16cid="http://schemas.microsoft.com/office/word/2016/wordml/cid" xmlns:w16="http://schemas.microsoft.com/office/word/2018/wordml" xmlns:w16se="http://schemas.microsoft.com/office/word/2015/wordml/symex" xmlns:wpg="http://schemas.microsoft.com/office/word/2010/wordprocessingGroup" xmlns:wpi="http://schemas.microsoft.com/office/word/2010/wordprocessingInk" xmlns:wne="http://schemas.microsoft.com/office/word/2006/wordml" xmlns:wps="http://schemas.microsoft.com/office/word/2010/wordprocessingShape" mc:Ignorable="w14 w15 w16se w16cid w16 w16cex wp14">
+<w:ftr xmlns:wpc="http://schemas.microsoft.com/office/word/2010/wordprocessingCanvas" xmlns:cx="http://schemas.microsoft.com/office/drawing/2014/chartex" xmlns:cx1="http://schemas.microsoft.com/office/drawing/2015/9/8/chartex" xmlns:cx2="http://schemas.microsoft.com/office/drawing/2015/10/21/chartex" xmlns:cx3="http://schemas.microsoft.com/office/drawing/2016/5/9/chartex" xmlns:cx4="http://schemas.microsoft.com/office/drawing/2016/5/10/chartex" xmlns:cx5="http://schemas.microsoft.com/office/drawing/2016/5/11/chartex" xmlns:cx6="http://schemas.microsoft.com/office/drawing/2016/5/12/chartex" xmlns:cx7="http://schemas.microsoft.com/office/drawing/2016/5/13/chartex" xmlns:cx8="http://schemas.microsoft.com/office/drawing/2016/5/14/chartex" xmlns:mc="http://schemas.openxmlformats.org/markup-compatibility/2006" xmlns:aink="http://schemas.microsoft.com/office/drawing/2016/ink" xmlns:am3d="http://schemas.microsoft.com/office/drawing/2017/model3d" xmlns:o="urn:schemas-microsoft-com:office:office" xmlns:r="http://schemas.openxmlformats.org/officeDocument/2006/relationships" xmlns:m="http://schemas.openxmlformats.org/officeDocument/2006/math" xmlns:v="urn:schemas-microsoft-com:vml" xmlns:wp14="http://schemas.microsoft.com/office/word/2010/wordprocessingDrawing" xmlns:wp="http://schemas.openxmlformats.org/drawingml/2006/wordprocessingDrawing" xmlns:w10="urn:schemas-microsoft-com:office:word" xmlns:w="http://schemas.openxmlformats.org/wordprocessingml/2006/main" xmlns:w14="http://schemas.microsoft.com/office/word/2010/wordml" xmlns:w15="http://schemas.microsoft.com/office/word/2012/wordml" xmlns:w16cex="http://schemas.microsoft.com/office/word/2018/wordml/cex" xmlns:w16cid="http://schemas.microsoft.com/office/word/2016/wordml/cid" xmlns:w16="http://schemas.microsoft.com/office/word/2018/wordml" xmlns:w16sdtdh="http://schemas.microsoft.com/office/word/2020/wordml/sdtdatahash" xmlns:w16se="http://schemas.microsoft.com/office/word/2015/wordml/symex" xmlns:wpg="http://schemas.microsoft.com/office/word/2010/wordprocessingGroup" xmlns:wpi="http://schemas.microsoft.com/office/word/2010/wordprocessingInk" xmlns:wne="http://schemas.microsoft.com/office/word/2006/wordml" xmlns:wps="http://schemas.microsoft.com/office/word/2010/wordprocessingShape" mc:Ignorable="w14 w15 w16se w16cid w16 w16cex w16sdtdh wp14">
   <w:p>
     <w:pPr>
       <w:jc w:val="right"/>
@@ -6348,7 +5638,7 @@
 </file>
 
 <file path=word/footnotes.xml><?xml version="1.0" encoding="utf-8"?>
-<w:footnotes xmlns:wpc="http://schemas.microsoft.com/office/word/2010/wordprocessingCanvas" xmlns:cx="http://schemas.microsoft.com/office/drawing/2014/chartex" xmlns:cx1="http://schemas.microsoft.com/office/drawing/2015/9/8/chartex" xmlns:cx2="http://schemas.microsoft.com/office/drawing/2015/10/21/chartex" xmlns:cx3="http://schemas.microsoft.com/office/drawing/2016/5/9/chartex" xmlns:cx4="http://schemas.microsoft.com/office/drawing/2016/5/10/chartex" xmlns:cx5="http://schemas.microsoft.com/office/drawing/2016/5/11/chartex" xmlns:cx6="http://schemas.microsoft.com/office/drawing/2016/5/12/chartex" xmlns:cx7="http://schemas.microsoft.com/office/drawing/2016/5/13/chartex" xmlns:cx8="http://schemas.microsoft.com/office/drawing/2016/5/14/chartex" xmlns:mc="http://schemas.openxmlformats.org/markup-compatibility/2006" xmlns:aink="http://schemas.microsoft.com/office/drawing/2016/ink" xmlns:am3d="http://schemas.microsoft.com/office/drawing/2017/model3d" xmlns:o="urn:schemas-microsoft-com:office:office" xmlns:r="http://schemas.openxmlformats.org/officeDocument/2006/relationships" xmlns:m="http://schemas.openxmlformats.org/officeDocument/2006/math" xmlns:v="urn:schemas-microsoft-com:vml" xmlns:wp14="http://schemas.microsoft.com/office/word/2010/wordprocessingDrawing" xmlns:wp="http://schemas.openxmlformats.org/drawingml/2006/wordprocessingDrawing" xmlns:w10="urn:schemas-microsoft-com:office:word" xmlns:w="http://schemas.openxmlformats.org/wordprocessingml/2006/main" xmlns:w14="http://schemas.microsoft.com/office/word/2010/wordml" xmlns:w15="http://schemas.microsoft.com/office/word/2012/wordml" xmlns:w16cex="http://schemas.microsoft.com/office/word/2018/wordml/cex" xmlns:w16cid="http://schemas.microsoft.com/office/word/2016/wordml/cid" xmlns:w16="http://schemas.microsoft.com/office/word/2018/wordml" xmlns:w16se="http://schemas.microsoft.com/office/word/2015/wordml/symex" xmlns:wpg="http://schemas.microsoft.com/office/word/2010/wordprocessingGroup" xmlns:wpi="http://schemas.microsoft.com/office/word/2010/wordprocessingInk" xmlns:wne="http://schemas.microsoft.com/office/word/2006/wordml" xmlns:wps="http://schemas.microsoft.com/office/word/2010/wordprocessingShape" mc:Ignorable="w14 w15 w16se w16cid w16 w16cex wp14">
+<w:footnotes xmlns:wpc="http://schemas.microsoft.com/office/word/2010/wordprocessingCanvas" xmlns:cx="http://schemas.microsoft.com/office/drawing/2014/chartex" xmlns:cx1="http://schemas.microsoft.com/office/drawing/2015/9/8/chartex" xmlns:cx2="http://schemas.microsoft.com/office/drawing/2015/10/21/chartex" xmlns:cx3="http://schemas.microsoft.com/office/drawing/2016/5/9/chartex" xmlns:cx4="http://schemas.microsoft.com/office/drawing/2016/5/10/chartex" xmlns:cx5="http://schemas.microsoft.com/office/drawing/2016/5/11/chartex" xmlns:cx6="http://schemas.microsoft.com/office/drawing/2016/5/12/chartex" xmlns:cx7="http://schemas.microsoft.com/office/drawing/2016/5/13/chartex" xmlns:cx8="http://schemas.microsoft.com/office/drawing/2016/5/14/chartex" xmlns:mc="http://schemas.openxmlformats.org/markup-compatibility/2006" xmlns:aink="http://schemas.microsoft.com/office/drawing/2016/ink" xmlns:am3d="http://schemas.microsoft.com/office/drawing/2017/model3d" xmlns:o="urn:schemas-microsoft-com:office:office" xmlns:r="http://schemas.openxmlformats.org/officeDocument/2006/relationships" xmlns:m="http://schemas.openxmlformats.org/officeDocument/2006/math" xmlns:v="urn:schemas-microsoft-com:vml" xmlns:wp14="http://schemas.microsoft.com/office/word/2010/wordprocessingDrawing" xmlns:wp="http://schemas.openxmlformats.org/drawingml/2006/wordprocessingDrawing" xmlns:w10="urn:schemas-microsoft-com:office:word" xmlns:w="http://schemas.openxmlformats.org/wordprocessingml/2006/main" xmlns:w14="http://schemas.microsoft.com/office/word/2010/wordml" xmlns:w15="http://schemas.microsoft.com/office/word/2012/wordml" xmlns:w16cex="http://schemas.microsoft.com/office/word/2018/wordml/cex" xmlns:w16cid="http://schemas.microsoft.com/office/word/2016/wordml/cid" xmlns:w16="http://schemas.microsoft.com/office/word/2018/wordml" xmlns:w16sdtdh="http://schemas.microsoft.com/office/word/2020/wordml/sdtdatahash" xmlns:w16se="http://schemas.microsoft.com/office/word/2015/wordml/symex" xmlns:wpg="http://schemas.microsoft.com/office/word/2010/wordprocessingGroup" xmlns:wpi="http://schemas.microsoft.com/office/word/2010/wordprocessingInk" xmlns:wne="http://schemas.microsoft.com/office/word/2006/wordml" xmlns:wps="http://schemas.microsoft.com/office/word/2010/wordprocessingShape" mc:Ignorable="w14 w15 w16se w16cid w16 w16cex w16sdtdh wp14">
   <w:footnote w:type="separator" w:id="-1">
     <w:p>
       <w:pPr>
@@ -6373,13 +5663,13 @@
 </file>
 
 <file path=word/header1.xml><?xml version="1.0" encoding="utf-8"?>
-<w:hdr xmlns:wpc="http://schemas.microsoft.com/office/word/2010/wordprocessingCanvas" xmlns:cx="http://schemas.microsoft.com/office/drawing/2014/chartex" xmlns:cx1="http://schemas.microsoft.com/office/drawing/2015/9/8/chartex" xmlns:cx2="http://schemas.microsoft.com/office/drawing/2015/10/21/chartex" xmlns:cx3="http://schemas.microsoft.com/office/drawing/2016/5/9/chartex" xmlns:cx4="http://schemas.microsoft.com/office/drawing/2016/5/10/chartex" xmlns:cx5="http://schemas.microsoft.com/office/drawing/2016/5/11/chartex" xmlns:cx6="http://schemas.microsoft.com/office/drawing/2016/5/12/chartex" xmlns:cx7="http://schemas.microsoft.com/office/drawing/2016/5/13/chartex" xmlns:cx8="http://schemas.microsoft.com/office/drawing/2016/5/14/chartex" xmlns:mc="http://schemas.openxmlformats.org/markup-compatibility/2006" xmlns:aink="http://schemas.microsoft.com/office/drawing/2016/ink" xmlns:am3d="http://schemas.microsoft.com/office/drawing/2017/model3d" xmlns:o="urn:schemas-microsoft-com:office:office" xmlns:r="http://schemas.openxmlformats.org/officeDocument/2006/relationships" xmlns:m="http://schemas.openxmlformats.org/officeDocument/2006/math" xmlns:v="urn:schemas-microsoft-com:vml" xmlns:wp14="http://schemas.microsoft.com/office/word/2010/wordprocessingDrawing" xmlns:wp="http://schemas.openxmlformats.org/drawingml/2006/wordprocessingDrawing" xmlns:w10="urn:schemas-microsoft-com:office:word" xmlns:w="http://schemas.openxmlformats.org/wordprocessingml/2006/main" xmlns:w14="http://schemas.microsoft.com/office/word/2010/wordml" xmlns:w15="http://schemas.microsoft.com/office/word/2012/wordml" xmlns:w16cex="http://schemas.microsoft.com/office/word/2018/wordml/cex" xmlns:w16cid="http://schemas.microsoft.com/office/word/2016/wordml/cid" xmlns:w16="http://schemas.microsoft.com/office/word/2018/wordml" xmlns:w16se="http://schemas.microsoft.com/office/word/2015/wordml/symex" xmlns:wpg="http://schemas.microsoft.com/office/word/2010/wordprocessingGroup" xmlns:wpi="http://schemas.microsoft.com/office/word/2010/wordprocessingInk" xmlns:wne="http://schemas.microsoft.com/office/word/2006/wordml" xmlns:wps="http://schemas.microsoft.com/office/word/2010/wordprocessingShape" mc:Ignorable="w14 w15 w16se w16cid w16 w16cex wp14">
+<w:hdr xmlns:wpc="http://schemas.microsoft.com/office/word/2010/wordprocessingCanvas" xmlns:cx="http://schemas.microsoft.com/office/drawing/2014/chartex" xmlns:cx1="http://schemas.microsoft.com/office/drawing/2015/9/8/chartex" xmlns:cx2="http://schemas.microsoft.com/office/drawing/2015/10/21/chartex" xmlns:cx3="http://schemas.microsoft.com/office/drawing/2016/5/9/chartex" xmlns:cx4="http://schemas.microsoft.com/office/drawing/2016/5/10/chartex" xmlns:cx5="http://schemas.microsoft.com/office/drawing/2016/5/11/chartex" xmlns:cx6="http://schemas.microsoft.com/office/drawing/2016/5/12/chartex" xmlns:cx7="http://schemas.microsoft.com/office/drawing/2016/5/13/chartex" xmlns:cx8="http://schemas.microsoft.com/office/drawing/2016/5/14/chartex" xmlns:mc="http://schemas.openxmlformats.org/markup-compatibility/2006" xmlns:aink="http://schemas.microsoft.com/office/drawing/2016/ink" xmlns:am3d="http://schemas.microsoft.com/office/drawing/2017/model3d" xmlns:o="urn:schemas-microsoft-com:office:office" xmlns:r="http://schemas.openxmlformats.org/officeDocument/2006/relationships" xmlns:m="http://schemas.openxmlformats.org/officeDocument/2006/math" xmlns:v="urn:schemas-microsoft-com:vml" xmlns:wp14="http://schemas.microsoft.com/office/word/2010/wordprocessingDrawing" xmlns:wp="http://schemas.openxmlformats.org/drawingml/2006/wordprocessingDrawing" xmlns:w10="urn:schemas-microsoft-com:office:word" xmlns:w="http://schemas.openxmlformats.org/wordprocessingml/2006/main" xmlns:w14="http://schemas.microsoft.com/office/word/2010/wordml" xmlns:w15="http://schemas.microsoft.com/office/word/2012/wordml" xmlns:w16cex="http://schemas.microsoft.com/office/word/2018/wordml/cex" xmlns:w16cid="http://schemas.microsoft.com/office/word/2016/wordml/cid" xmlns:w16="http://schemas.microsoft.com/office/word/2018/wordml" xmlns:w16sdtdh="http://schemas.microsoft.com/office/word/2020/wordml/sdtdatahash" xmlns:w16se="http://schemas.microsoft.com/office/word/2015/wordml/symex" xmlns:wpg="http://schemas.microsoft.com/office/word/2010/wordprocessingGroup" xmlns:wpi="http://schemas.microsoft.com/office/word/2010/wordprocessingInk" xmlns:wne="http://schemas.microsoft.com/office/word/2006/wordml" xmlns:wps="http://schemas.microsoft.com/office/word/2010/wordprocessingShape" mc:Ignorable="w14 w15 w16se w16cid w16 w16cex w16sdtdh wp14">
   <w:p/>
 </w:hdr>
 </file>
 
 <file path=word/numbering.xml><?xml version="1.0" encoding="utf-8"?>
-<w:numbering xmlns:wpc="http://schemas.microsoft.com/office/word/2010/wordprocessingCanvas" xmlns:cx="http://schemas.microsoft.com/office/drawing/2014/chartex" xmlns:cx1="http://schemas.microsoft.com/office/drawing/2015/9/8/chartex" xmlns:cx2="http://schemas.microsoft.com/office/drawing/2015/10/21/chartex" xmlns:cx3="http://schemas.microsoft.com/office/drawing/2016/5/9/chartex" xmlns:cx4="http://schemas.microsoft.com/office/drawing/2016/5/10/chartex" xmlns:cx5="http://schemas.microsoft.com/office/drawing/2016/5/11/chartex" xmlns:cx6="http://schemas.microsoft.com/office/drawing/2016/5/12/chartex" xmlns:cx7="http://schemas.microsoft.com/office/drawing/2016/5/13/chartex" xmlns:cx8="http://schemas.microsoft.com/office/drawing/2016/5/14/chartex" xmlns:mc="http://schemas.openxmlformats.org/markup-compatibility/2006" xmlns:aink="http://schemas.microsoft.com/office/drawing/2016/ink" xmlns:am3d="http://schemas.microsoft.com/office/drawing/2017/model3d" xmlns:o="urn:schemas-microsoft-com:office:office" xmlns:r="http://schemas.openxmlformats.org/officeDocument/2006/relationships" xmlns:m="http://schemas.openxmlformats.org/officeDocument/2006/math" xmlns:v="urn:schemas-microsoft-com:vml" xmlns:wp14="http://schemas.microsoft.com/office/word/2010/wordprocessingDrawing" xmlns:wp="http://schemas.openxmlformats.org/drawingml/2006/wordprocessingDrawing" xmlns:w10="urn:schemas-microsoft-com:office:word" xmlns:w="http://schemas.openxmlformats.org/wordprocessingml/2006/main" xmlns:w14="http://schemas.microsoft.com/office/word/2010/wordml" xmlns:w15="http://schemas.microsoft.com/office/word/2012/wordml" xmlns:w16cex="http://schemas.microsoft.com/office/word/2018/wordml/cex" xmlns:w16cid="http://schemas.microsoft.com/office/word/2016/wordml/cid" xmlns:w16="http://schemas.microsoft.com/office/word/2018/wordml" xmlns:w16se="http://schemas.microsoft.com/office/word/2015/wordml/symex" xmlns:wpg="http://schemas.microsoft.com/office/word/2010/wordprocessingGroup" xmlns:wpi="http://schemas.microsoft.com/office/word/2010/wordprocessingInk" xmlns:wne="http://schemas.microsoft.com/office/word/2006/wordml" xmlns:wps="http://schemas.microsoft.com/office/word/2010/wordprocessingShape" mc:Ignorable="w14 w15 w16se w16cid w16 w16cex wp14">
+<w:numbering xmlns:wpc="http://schemas.microsoft.com/office/word/2010/wordprocessingCanvas" xmlns:cx="http://schemas.microsoft.com/office/drawing/2014/chartex" xmlns:cx1="http://schemas.microsoft.com/office/drawing/2015/9/8/chartex" xmlns:cx2="http://schemas.microsoft.com/office/drawing/2015/10/21/chartex" xmlns:cx3="http://schemas.microsoft.com/office/drawing/2016/5/9/chartex" xmlns:cx4="http://schemas.microsoft.com/office/drawing/2016/5/10/chartex" xmlns:cx5="http://schemas.microsoft.com/office/drawing/2016/5/11/chartex" xmlns:cx6="http://schemas.microsoft.com/office/drawing/2016/5/12/chartex" xmlns:cx7="http://schemas.microsoft.com/office/drawing/2016/5/13/chartex" xmlns:cx8="http://schemas.microsoft.com/office/drawing/2016/5/14/chartex" xmlns:mc="http://schemas.openxmlformats.org/markup-compatibility/2006" xmlns:aink="http://schemas.microsoft.com/office/drawing/2016/ink" xmlns:am3d="http://schemas.microsoft.com/office/drawing/2017/model3d" xmlns:o="urn:schemas-microsoft-com:office:office" xmlns:r="http://schemas.openxmlformats.org/officeDocument/2006/relationships" xmlns:m="http://schemas.openxmlformats.org/officeDocument/2006/math" xmlns:v="urn:schemas-microsoft-com:vml" xmlns:wp14="http://schemas.microsoft.com/office/word/2010/wordprocessingDrawing" xmlns:wp="http://schemas.openxmlformats.org/drawingml/2006/wordprocessingDrawing" xmlns:w10="urn:schemas-microsoft-com:office:word" xmlns:w="http://schemas.openxmlformats.org/wordprocessingml/2006/main" xmlns:w14="http://schemas.microsoft.com/office/word/2010/wordml" xmlns:w15="http://schemas.microsoft.com/office/word/2012/wordml" xmlns:w16cex="http://schemas.microsoft.com/office/word/2018/wordml/cex" xmlns:w16cid="http://schemas.microsoft.com/office/word/2016/wordml/cid" xmlns:w16="http://schemas.microsoft.com/office/word/2018/wordml" xmlns:w16sdtdh="http://schemas.microsoft.com/office/word/2020/wordml/sdtdatahash" xmlns:w16se="http://schemas.microsoft.com/office/word/2015/wordml/symex" xmlns:wpg="http://schemas.microsoft.com/office/word/2010/wordprocessingGroup" xmlns:wpi="http://schemas.microsoft.com/office/word/2010/wordprocessingInk" xmlns:wne="http://schemas.microsoft.com/office/word/2006/wordml" xmlns:wps="http://schemas.microsoft.com/office/word/2010/wordprocessingShape" mc:Ignorable="w14 w15 w16se w16cid w16 w16cex w16sdtdh wp14">
   <w:abstractNum w:abstractNumId="0" w15:restartNumberingAfterBreak="0">
     <w:nsid w:val="46155479"/>
     <w:multiLevelType w:val="multilevel"/>
@@ -6848,7 +6138,7 @@
 </file>
 
 <file path=word/styles.xml><?xml version="1.0" encoding="utf-8"?>
-<w:styles xmlns:mc="http://schemas.openxmlformats.org/markup-compatibility/2006" xmlns:r="http://schemas.openxmlformats.org/officeDocument/2006/relationships" xmlns:w="http://schemas.openxmlformats.org/wordprocessingml/2006/main" xmlns:w14="http://schemas.microsoft.com/office/word/2010/wordml" xmlns:w15="http://schemas.microsoft.com/office/word/2012/wordml" xmlns:w16cex="http://schemas.microsoft.com/office/word/2018/wordml/cex" xmlns:w16cid="http://schemas.microsoft.com/office/word/2016/wordml/cid" xmlns:w16="http://schemas.microsoft.com/office/word/2018/wordml" xmlns:w16se="http://schemas.microsoft.com/office/word/2015/wordml/symex" mc:Ignorable="w14 w15 w16se w16cid w16 w16cex">
+<w:styles xmlns:mc="http://schemas.openxmlformats.org/markup-compatibility/2006" xmlns:r="http://schemas.openxmlformats.org/officeDocument/2006/relationships" xmlns:w="http://schemas.openxmlformats.org/wordprocessingml/2006/main" xmlns:w14="http://schemas.microsoft.com/office/word/2010/wordml" xmlns:w15="http://schemas.microsoft.com/office/word/2012/wordml" xmlns:w16cex="http://schemas.microsoft.com/office/word/2018/wordml/cex" xmlns:w16cid="http://schemas.microsoft.com/office/word/2016/wordml/cid" xmlns:w16="http://schemas.microsoft.com/office/word/2018/wordml" xmlns:w16sdtdh="http://schemas.microsoft.com/office/word/2020/wordml/sdtdatahash" xmlns:w16se="http://schemas.microsoft.com/office/word/2015/wordml/symex" mc:Ignorable="w14 w15 w16se w16cid w16 w16cex w16sdtdh">
   <w:docDefaults>
     <w:rPrDefault>
       <w:rPr>
@@ -7465,6 +6755,17 @@
       <w:u w:val="single"/>
     </w:rPr>
   </w:style>
+  <w:style w:type="paragraph" w:styleId="a8">
+    <w:name w:val="List Paragraph"/>
+    <w:basedOn w:val="a"/>
+    <w:uiPriority w:val="34"/>
+    <w:qFormat/>
+    <w:rsid w:val="008436D0"/>
+    <w:pPr>
+      <w:ind w:left="720"/>
+      <w:contextualSpacing/>
+    </w:pPr>
+  </w:style>
 </w:styles>
 </file>
 

</xml_diff>

<commit_message>
the main report updated
</commit_message>
<xml_diff>
--- a/reports/Отчет по ПД.docx
+++ b/reports/Отчет по ПД.docx
@@ -302,7 +302,25 @@
           <w:sz w:val="24"/>
           <w:szCs w:val="24"/>
         </w:rPr>
-        <w:t>Студент: __________________/ Мажаев Вячеслав Сергеевич, 191-321</w:t>
+        <w:t xml:space="preserve">Студент: __________________/ </w:t>
+      </w:r>
+      <w:proofErr w:type="spellStart"/>
+      <w:r>
+        <w:rPr>
+          <w:rFonts w:ascii="Times New Roman" w:eastAsia="Times New Roman" w:hAnsi="Times New Roman" w:cs="Times New Roman"/>
+          <w:sz w:val="24"/>
+          <w:szCs w:val="24"/>
+        </w:rPr>
+        <w:t>Мажаев</w:t>
+      </w:r>
+      <w:proofErr w:type="spellEnd"/>
+      <w:r>
+        <w:rPr>
+          <w:rFonts w:ascii="Times New Roman" w:eastAsia="Times New Roman" w:hAnsi="Times New Roman" w:cs="Times New Roman"/>
+          <w:sz w:val="24"/>
+          <w:szCs w:val="24"/>
+        </w:rPr>
+        <w:t xml:space="preserve"> Вячеслав Сергеевич, 191-321</w:t>
       </w:r>
     </w:p>
     <w:p>
@@ -1923,8 +1941,18 @@
           <w:sz w:val="24"/>
           <w:szCs w:val="24"/>
         </w:rPr>
-        <w:t>Эскиз лендинга</w:t>
-      </w:r>
+        <w:t xml:space="preserve">Эскиз </w:t>
+      </w:r>
+      <w:proofErr w:type="spellStart"/>
+      <w:r>
+        <w:rPr>
+          <w:rFonts w:ascii="Times New Roman" w:eastAsia="Times New Roman" w:hAnsi="Times New Roman" w:cs="Times New Roman"/>
+          <w:sz w:val="24"/>
+          <w:szCs w:val="24"/>
+        </w:rPr>
+        <w:t>лендинга</w:t>
+      </w:r>
+      <w:proofErr w:type="spellEnd"/>
     </w:p>
     <w:p>
       <w:pPr>
@@ -2070,8 +2098,18 @@
           <w:sz w:val="24"/>
           <w:szCs w:val="24"/>
         </w:rPr>
-        <w:t>Верстка Лендинга</w:t>
-      </w:r>
+        <w:t xml:space="preserve">Верстка </w:t>
+      </w:r>
+      <w:proofErr w:type="spellStart"/>
+      <w:r>
+        <w:rPr>
+          <w:rFonts w:ascii="Times New Roman" w:eastAsia="Times New Roman" w:hAnsi="Times New Roman" w:cs="Times New Roman"/>
+          <w:sz w:val="24"/>
+          <w:szCs w:val="24"/>
+        </w:rPr>
+        <w:t>Лендинга</w:t>
+      </w:r>
+      <w:proofErr w:type="spellEnd"/>
     </w:p>
     <w:p>
       <w:pPr>
@@ -2257,13 +2295,23 @@
           <w:szCs w:val="28"/>
         </w:rPr>
       </w:pPr>
+      <w:proofErr w:type="spellStart"/>
       <w:r>
         <w:rPr>
           <w:rFonts w:ascii="Times New Roman" w:hAnsi="Times New Roman" w:cs="Times New Roman"/>
           <w:sz w:val="28"/>
           <w:szCs w:val="28"/>
         </w:rPr>
-        <w:t xml:space="preserve">Мажаев Вячеслав Сергеевич </w:t>
+        <w:t>Мажаев</w:t>
+      </w:r>
+      <w:proofErr w:type="spellEnd"/>
+      <w:r>
+        <w:rPr>
+          <w:rFonts w:ascii="Times New Roman" w:hAnsi="Times New Roman" w:cs="Times New Roman"/>
+          <w:sz w:val="28"/>
+          <w:szCs w:val="28"/>
+        </w:rPr>
+        <w:t xml:space="preserve"> Вячеслав Сергеевич </w:t>
       </w:r>
       <w:r>
         <w:rPr>
@@ -2369,7 +2417,43 @@
           <w:sz w:val="24"/>
           <w:szCs w:val="24"/>
         </w:rPr>
-        <w:t xml:space="preserve"> email ученика вместо имени в списке недобавленных учеников</w:t>
+        <w:t xml:space="preserve"> </w:t>
+      </w:r>
+      <w:proofErr w:type="spellStart"/>
+      <w:r>
+        <w:rPr>
+          <w:rFonts w:ascii="Times New Roman" w:hAnsi="Times New Roman" w:cs="Times New Roman"/>
+          <w:sz w:val="24"/>
+          <w:szCs w:val="24"/>
+        </w:rPr>
+        <w:t>email</w:t>
+      </w:r>
+      <w:proofErr w:type="spellEnd"/>
+      <w:r>
+        <w:rPr>
+          <w:rFonts w:ascii="Times New Roman" w:hAnsi="Times New Roman" w:cs="Times New Roman"/>
+          <w:sz w:val="24"/>
+          <w:szCs w:val="24"/>
+        </w:rPr>
+        <w:t xml:space="preserve"> ученика вместо имени в списке </w:t>
+      </w:r>
+      <w:proofErr w:type="spellStart"/>
+      <w:r>
+        <w:rPr>
+          <w:rFonts w:ascii="Times New Roman" w:hAnsi="Times New Roman" w:cs="Times New Roman"/>
+          <w:sz w:val="24"/>
+          <w:szCs w:val="24"/>
+        </w:rPr>
+        <w:t>недобавленных</w:t>
+      </w:r>
+      <w:proofErr w:type="spellEnd"/>
+      <w:r>
+        <w:rPr>
+          <w:rFonts w:ascii="Times New Roman" w:hAnsi="Times New Roman" w:cs="Times New Roman"/>
+          <w:sz w:val="24"/>
+          <w:szCs w:val="24"/>
+        </w:rPr>
+        <w:t xml:space="preserve"> учеников</w:t>
       </w:r>
     </w:p>
     <w:p>
@@ -2417,8 +2501,18 @@
           <w:sz w:val="24"/>
           <w:szCs w:val="24"/>
         </w:rPr>
-        <w:t xml:space="preserve"> учеников в GroupEdit</w:t>
-      </w:r>
+        <w:t xml:space="preserve"> учеников в </w:t>
+      </w:r>
+      <w:proofErr w:type="spellStart"/>
+      <w:r>
+        <w:rPr>
+          <w:rFonts w:ascii="Times New Roman" w:hAnsi="Times New Roman" w:cs="Times New Roman"/>
+          <w:sz w:val="24"/>
+          <w:szCs w:val="24"/>
+        </w:rPr>
+        <w:t>GroupEdit</w:t>
+      </w:r>
+      <w:proofErr w:type="spellEnd"/>
     </w:p>
     <w:p>
       <w:pPr>
@@ -2465,8 +2559,18 @@
           <w:sz w:val="24"/>
           <w:szCs w:val="24"/>
         </w:rPr>
-        <w:t xml:space="preserve"> Homework</w:t>
-      </w:r>
+        <w:t xml:space="preserve"> </w:t>
+      </w:r>
+      <w:proofErr w:type="spellStart"/>
+      <w:r>
+        <w:rPr>
+          <w:rFonts w:ascii="Times New Roman" w:hAnsi="Times New Roman" w:cs="Times New Roman"/>
+          <w:sz w:val="24"/>
+          <w:szCs w:val="24"/>
+        </w:rPr>
+        <w:t>Homework</w:t>
+      </w:r>
+      <w:proofErr w:type="spellEnd"/>
     </w:p>
     <w:p>
       <w:pPr>
@@ -2496,8 +2600,18 @@
           <w:sz w:val="24"/>
           <w:szCs w:val="24"/>
         </w:rPr>
-        <w:t xml:space="preserve"> возможност</w:t>
-      </w:r>
+        <w:t xml:space="preserve"> </w:t>
+      </w:r>
+      <w:proofErr w:type="spellStart"/>
+      <w:r>
+        <w:rPr>
+          <w:rFonts w:ascii="Times New Roman" w:hAnsi="Times New Roman" w:cs="Times New Roman"/>
+          <w:sz w:val="24"/>
+          <w:szCs w:val="24"/>
+        </w:rPr>
+        <w:t>возможност</w:t>
+      </w:r>
+      <w:proofErr w:type="spellEnd"/>
       <w:r>
         <w:rPr>
           <w:rFonts w:ascii="Times New Roman" w:hAnsi="Times New Roman" w:cs="Times New Roman"/>
@@ -2513,8 +2627,36 @@
           <w:sz w:val="24"/>
           <w:szCs w:val="24"/>
         </w:rPr>
-        <w:t xml:space="preserve"> удаления группы в Group List</w:t>
-      </w:r>
+        <w:t xml:space="preserve"> удаления группы в </w:t>
+      </w:r>
+      <w:proofErr w:type="spellStart"/>
+      <w:r>
+        <w:rPr>
+          <w:rFonts w:ascii="Times New Roman" w:hAnsi="Times New Roman" w:cs="Times New Roman"/>
+          <w:sz w:val="24"/>
+          <w:szCs w:val="24"/>
+        </w:rPr>
+        <w:t>Group</w:t>
+      </w:r>
+      <w:proofErr w:type="spellEnd"/>
+      <w:r>
+        <w:rPr>
+          <w:rFonts w:ascii="Times New Roman" w:hAnsi="Times New Roman" w:cs="Times New Roman"/>
+          <w:sz w:val="24"/>
+          <w:szCs w:val="24"/>
+        </w:rPr>
+        <w:t xml:space="preserve"> </w:t>
+      </w:r>
+      <w:proofErr w:type="spellStart"/>
+      <w:r>
+        <w:rPr>
+          <w:rFonts w:ascii="Times New Roman" w:hAnsi="Times New Roman" w:cs="Times New Roman"/>
+          <w:sz w:val="24"/>
+          <w:szCs w:val="24"/>
+        </w:rPr>
+        <w:t>List</w:t>
+      </w:r>
+      <w:proofErr w:type="spellEnd"/>
     </w:p>
     <w:p>
       <w:pPr>
@@ -2561,8 +2703,36 @@
           <w:sz w:val="24"/>
           <w:szCs w:val="24"/>
         </w:rPr>
-        <w:t xml:space="preserve"> добавления Home Tasks</w:t>
-      </w:r>
+        <w:t xml:space="preserve"> добавления </w:t>
+      </w:r>
+      <w:proofErr w:type="spellStart"/>
+      <w:r>
+        <w:rPr>
+          <w:rFonts w:ascii="Times New Roman" w:hAnsi="Times New Roman" w:cs="Times New Roman"/>
+          <w:sz w:val="24"/>
+          <w:szCs w:val="24"/>
+        </w:rPr>
+        <w:t>Home</w:t>
+      </w:r>
+      <w:proofErr w:type="spellEnd"/>
+      <w:r>
+        <w:rPr>
+          <w:rFonts w:ascii="Times New Roman" w:hAnsi="Times New Roman" w:cs="Times New Roman"/>
+          <w:sz w:val="24"/>
+          <w:szCs w:val="24"/>
+        </w:rPr>
+        <w:t xml:space="preserve"> </w:t>
+      </w:r>
+      <w:proofErr w:type="spellStart"/>
+      <w:r>
+        <w:rPr>
+          <w:rFonts w:ascii="Times New Roman" w:hAnsi="Times New Roman" w:cs="Times New Roman"/>
+          <w:sz w:val="24"/>
+          <w:szCs w:val="24"/>
+        </w:rPr>
+        <w:t>Tasks</w:t>
+      </w:r>
+      <w:proofErr w:type="spellEnd"/>
     </w:p>
     <w:p>
       <w:pPr>
@@ -2614,8 +2784,18 @@
           <w:sz w:val="24"/>
           <w:szCs w:val="24"/>
         </w:rPr>
-        <w:t xml:space="preserve"> возможност</w:t>
-      </w:r>
+        <w:t xml:space="preserve"> </w:t>
+      </w:r>
+      <w:proofErr w:type="spellStart"/>
+      <w:r>
+        <w:rPr>
+          <w:rFonts w:ascii="Times New Roman" w:hAnsi="Times New Roman" w:cs="Times New Roman"/>
+          <w:sz w:val="24"/>
+          <w:szCs w:val="24"/>
+        </w:rPr>
+        <w:t>возможност</w:t>
+      </w:r>
+      <w:proofErr w:type="spellEnd"/>
       <w:r>
         <w:rPr>
           <w:rFonts w:ascii="Times New Roman" w:hAnsi="Times New Roman" w:cs="Times New Roman"/>
@@ -2693,8 +2873,18 @@
           <w:sz w:val="24"/>
           <w:szCs w:val="24"/>
         </w:rPr>
-        <w:t xml:space="preserve"> возможност</w:t>
-      </w:r>
+        <w:t xml:space="preserve"> </w:t>
+      </w:r>
+      <w:proofErr w:type="spellStart"/>
+      <w:r>
+        <w:rPr>
+          <w:rFonts w:ascii="Times New Roman" w:hAnsi="Times New Roman" w:cs="Times New Roman"/>
+          <w:sz w:val="24"/>
+          <w:szCs w:val="24"/>
+        </w:rPr>
+        <w:t>возможност</w:t>
+      </w:r>
+      <w:proofErr w:type="spellEnd"/>
       <w:r>
         <w:rPr>
           <w:rFonts w:ascii="Times New Roman" w:hAnsi="Times New Roman" w:cs="Times New Roman"/>
@@ -2850,6 +3040,247 @@
     </w:p>
     <w:p>
       <w:pPr>
+        <w:pStyle w:val="a8"/>
+        <w:numPr>
+          <w:ilvl w:val="1"/>
+          <w:numId w:val="2"/>
+        </w:numPr>
+        <w:rPr>
+          <w:rFonts w:ascii="Times New Roman" w:hAnsi="Times New Roman" w:cs="Times New Roman"/>
+          <w:sz w:val="24"/>
+          <w:szCs w:val="24"/>
+          <w:lang w:val="en-US"/>
+        </w:rPr>
+      </w:pPr>
+      <w:r>
+        <w:rPr>
+          <w:rFonts w:ascii="Times New Roman" w:hAnsi="Times New Roman" w:cs="Times New Roman"/>
+          <w:sz w:val="24"/>
+          <w:szCs w:val="24"/>
+          <w:lang w:val="ru-RU"/>
+        </w:rPr>
+        <w:t>п</w:t>
+      </w:r>
+      <w:proofErr w:type="spellStart"/>
+      <w:r>
+        <w:rPr>
+          <w:rFonts w:ascii="Times New Roman" w:hAnsi="Times New Roman" w:cs="Times New Roman"/>
+          <w:sz w:val="24"/>
+          <w:szCs w:val="24"/>
+          <w:lang w:val="en-US"/>
+        </w:rPr>
+        <w:t>роектирование</w:t>
+      </w:r>
+      <w:proofErr w:type="spellEnd"/>
+      <w:r>
+        <w:rPr>
+          <w:rFonts w:ascii="Times New Roman" w:hAnsi="Times New Roman" w:cs="Times New Roman"/>
+          <w:sz w:val="24"/>
+          <w:szCs w:val="24"/>
+          <w:lang w:val="en-US"/>
+        </w:rPr>
+        <w:t>;</w:t>
+      </w:r>
+    </w:p>
+    <w:p>
+      <w:pPr>
+        <w:pStyle w:val="a8"/>
+        <w:numPr>
+          <w:ilvl w:val="1"/>
+          <w:numId w:val="2"/>
+        </w:numPr>
+        <w:rPr>
+          <w:rFonts w:ascii="Times New Roman" w:hAnsi="Times New Roman" w:cs="Times New Roman"/>
+          <w:sz w:val="24"/>
+          <w:szCs w:val="24"/>
+          <w:lang w:val="ru-RU"/>
+        </w:rPr>
+      </w:pPr>
+      <w:r>
+        <w:rPr>
+          <w:rFonts w:ascii="Times New Roman" w:hAnsi="Times New Roman" w:cs="Times New Roman"/>
+          <w:sz w:val="24"/>
+          <w:szCs w:val="24"/>
+          <w:lang w:val="ru-RU"/>
+        </w:rPr>
+        <w:t>с</w:t>
+      </w:r>
+      <w:r>
+        <w:rPr>
+          <w:rFonts w:ascii="Times New Roman" w:hAnsi="Times New Roman" w:cs="Times New Roman"/>
+          <w:sz w:val="24"/>
+          <w:szCs w:val="24"/>
+          <w:lang w:val="ru-RU"/>
+        </w:rPr>
+        <w:t xml:space="preserve">оздание </w:t>
+      </w:r>
+      <w:proofErr w:type="spellStart"/>
+      <w:r>
+        <w:rPr>
+          <w:rFonts w:ascii="Times New Roman" w:hAnsi="Times New Roman" w:cs="Times New Roman"/>
+          <w:sz w:val="24"/>
+          <w:szCs w:val="24"/>
+          <w:lang w:val="en-US"/>
+        </w:rPr>
+        <w:t>django</w:t>
+      </w:r>
+      <w:proofErr w:type="spellEnd"/>
+      <w:r>
+        <w:rPr>
+          <w:rFonts w:ascii="Times New Roman" w:hAnsi="Times New Roman" w:cs="Times New Roman"/>
+          <w:sz w:val="24"/>
+          <w:szCs w:val="24"/>
+          <w:lang w:val="ru-RU"/>
+        </w:rPr>
+        <w:t>-приложения, настройка административной панели;</w:t>
+      </w:r>
+    </w:p>
+    <w:p>
+      <w:pPr>
+        <w:pStyle w:val="a8"/>
+        <w:numPr>
+          <w:ilvl w:val="1"/>
+          <w:numId w:val="2"/>
+        </w:numPr>
+        <w:rPr>
+          <w:rFonts w:ascii="Times New Roman" w:hAnsi="Times New Roman" w:cs="Times New Roman"/>
+          <w:sz w:val="24"/>
+          <w:szCs w:val="24"/>
+          <w:lang w:val="ru-RU"/>
+        </w:rPr>
+      </w:pPr>
+      <w:r>
+        <w:rPr>
+          <w:rFonts w:ascii="Times New Roman" w:hAnsi="Times New Roman" w:cs="Times New Roman"/>
+          <w:sz w:val="24"/>
+          <w:szCs w:val="24"/>
+          <w:lang w:val="ru-RU"/>
+        </w:rPr>
+        <w:t>с</w:t>
+      </w:r>
+      <w:r>
+        <w:rPr>
+          <w:rFonts w:ascii="Times New Roman" w:hAnsi="Times New Roman" w:cs="Times New Roman"/>
+          <w:sz w:val="24"/>
+          <w:szCs w:val="24"/>
+          <w:lang w:val="ru-RU"/>
+        </w:rPr>
+        <w:t xml:space="preserve">вязывание </w:t>
+      </w:r>
+      <w:proofErr w:type="spellStart"/>
+      <w:r>
+        <w:rPr>
+          <w:rFonts w:ascii="Times New Roman" w:hAnsi="Times New Roman" w:cs="Times New Roman"/>
+          <w:sz w:val="24"/>
+          <w:szCs w:val="24"/>
+          <w:lang w:val="ru-RU"/>
+        </w:rPr>
+        <w:t>фронтенда</w:t>
+      </w:r>
+      <w:proofErr w:type="spellEnd"/>
+      <w:r>
+        <w:rPr>
+          <w:rFonts w:ascii="Times New Roman" w:hAnsi="Times New Roman" w:cs="Times New Roman"/>
+          <w:sz w:val="24"/>
+          <w:szCs w:val="24"/>
+          <w:lang w:val="ru-RU"/>
+        </w:rPr>
+        <w:t xml:space="preserve"> </w:t>
+      </w:r>
+      <w:r>
+        <w:rPr>
+          <w:rFonts w:ascii="Times New Roman" w:hAnsi="Times New Roman" w:cs="Times New Roman"/>
+          <w:sz w:val="24"/>
+          <w:szCs w:val="24"/>
+          <w:lang w:val="en-US"/>
+        </w:rPr>
+        <w:t>react</w:t>
+      </w:r>
+      <w:r>
+        <w:rPr>
+          <w:rFonts w:ascii="Times New Roman" w:hAnsi="Times New Roman" w:cs="Times New Roman"/>
+          <w:sz w:val="24"/>
+          <w:szCs w:val="24"/>
+          <w:lang w:val="ru-RU"/>
+        </w:rPr>
+        <w:t xml:space="preserve"> и </w:t>
+      </w:r>
+      <w:proofErr w:type="spellStart"/>
+      <w:r>
+        <w:rPr>
+          <w:rFonts w:ascii="Times New Roman" w:hAnsi="Times New Roman" w:cs="Times New Roman"/>
+          <w:sz w:val="24"/>
+          <w:szCs w:val="24"/>
+          <w:lang w:val="ru-RU"/>
+        </w:rPr>
+        <w:t>бэкенда</w:t>
+      </w:r>
+      <w:proofErr w:type="spellEnd"/>
+      <w:r>
+        <w:rPr>
+          <w:rFonts w:ascii="Times New Roman" w:hAnsi="Times New Roman" w:cs="Times New Roman"/>
+          <w:sz w:val="24"/>
+          <w:szCs w:val="24"/>
+          <w:lang w:val="ru-RU"/>
+        </w:rPr>
+        <w:t xml:space="preserve"> </w:t>
+      </w:r>
+      <w:proofErr w:type="spellStart"/>
+      <w:r>
+        <w:rPr>
+          <w:rFonts w:ascii="Times New Roman" w:hAnsi="Times New Roman" w:cs="Times New Roman"/>
+          <w:sz w:val="24"/>
+          <w:szCs w:val="24"/>
+          <w:lang w:val="en-US"/>
+        </w:rPr>
+        <w:t>django</w:t>
+      </w:r>
+      <w:proofErr w:type="spellEnd"/>
+      <w:r>
+        <w:rPr>
+          <w:rFonts w:ascii="Times New Roman" w:hAnsi="Times New Roman" w:cs="Times New Roman"/>
+          <w:sz w:val="24"/>
+          <w:szCs w:val="24"/>
+          <w:lang w:val="ru-RU"/>
+        </w:rPr>
+        <w:t>;</w:t>
+      </w:r>
+    </w:p>
+    <w:p>
+      <w:pPr>
+        <w:pStyle w:val="a8"/>
+        <w:numPr>
+          <w:ilvl w:val="1"/>
+          <w:numId w:val="2"/>
+        </w:numPr>
+        <w:rPr>
+          <w:rFonts w:ascii="Times New Roman" w:hAnsi="Times New Roman" w:cs="Times New Roman"/>
+          <w:sz w:val="24"/>
+          <w:szCs w:val="24"/>
+          <w:lang w:val="ru-RU"/>
+        </w:rPr>
+      </w:pPr>
+      <w:r>
+        <w:rPr>
+          <w:rFonts w:ascii="Times New Roman" w:hAnsi="Times New Roman" w:cs="Times New Roman"/>
+          <w:sz w:val="24"/>
+          <w:szCs w:val="24"/>
+          <w:lang w:val="ru-RU"/>
+        </w:rPr>
+        <w:t>р</w:t>
+      </w:r>
+      <w:r>
+        <w:rPr>
+          <w:rFonts w:ascii="Times New Roman" w:hAnsi="Times New Roman" w:cs="Times New Roman"/>
+          <w:sz w:val="24"/>
+          <w:szCs w:val="24"/>
+          <w:lang w:val="ru-RU"/>
+        </w:rPr>
+        <w:t>азработка документации (ТЗ, ЭП, ТП, ПЗ, ТУ и др.)</w:t>
+      </w:r>
+    </w:p>
+    <w:p>
+      <w:pPr>
         <w:rPr>
           <w:rFonts w:ascii="Times New Roman" w:hAnsi="Times New Roman" w:cs="Times New Roman"/>
           <w:sz w:val="28"/>
@@ -2909,7 +3340,23 @@
           <w:sz w:val="24"/>
           <w:szCs w:val="24"/>
         </w:rPr>
-        <w:t xml:space="preserve">Ссылка на таблицу с индивидуальными задачами участиков и дополнительной информацией: </w:t>
+        <w:t xml:space="preserve">Ссылка на таблицу с индивидуальными задачами </w:t>
+      </w:r>
+      <w:proofErr w:type="spellStart"/>
+      <w:r>
+        <w:rPr>
+          <w:sz w:val="24"/>
+          <w:szCs w:val="24"/>
+        </w:rPr>
+        <w:t>участиков</w:t>
+      </w:r>
+      <w:proofErr w:type="spellEnd"/>
+      <w:r>
+        <w:rPr>
+          <w:sz w:val="24"/>
+          <w:szCs w:val="24"/>
+        </w:rPr>
+        <w:t xml:space="preserve"> и дополнительной информацией: </w:t>
       </w:r>
       <w:hyperlink r:id="rId7" w:anchor="gid=0">
         <w:r>
@@ -3009,8 +3456,17 @@
           <w:sz w:val="24"/>
           <w:szCs w:val="24"/>
         </w:rPr>
-        <w:t xml:space="preserve"> библиотеки React</w:t>
-      </w:r>
+        <w:t xml:space="preserve"> библиотеки </w:t>
+      </w:r>
+      <w:proofErr w:type="spellStart"/>
+      <w:r>
+        <w:rPr>
+          <w:sz w:val="24"/>
+          <w:szCs w:val="24"/>
+        </w:rPr>
+        <w:t>React</w:t>
+      </w:r>
+      <w:proofErr w:type="spellEnd"/>
       <w:r>
         <w:rPr>
           <w:sz w:val="24"/>
@@ -3163,8 +3619,17 @@
           <w:sz w:val="24"/>
           <w:szCs w:val="24"/>
         </w:rPr>
-        <w:t xml:space="preserve"> Firebase</w:t>
-      </w:r>
+        <w:t xml:space="preserve"> </w:t>
+      </w:r>
+      <w:proofErr w:type="spellStart"/>
+      <w:r>
+        <w:rPr>
+          <w:sz w:val="24"/>
+          <w:szCs w:val="24"/>
+        </w:rPr>
+        <w:t>Firebase</w:t>
+      </w:r>
+      <w:proofErr w:type="spellEnd"/>
       <w:r>
         <w:rPr>
           <w:sz w:val="24"/>
@@ -3283,6 +3748,14 @@
         </w:rPr>
         <w:t xml:space="preserve"> следующие веб-страницы:</w:t>
       </w:r>
+    </w:p>
+    <w:p>
+      <w:pPr>
+        <w:rPr>
+          <w:sz w:val="24"/>
+          <w:szCs w:val="24"/>
+        </w:rPr>
+      </w:pPr>
     </w:p>
     <w:p>
       <w:pPr>
@@ -3373,6 +3846,40 @@
     <w:p>
       <w:pPr>
         <w:widowControl w:val="0"/>
+        <w:pBdr>
+          <w:top w:val="nil"/>
+          <w:left w:val="nil"/>
+          <w:bottom w:val="nil"/>
+          <w:right w:val="nil"/>
+          <w:between w:val="nil"/>
+        </w:pBdr>
+        <w:ind w:left="720"/>
+        <w:rPr>
+          <w:sz w:val="28"/>
+          <w:szCs w:val="28"/>
+        </w:rPr>
+      </w:pPr>
+    </w:p>
+    <w:p>
+      <w:pPr>
+        <w:widowControl w:val="0"/>
+        <w:pBdr>
+          <w:top w:val="nil"/>
+          <w:left w:val="nil"/>
+          <w:bottom w:val="nil"/>
+          <w:right w:val="nil"/>
+          <w:between w:val="nil"/>
+        </w:pBdr>
+        <w:ind w:left="720"/>
+        <w:rPr>
+          <w:sz w:val="28"/>
+          <w:szCs w:val="28"/>
+        </w:rPr>
+      </w:pPr>
+    </w:p>
+    <w:p>
+      <w:pPr>
+        <w:widowControl w:val="0"/>
         <w:numPr>
           <w:ilvl w:val="0"/>
           <w:numId w:val="3"/>
@@ -3459,6 +3966,40 @@
     <w:p>
       <w:pPr>
         <w:widowControl w:val="0"/>
+        <w:pBdr>
+          <w:top w:val="nil"/>
+          <w:left w:val="nil"/>
+          <w:bottom w:val="nil"/>
+          <w:right w:val="nil"/>
+          <w:between w:val="nil"/>
+        </w:pBdr>
+        <w:ind w:left="720"/>
+        <w:rPr>
+          <w:sz w:val="24"/>
+          <w:szCs w:val="24"/>
+        </w:rPr>
+      </w:pPr>
+    </w:p>
+    <w:p>
+      <w:pPr>
+        <w:widowControl w:val="0"/>
+        <w:pBdr>
+          <w:top w:val="nil"/>
+          <w:left w:val="nil"/>
+          <w:bottom w:val="nil"/>
+          <w:right w:val="nil"/>
+          <w:between w:val="nil"/>
+        </w:pBdr>
+        <w:rPr>
+          <w:sz w:val="24"/>
+          <w:szCs w:val="24"/>
+        </w:rPr>
+      </w:pPr>
+    </w:p>
+    <w:p>
+      <w:pPr>
+        <w:pStyle w:val="a8"/>
+        <w:widowControl w:val="0"/>
         <w:numPr>
           <w:ilvl w:val="0"/>
           <w:numId w:val="3"/>
@@ -3480,6 +4021,7 @@
           <w:sz w:val="24"/>
           <w:szCs w:val="24"/>
         </w:rPr>
+        <w:lastRenderedPageBreak/>
         <w:t>Домашняя работа:</w:t>
       </w:r>
     </w:p>
@@ -3505,7 +4047,6 @@
           <w:sz w:val="24"/>
           <w:szCs w:val="24"/>
         </w:rPr>
-        <w:lastRenderedPageBreak/>
         <w:drawing>
           <wp:inline distT="114300" distB="114300" distL="114300" distR="114300" wp14:anchorId="01C6A5BB" wp14:editId="3CD0B640">
             <wp:extent cx="5731200" cy="3340100"/>
@@ -3546,6 +4087,40 @@
     <w:p>
       <w:pPr>
         <w:widowControl w:val="0"/>
+        <w:pBdr>
+          <w:top w:val="nil"/>
+          <w:left w:val="nil"/>
+          <w:bottom w:val="nil"/>
+          <w:right w:val="nil"/>
+          <w:between w:val="nil"/>
+        </w:pBdr>
+        <w:ind w:left="720"/>
+        <w:rPr>
+          <w:sz w:val="24"/>
+          <w:szCs w:val="24"/>
+        </w:rPr>
+      </w:pPr>
+    </w:p>
+    <w:p>
+      <w:pPr>
+        <w:widowControl w:val="0"/>
+        <w:pBdr>
+          <w:top w:val="nil"/>
+          <w:left w:val="nil"/>
+          <w:bottom w:val="nil"/>
+          <w:right w:val="nil"/>
+          <w:between w:val="nil"/>
+        </w:pBdr>
+        <w:ind w:left="720"/>
+        <w:rPr>
+          <w:sz w:val="24"/>
+          <w:szCs w:val="24"/>
+        </w:rPr>
+      </w:pPr>
+    </w:p>
+    <w:p>
+      <w:pPr>
+        <w:widowControl w:val="0"/>
         <w:numPr>
           <w:ilvl w:val="0"/>
           <w:numId w:val="3"/>
@@ -3632,9 +4207,111 @@
     <w:p>
       <w:pPr>
         <w:widowControl w:val="0"/>
+        <w:pBdr>
+          <w:top w:val="nil"/>
+          <w:left w:val="nil"/>
+          <w:bottom w:val="nil"/>
+          <w:right w:val="nil"/>
+          <w:between w:val="nil"/>
+        </w:pBdr>
+        <w:ind w:left="720"/>
+        <w:rPr>
+          <w:sz w:val="24"/>
+          <w:szCs w:val="24"/>
+        </w:rPr>
+      </w:pPr>
+    </w:p>
+    <w:p>
+      <w:pPr>
+        <w:widowControl w:val="0"/>
+        <w:pBdr>
+          <w:top w:val="nil"/>
+          <w:left w:val="nil"/>
+          <w:bottom w:val="nil"/>
+          <w:right w:val="nil"/>
+          <w:between w:val="nil"/>
+        </w:pBdr>
+        <w:ind w:left="720"/>
+        <w:rPr>
+          <w:sz w:val="24"/>
+          <w:szCs w:val="24"/>
+        </w:rPr>
+      </w:pPr>
+    </w:p>
+    <w:p>
+      <w:pPr>
+        <w:widowControl w:val="0"/>
+        <w:pBdr>
+          <w:top w:val="nil"/>
+          <w:left w:val="nil"/>
+          <w:bottom w:val="nil"/>
+          <w:right w:val="nil"/>
+          <w:between w:val="nil"/>
+        </w:pBdr>
+        <w:ind w:left="720"/>
+        <w:rPr>
+          <w:sz w:val="24"/>
+          <w:szCs w:val="24"/>
+        </w:rPr>
+      </w:pPr>
+    </w:p>
+    <w:p>
+      <w:pPr>
+        <w:widowControl w:val="0"/>
+        <w:pBdr>
+          <w:top w:val="nil"/>
+          <w:left w:val="nil"/>
+          <w:bottom w:val="nil"/>
+          <w:right w:val="nil"/>
+          <w:between w:val="nil"/>
+        </w:pBdr>
+        <w:ind w:left="720"/>
+        <w:rPr>
+          <w:sz w:val="24"/>
+          <w:szCs w:val="24"/>
+        </w:rPr>
+      </w:pPr>
+    </w:p>
+    <w:p>
+      <w:pPr>
+        <w:widowControl w:val="0"/>
+        <w:pBdr>
+          <w:top w:val="nil"/>
+          <w:left w:val="nil"/>
+          <w:bottom w:val="nil"/>
+          <w:right w:val="nil"/>
+          <w:between w:val="nil"/>
+        </w:pBdr>
+        <w:ind w:left="720"/>
+        <w:rPr>
+          <w:sz w:val="24"/>
+          <w:szCs w:val="24"/>
+        </w:rPr>
+      </w:pPr>
+    </w:p>
+    <w:p>
+      <w:pPr>
+        <w:widowControl w:val="0"/>
+        <w:pBdr>
+          <w:top w:val="nil"/>
+          <w:left w:val="nil"/>
+          <w:bottom w:val="nil"/>
+          <w:right w:val="nil"/>
+          <w:between w:val="nil"/>
+        </w:pBdr>
+        <w:rPr>
+          <w:sz w:val="24"/>
+          <w:szCs w:val="24"/>
+        </w:rPr>
+      </w:pPr>
+    </w:p>
+    <w:p>
+      <w:pPr>
+        <w:pStyle w:val="a8"/>
+        <w:widowControl w:val="0"/>
         <w:numPr>
           <w:ilvl w:val="0"/>
-          <w:numId w:val="3"/>
+          <w:numId w:val="2"/>
         </w:numPr>
         <w:pBdr>
           <w:top w:val="nil"/>
@@ -3653,6 +4330,7 @@
           <w:sz w:val="24"/>
           <w:szCs w:val="24"/>
         </w:rPr>
+        <w:lastRenderedPageBreak/>
         <w:t>Личный кабинет преподавателя:</w:t>
       </w:r>
     </w:p>
@@ -3678,7 +4356,6 @@
           <w:sz w:val="28"/>
           <w:szCs w:val="28"/>
         </w:rPr>
-        <w:lastRenderedPageBreak/>
         <w:drawing>
           <wp:inline distT="114300" distB="114300" distL="114300" distR="114300" wp14:anchorId="78798FFB" wp14:editId="6A959627">
             <wp:extent cx="5731200" cy="3327400"/>
@@ -3719,9 +4396,61 @@
     <w:p>
       <w:pPr>
         <w:widowControl w:val="0"/>
+        <w:pBdr>
+          <w:top w:val="nil"/>
+          <w:left w:val="nil"/>
+          <w:bottom w:val="nil"/>
+          <w:right w:val="nil"/>
+          <w:between w:val="nil"/>
+        </w:pBdr>
+        <w:ind w:left="720"/>
+        <w:rPr>
+          <w:sz w:val="28"/>
+          <w:szCs w:val="28"/>
+        </w:rPr>
+      </w:pPr>
+    </w:p>
+    <w:p>
+      <w:pPr>
+        <w:widowControl w:val="0"/>
+        <w:pBdr>
+          <w:top w:val="nil"/>
+          <w:left w:val="nil"/>
+          <w:bottom w:val="nil"/>
+          <w:right w:val="nil"/>
+          <w:between w:val="nil"/>
+        </w:pBdr>
+        <w:ind w:left="720"/>
+        <w:rPr>
+          <w:sz w:val="28"/>
+          <w:szCs w:val="28"/>
+        </w:rPr>
+      </w:pPr>
+    </w:p>
+    <w:p>
+      <w:pPr>
+        <w:widowControl w:val="0"/>
+        <w:pBdr>
+          <w:top w:val="nil"/>
+          <w:left w:val="nil"/>
+          <w:bottom w:val="nil"/>
+          <w:right w:val="nil"/>
+          <w:between w:val="nil"/>
+        </w:pBdr>
+        <w:ind w:left="720"/>
+        <w:rPr>
+          <w:sz w:val="28"/>
+          <w:szCs w:val="28"/>
+        </w:rPr>
+      </w:pPr>
+    </w:p>
+    <w:p>
+      <w:pPr>
+        <w:pStyle w:val="a8"/>
+        <w:widowControl w:val="0"/>
         <w:numPr>
           <w:ilvl w:val="0"/>
-          <w:numId w:val="3"/>
+          <w:numId w:val="2"/>
         </w:numPr>
         <w:pBdr>
           <w:top w:val="nil"/>
@@ -3855,17 +4584,41 @@
     <w:p>
       <w:pPr>
         <w:widowControl w:val="0"/>
+        <w:rPr>
+          <w:sz w:val="24"/>
+          <w:szCs w:val="24"/>
+        </w:rPr>
+      </w:pPr>
+    </w:p>
+    <w:p>
+      <w:pPr>
+        <w:widowControl w:val="0"/>
         <w:ind w:left="720"/>
         <w:rPr>
           <w:sz w:val="24"/>
           <w:szCs w:val="24"/>
         </w:rPr>
       </w:pPr>
-      <w:r>
-        <w:rPr>
-          <w:sz w:val="24"/>
-          <w:szCs w:val="24"/>
-        </w:rPr>
+    </w:p>
+    <w:p>
+      <w:pPr>
+        <w:pStyle w:val="a8"/>
+        <w:widowControl w:val="0"/>
+        <w:numPr>
+          <w:ilvl w:val="0"/>
+          <w:numId w:val="2"/>
+        </w:numPr>
+        <w:rPr>
+          <w:sz w:val="24"/>
+          <w:szCs w:val="24"/>
+        </w:rPr>
+      </w:pPr>
+      <w:r>
+        <w:rPr>
+          <w:sz w:val="24"/>
+          <w:szCs w:val="24"/>
+        </w:rPr>
+        <w:lastRenderedPageBreak/>
         <w:t>Модальное окно для добавления новой группы:</w:t>
       </w:r>
     </w:p>
@@ -3884,7 +4637,6 @@
           <w:sz w:val="24"/>
           <w:szCs w:val="24"/>
         </w:rPr>
-        <w:lastRenderedPageBreak/>
         <w:drawing>
           <wp:inline distT="114300" distB="114300" distL="114300" distR="114300" wp14:anchorId="67738525" wp14:editId="55C7CBEF">
             <wp:extent cx="5731200" cy="3327400"/>
@@ -3925,9 +4677,29 @@
     <w:p>
       <w:pPr>
         <w:widowControl w:val="0"/>
+        <w:ind w:left="720"/>
+        <w:rPr>
+          <w:sz w:val="24"/>
+          <w:szCs w:val="24"/>
+        </w:rPr>
+      </w:pPr>
+    </w:p>
+    <w:p>
+      <w:pPr>
+        <w:widowControl w:val="0"/>
+        <w:ind w:left="720"/>
+        <w:rPr>
+          <w:sz w:val="24"/>
+          <w:szCs w:val="24"/>
+        </w:rPr>
+      </w:pPr>
+    </w:p>
+    <w:p>
+      <w:pPr>
+        <w:widowControl w:val="0"/>
         <w:numPr>
           <w:ilvl w:val="0"/>
-          <w:numId w:val="3"/>
+          <w:numId w:val="2"/>
         </w:numPr>
         <w:pBdr>
           <w:top w:val="nil"/>
@@ -3946,7 +4718,23 @@
           <w:sz w:val="24"/>
           <w:szCs w:val="24"/>
         </w:rPr>
-        <w:t>Выдача дз(преподаватель):</w:t>
+        <w:t xml:space="preserve">Выдача </w:t>
+      </w:r>
+      <w:proofErr w:type="spellStart"/>
+      <w:r>
+        <w:rPr>
+          <w:sz w:val="24"/>
+          <w:szCs w:val="24"/>
+        </w:rPr>
+        <w:t>дз</w:t>
+      </w:r>
+      <w:proofErr w:type="spellEnd"/>
+      <w:r>
+        <w:rPr>
+          <w:sz w:val="24"/>
+          <w:szCs w:val="24"/>
+        </w:rPr>
+        <w:t>(преподаватель):</w:t>
       </w:r>
     </w:p>
     <w:p>
@@ -4024,13 +4812,6 @@
           <w:szCs w:val="24"/>
         </w:rPr>
       </w:pPr>
-      <w:r>
-        <w:rPr>
-          <w:sz w:val="24"/>
-          <w:szCs w:val="24"/>
-        </w:rPr>
-        <w:t>Модальное окно для выдачи дз:</w:t>
-      </w:r>
     </w:p>
     <w:p>
       <w:pPr>
@@ -4048,13 +4829,141 @@
           <w:szCs w:val="24"/>
         </w:rPr>
       </w:pPr>
+    </w:p>
+    <w:p>
+      <w:pPr>
+        <w:widowControl w:val="0"/>
+        <w:pBdr>
+          <w:top w:val="nil"/>
+          <w:left w:val="nil"/>
+          <w:bottom w:val="nil"/>
+          <w:right w:val="nil"/>
+          <w:between w:val="nil"/>
+        </w:pBdr>
+        <w:ind w:left="720"/>
+        <w:rPr>
+          <w:sz w:val="24"/>
+          <w:szCs w:val="24"/>
+        </w:rPr>
+      </w:pPr>
+    </w:p>
+    <w:p>
+      <w:pPr>
+        <w:widowControl w:val="0"/>
+        <w:pBdr>
+          <w:top w:val="nil"/>
+          <w:left w:val="nil"/>
+          <w:bottom w:val="nil"/>
+          <w:right w:val="nil"/>
+          <w:between w:val="nil"/>
+        </w:pBdr>
+        <w:ind w:left="720"/>
+        <w:rPr>
+          <w:sz w:val="24"/>
+          <w:szCs w:val="24"/>
+        </w:rPr>
+      </w:pPr>
+    </w:p>
+    <w:p>
+      <w:pPr>
+        <w:widowControl w:val="0"/>
+        <w:pBdr>
+          <w:top w:val="nil"/>
+          <w:left w:val="nil"/>
+          <w:bottom w:val="nil"/>
+          <w:right w:val="nil"/>
+          <w:between w:val="nil"/>
+        </w:pBdr>
+        <w:ind w:left="720"/>
+        <w:rPr>
+          <w:sz w:val="24"/>
+          <w:szCs w:val="24"/>
+        </w:rPr>
+      </w:pPr>
+    </w:p>
+    <w:p>
+      <w:pPr>
+        <w:widowControl w:val="0"/>
+        <w:pBdr>
+          <w:top w:val="nil"/>
+          <w:left w:val="nil"/>
+          <w:bottom w:val="nil"/>
+          <w:right w:val="nil"/>
+          <w:between w:val="nil"/>
+        </w:pBdr>
+        <w:rPr>
+          <w:sz w:val="24"/>
+          <w:szCs w:val="24"/>
+        </w:rPr>
+      </w:pPr>
+    </w:p>
+    <w:p>
+      <w:pPr>
+        <w:pStyle w:val="a8"/>
+        <w:widowControl w:val="0"/>
+        <w:numPr>
+          <w:ilvl w:val="0"/>
+          <w:numId w:val="2"/>
+        </w:numPr>
+        <w:pBdr>
+          <w:top w:val="nil"/>
+          <w:left w:val="nil"/>
+          <w:bottom w:val="nil"/>
+          <w:right w:val="nil"/>
+          <w:between w:val="nil"/>
+        </w:pBdr>
+        <w:rPr>
+          <w:sz w:val="24"/>
+          <w:szCs w:val="24"/>
+        </w:rPr>
+      </w:pPr>
+      <w:r>
+        <w:rPr>
+          <w:sz w:val="24"/>
+          <w:szCs w:val="24"/>
+        </w:rPr>
+        <w:lastRenderedPageBreak/>
+        <w:t xml:space="preserve">Модальное окно для выдачи </w:t>
+      </w:r>
+      <w:proofErr w:type="spellStart"/>
+      <w:r>
+        <w:rPr>
+          <w:sz w:val="24"/>
+          <w:szCs w:val="24"/>
+        </w:rPr>
+        <w:t>дз</w:t>
+      </w:r>
+      <w:proofErr w:type="spellEnd"/>
+      <w:r>
+        <w:rPr>
+          <w:sz w:val="24"/>
+          <w:szCs w:val="24"/>
+        </w:rPr>
+        <w:t>:</w:t>
+      </w:r>
+    </w:p>
+    <w:p>
+      <w:pPr>
+        <w:widowControl w:val="0"/>
+        <w:pBdr>
+          <w:top w:val="nil"/>
+          <w:left w:val="nil"/>
+          <w:bottom w:val="nil"/>
+          <w:right w:val="nil"/>
+          <w:between w:val="nil"/>
+        </w:pBdr>
+        <w:ind w:left="720"/>
+        <w:rPr>
+          <w:sz w:val="24"/>
+          <w:szCs w:val="24"/>
+        </w:rPr>
+      </w:pPr>
       <w:r>
         <w:rPr>
           <w:noProof/>
           <w:sz w:val="24"/>
           <w:szCs w:val="24"/>
         </w:rPr>
-        <w:lastRenderedPageBreak/>
         <w:drawing>
           <wp:inline distT="114300" distB="114300" distL="114300" distR="114300" wp14:anchorId="5FFA95C1" wp14:editId="2B4FF8DD">
             <wp:extent cx="5731200" cy="3314700"/>
@@ -4095,9 +5004,60 @@
     <w:p>
       <w:pPr>
         <w:widowControl w:val="0"/>
+        <w:pBdr>
+          <w:top w:val="nil"/>
+          <w:left w:val="nil"/>
+          <w:bottom w:val="nil"/>
+          <w:right w:val="nil"/>
+          <w:between w:val="nil"/>
+        </w:pBdr>
+        <w:ind w:left="720"/>
+        <w:rPr>
+          <w:sz w:val="24"/>
+          <w:szCs w:val="24"/>
+        </w:rPr>
+      </w:pPr>
+    </w:p>
+    <w:p>
+      <w:pPr>
+        <w:widowControl w:val="0"/>
+        <w:pBdr>
+          <w:top w:val="nil"/>
+          <w:left w:val="nil"/>
+          <w:bottom w:val="nil"/>
+          <w:right w:val="nil"/>
+          <w:between w:val="nil"/>
+        </w:pBdr>
+        <w:ind w:left="720"/>
+        <w:rPr>
+          <w:sz w:val="24"/>
+          <w:szCs w:val="24"/>
+        </w:rPr>
+      </w:pPr>
+    </w:p>
+    <w:p>
+      <w:pPr>
+        <w:widowControl w:val="0"/>
+        <w:pBdr>
+          <w:top w:val="nil"/>
+          <w:left w:val="nil"/>
+          <w:bottom w:val="nil"/>
+          <w:right w:val="nil"/>
+          <w:between w:val="nil"/>
+        </w:pBdr>
+        <w:ind w:left="720"/>
+        <w:rPr>
+          <w:sz w:val="24"/>
+          <w:szCs w:val="24"/>
+        </w:rPr>
+      </w:pPr>
+    </w:p>
+    <w:p>
+      <w:pPr>
+        <w:widowControl w:val="0"/>
         <w:numPr>
           <w:ilvl w:val="0"/>
-          <w:numId w:val="3"/>
+          <w:numId w:val="2"/>
         </w:numPr>
         <w:pBdr>
           <w:top w:val="nil"/>
@@ -4228,11 +5188,66 @@
           <w:szCs w:val="24"/>
         </w:rPr>
       </w:pPr>
-      <w:r>
-        <w:rPr>
-          <w:sz w:val="24"/>
-          <w:szCs w:val="24"/>
-        </w:rPr>
+    </w:p>
+    <w:p>
+      <w:pPr>
+        <w:widowControl w:val="0"/>
+        <w:pBdr>
+          <w:top w:val="nil"/>
+          <w:left w:val="nil"/>
+          <w:bottom w:val="nil"/>
+          <w:right w:val="nil"/>
+          <w:between w:val="nil"/>
+        </w:pBdr>
+        <w:ind w:left="720"/>
+        <w:rPr>
+          <w:sz w:val="24"/>
+          <w:szCs w:val="24"/>
+        </w:rPr>
+      </w:pPr>
+    </w:p>
+    <w:p>
+      <w:pPr>
+        <w:widowControl w:val="0"/>
+        <w:pBdr>
+          <w:top w:val="nil"/>
+          <w:left w:val="nil"/>
+          <w:bottom w:val="nil"/>
+          <w:right w:val="nil"/>
+          <w:between w:val="nil"/>
+        </w:pBdr>
+        <w:rPr>
+          <w:sz w:val="24"/>
+          <w:szCs w:val="24"/>
+        </w:rPr>
+      </w:pPr>
+    </w:p>
+    <w:p>
+      <w:pPr>
+        <w:pStyle w:val="a8"/>
+        <w:widowControl w:val="0"/>
+        <w:numPr>
+          <w:ilvl w:val="0"/>
+          <w:numId w:val="2"/>
+        </w:numPr>
+        <w:pBdr>
+          <w:top w:val="nil"/>
+          <w:left w:val="nil"/>
+          <w:bottom w:val="nil"/>
+          <w:right w:val="nil"/>
+          <w:between w:val="nil"/>
+        </w:pBdr>
+        <w:rPr>
+          <w:sz w:val="24"/>
+          <w:szCs w:val="24"/>
+        </w:rPr>
+      </w:pPr>
+      <w:r>
+        <w:rPr>
+          <w:sz w:val="24"/>
+          <w:szCs w:val="24"/>
+        </w:rPr>
+        <w:lastRenderedPageBreak/>
         <w:t>Модальное окно для изменения расписания:</w:t>
       </w:r>
     </w:p>
@@ -4258,7 +5273,6 @@
           <w:sz w:val="24"/>
           <w:szCs w:val="24"/>
         </w:rPr>
-        <w:lastRenderedPageBreak/>
         <w:drawing>
           <wp:inline distT="114300" distB="114300" distL="114300" distR="114300" wp14:anchorId="7A863ED3" wp14:editId="0B251918">
             <wp:extent cx="5731200" cy="3314700"/>
@@ -4299,9 +5313,60 @@
     <w:p>
       <w:pPr>
         <w:widowControl w:val="0"/>
+        <w:pBdr>
+          <w:top w:val="nil"/>
+          <w:left w:val="nil"/>
+          <w:bottom w:val="nil"/>
+          <w:right w:val="nil"/>
+          <w:between w:val="nil"/>
+        </w:pBdr>
+        <w:ind w:left="720"/>
+        <w:rPr>
+          <w:sz w:val="24"/>
+          <w:szCs w:val="24"/>
+        </w:rPr>
+      </w:pPr>
+    </w:p>
+    <w:p>
+      <w:pPr>
+        <w:widowControl w:val="0"/>
+        <w:pBdr>
+          <w:top w:val="nil"/>
+          <w:left w:val="nil"/>
+          <w:bottom w:val="nil"/>
+          <w:right w:val="nil"/>
+          <w:between w:val="nil"/>
+        </w:pBdr>
+        <w:ind w:left="720"/>
+        <w:rPr>
+          <w:sz w:val="24"/>
+          <w:szCs w:val="24"/>
+        </w:rPr>
+      </w:pPr>
+    </w:p>
+    <w:p>
+      <w:pPr>
+        <w:widowControl w:val="0"/>
+        <w:pBdr>
+          <w:top w:val="nil"/>
+          <w:left w:val="nil"/>
+          <w:bottom w:val="nil"/>
+          <w:right w:val="nil"/>
+          <w:between w:val="nil"/>
+        </w:pBdr>
+        <w:ind w:left="720"/>
+        <w:rPr>
+          <w:sz w:val="24"/>
+          <w:szCs w:val="24"/>
+        </w:rPr>
+      </w:pPr>
+    </w:p>
+    <w:p>
+      <w:pPr>
+        <w:widowControl w:val="0"/>
         <w:numPr>
           <w:ilvl w:val="0"/>
-          <w:numId w:val="3"/>
+          <w:numId w:val="2"/>
         </w:numPr>
         <w:pBdr>
           <w:top w:val="nil"/>
@@ -4445,6 +5510,40 @@
           <w:right w:val="nil"/>
           <w:between w:val="nil"/>
         </w:pBdr>
+        <w:rPr>
+          <w:sz w:val="24"/>
+          <w:szCs w:val="24"/>
+          <w:lang w:val="ru-RU"/>
+        </w:rPr>
+      </w:pPr>
+    </w:p>
+    <w:p>
+      <w:pPr>
+        <w:widowControl w:val="0"/>
+        <w:pBdr>
+          <w:top w:val="nil"/>
+          <w:left w:val="nil"/>
+          <w:bottom w:val="nil"/>
+          <w:right w:val="nil"/>
+          <w:between w:val="nil"/>
+        </w:pBdr>
+        <w:rPr>
+          <w:sz w:val="24"/>
+          <w:szCs w:val="24"/>
+          <w:lang w:val="ru-RU"/>
+        </w:rPr>
+      </w:pPr>
+    </w:p>
+    <w:p>
+      <w:pPr>
+        <w:widowControl w:val="0"/>
+        <w:pBdr>
+          <w:top w:val="nil"/>
+          <w:left w:val="nil"/>
+          <w:bottom w:val="nil"/>
+          <w:right w:val="nil"/>
+          <w:between w:val="nil"/>
+        </w:pBdr>
         <w:ind w:left="720"/>
         <w:rPr>
           <w:sz w:val="24"/>
@@ -4452,114 +5551,6 @@
           <w:lang w:val="ru-RU"/>
         </w:rPr>
       </w:pPr>
-    </w:p>
-    <w:p>
-      <w:pPr>
-        <w:widowControl w:val="0"/>
-        <w:pBdr>
-          <w:top w:val="nil"/>
-          <w:left w:val="nil"/>
-          <w:bottom w:val="nil"/>
-          <w:right w:val="nil"/>
-          <w:between w:val="nil"/>
-        </w:pBdr>
-        <w:ind w:left="720"/>
-        <w:rPr>
-          <w:sz w:val="24"/>
-          <w:szCs w:val="24"/>
-          <w:lang w:val="ru-RU"/>
-        </w:rPr>
-      </w:pPr>
-    </w:p>
-    <w:p>
-      <w:pPr>
-        <w:widowControl w:val="0"/>
-        <w:pBdr>
-          <w:top w:val="nil"/>
-          <w:left w:val="nil"/>
-          <w:bottom w:val="nil"/>
-          <w:right w:val="nil"/>
-          <w:between w:val="nil"/>
-        </w:pBdr>
-        <w:ind w:left="720"/>
-        <w:rPr>
-          <w:sz w:val="24"/>
-          <w:szCs w:val="24"/>
-          <w:lang w:val="ru-RU"/>
-        </w:rPr>
-      </w:pPr>
-    </w:p>
-    <w:p>
-      <w:pPr>
-        <w:widowControl w:val="0"/>
-        <w:pBdr>
-          <w:top w:val="nil"/>
-          <w:left w:val="nil"/>
-          <w:bottom w:val="nil"/>
-          <w:right w:val="nil"/>
-          <w:between w:val="nil"/>
-        </w:pBdr>
-        <w:ind w:left="720"/>
-        <w:rPr>
-          <w:sz w:val="24"/>
-          <w:szCs w:val="24"/>
-          <w:lang w:val="ru-RU"/>
-        </w:rPr>
-      </w:pPr>
-    </w:p>
-    <w:p>
-      <w:pPr>
-        <w:widowControl w:val="0"/>
-        <w:pBdr>
-          <w:top w:val="nil"/>
-          <w:left w:val="nil"/>
-          <w:bottom w:val="nil"/>
-          <w:right w:val="nil"/>
-          <w:between w:val="nil"/>
-        </w:pBdr>
-        <w:ind w:left="720"/>
-        <w:rPr>
-          <w:sz w:val="24"/>
-          <w:szCs w:val="24"/>
-          <w:lang w:val="ru-RU"/>
-        </w:rPr>
-      </w:pPr>
-    </w:p>
-    <w:p>
-      <w:pPr>
-        <w:widowControl w:val="0"/>
-        <w:pBdr>
-          <w:top w:val="nil"/>
-          <w:left w:val="nil"/>
-          <w:bottom w:val="nil"/>
-          <w:right w:val="nil"/>
-          <w:between w:val="nil"/>
-        </w:pBdr>
-        <w:ind w:left="720"/>
-        <w:rPr>
-          <w:sz w:val="24"/>
-          <w:szCs w:val="24"/>
-          <w:lang w:val="ru-RU"/>
-        </w:rPr>
-      </w:pPr>
-    </w:p>
-    <w:p>
-      <w:pPr>
-        <w:widowControl w:val="0"/>
-        <w:pBdr>
-          <w:top w:val="nil"/>
-          <w:left w:val="nil"/>
-          <w:bottom w:val="nil"/>
-          <w:right w:val="nil"/>
-          <w:between w:val="nil"/>
-        </w:pBdr>
-        <w:ind w:left="720"/>
-        <w:rPr>
-          <w:sz w:val="24"/>
-          <w:szCs w:val="24"/>
-          <w:lang w:val="ru-RU"/>
-        </w:rPr>
-      </w:pPr>
       <w:r>
         <w:rPr>
           <w:sz w:val="24"/>
@@ -4567,7 +5558,25 @@
           <w:lang w:val="ru-RU"/>
         </w:rPr>
         <w:lastRenderedPageBreak/>
-        <w:t>Спроектирована схема бд:</w:t>
+        <w:t xml:space="preserve">Спроектирована схема </w:t>
+      </w:r>
+      <w:proofErr w:type="spellStart"/>
+      <w:r>
+        <w:rPr>
+          <w:sz w:val="24"/>
+          <w:szCs w:val="24"/>
+          <w:lang w:val="ru-RU"/>
+        </w:rPr>
+        <w:t>бд</w:t>
+      </w:r>
+      <w:proofErr w:type="spellEnd"/>
+      <w:r>
+        <w:rPr>
+          <w:sz w:val="24"/>
+          <w:szCs w:val="24"/>
+          <w:lang w:val="ru-RU"/>
+        </w:rPr>
+        <w:t>:</w:t>
       </w:r>
     </w:p>
     <w:p>
@@ -4666,6 +5675,42 @@
           <w:lang w:val="ru-RU"/>
         </w:rPr>
       </w:pPr>
+    </w:p>
+    <w:p>
+      <w:pPr>
+        <w:widowControl w:val="0"/>
+        <w:pBdr>
+          <w:top w:val="nil"/>
+          <w:left w:val="nil"/>
+          <w:bottom w:val="nil"/>
+          <w:right w:val="nil"/>
+          <w:between w:val="nil"/>
+        </w:pBdr>
+        <w:ind w:left="720"/>
+        <w:rPr>
+          <w:sz w:val="24"/>
+          <w:szCs w:val="24"/>
+          <w:lang w:val="ru-RU"/>
+        </w:rPr>
+      </w:pPr>
+    </w:p>
+    <w:p>
+      <w:pPr>
+        <w:widowControl w:val="0"/>
+        <w:pBdr>
+          <w:top w:val="nil"/>
+          <w:left w:val="nil"/>
+          <w:bottom w:val="nil"/>
+          <w:right w:val="nil"/>
+          <w:between w:val="nil"/>
+        </w:pBdr>
+        <w:ind w:left="720"/>
+        <w:rPr>
+          <w:sz w:val="24"/>
+          <w:szCs w:val="24"/>
+          <w:lang w:val="ru-RU"/>
+        </w:rPr>
+      </w:pPr>
       <w:r>
         <w:rPr>
           <w:sz w:val="24"/>
@@ -4771,12 +5816,193 @@
           <w:lang w:val="ru-RU"/>
         </w:rPr>
       </w:pPr>
-      <w:r>
-        <w:rPr>
-          <w:sz w:val="24"/>
-          <w:szCs w:val="24"/>
-          <w:lang w:val="ru-RU"/>
-        </w:rPr>
+    </w:p>
+    <w:p>
+      <w:pPr>
+        <w:widowControl w:val="0"/>
+        <w:pBdr>
+          <w:top w:val="nil"/>
+          <w:left w:val="nil"/>
+          <w:bottom w:val="nil"/>
+          <w:right w:val="nil"/>
+          <w:between w:val="nil"/>
+        </w:pBdr>
+        <w:ind w:left="720"/>
+        <w:rPr>
+          <w:sz w:val="24"/>
+          <w:szCs w:val="24"/>
+          <w:lang w:val="ru-RU"/>
+        </w:rPr>
+      </w:pPr>
+    </w:p>
+    <w:p>
+      <w:pPr>
+        <w:widowControl w:val="0"/>
+        <w:pBdr>
+          <w:top w:val="nil"/>
+          <w:left w:val="nil"/>
+          <w:bottom w:val="nil"/>
+          <w:right w:val="nil"/>
+          <w:between w:val="nil"/>
+        </w:pBdr>
+        <w:ind w:left="720"/>
+        <w:rPr>
+          <w:sz w:val="24"/>
+          <w:szCs w:val="24"/>
+          <w:lang w:val="ru-RU"/>
+        </w:rPr>
+      </w:pPr>
+    </w:p>
+    <w:p>
+      <w:pPr>
+        <w:widowControl w:val="0"/>
+        <w:pBdr>
+          <w:top w:val="nil"/>
+          <w:left w:val="nil"/>
+          <w:bottom w:val="nil"/>
+          <w:right w:val="nil"/>
+          <w:between w:val="nil"/>
+        </w:pBdr>
+        <w:ind w:left="720"/>
+        <w:rPr>
+          <w:sz w:val="24"/>
+          <w:szCs w:val="24"/>
+          <w:lang w:val="ru-RU"/>
+        </w:rPr>
+      </w:pPr>
+    </w:p>
+    <w:p>
+      <w:pPr>
+        <w:widowControl w:val="0"/>
+        <w:pBdr>
+          <w:top w:val="nil"/>
+          <w:left w:val="nil"/>
+          <w:bottom w:val="nil"/>
+          <w:right w:val="nil"/>
+          <w:between w:val="nil"/>
+        </w:pBdr>
+        <w:ind w:left="720"/>
+        <w:rPr>
+          <w:sz w:val="24"/>
+          <w:szCs w:val="24"/>
+          <w:lang w:val="ru-RU"/>
+        </w:rPr>
+      </w:pPr>
+    </w:p>
+    <w:p>
+      <w:pPr>
+        <w:widowControl w:val="0"/>
+        <w:pBdr>
+          <w:top w:val="nil"/>
+          <w:left w:val="nil"/>
+          <w:bottom w:val="nil"/>
+          <w:right w:val="nil"/>
+          <w:between w:val="nil"/>
+        </w:pBdr>
+        <w:ind w:left="720"/>
+        <w:rPr>
+          <w:sz w:val="24"/>
+          <w:szCs w:val="24"/>
+          <w:lang w:val="ru-RU"/>
+        </w:rPr>
+      </w:pPr>
+    </w:p>
+    <w:p>
+      <w:pPr>
+        <w:widowControl w:val="0"/>
+        <w:pBdr>
+          <w:top w:val="nil"/>
+          <w:left w:val="nil"/>
+          <w:bottom w:val="nil"/>
+          <w:right w:val="nil"/>
+          <w:between w:val="nil"/>
+        </w:pBdr>
+        <w:ind w:left="720"/>
+        <w:rPr>
+          <w:sz w:val="24"/>
+          <w:szCs w:val="24"/>
+          <w:lang w:val="ru-RU"/>
+        </w:rPr>
+      </w:pPr>
+    </w:p>
+    <w:p>
+      <w:pPr>
+        <w:widowControl w:val="0"/>
+        <w:pBdr>
+          <w:top w:val="nil"/>
+          <w:left w:val="nil"/>
+          <w:bottom w:val="nil"/>
+          <w:right w:val="nil"/>
+          <w:between w:val="nil"/>
+        </w:pBdr>
+        <w:ind w:left="720"/>
+        <w:rPr>
+          <w:sz w:val="24"/>
+          <w:szCs w:val="24"/>
+          <w:lang w:val="ru-RU"/>
+        </w:rPr>
+      </w:pPr>
+    </w:p>
+    <w:p>
+      <w:pPr>
+        <w:widowControl w:val="0"/>
+        <w:pBdr>
+          <w:top w:val="nil"/>
+          <w:left w:val="nil"/>
+          <w:bottom w:val="nil"/>
+          <w:right w:val="nil"/>
+          <w:between w:val="nil"/>
+        </w:pBdr>
+        <w:ind w:left="720"/>
+        <w:rPr>
+          <w:sz w:val="24"/>
+          <w:szCs w:val="24"/>
+          <w:lang w:val="ru-RU"/>
+        </w:rPr>
+      </w:pPr>
+    </w:p>
+    <w:p>
+      <w:pPr>
+        <w:widowControl w:val="0"/>
+        <w:pBdr>
+          <w:top w:val="nil"/>
+          <w:left w:val="nil"/>
+          <w:bottom w:val="nil"/>
+          <w:right w:val="nil"/>
+          <w:between w:val="nil"/>
+        </w:pBdr>
+        <w:ind w:left="720"/>
+        <w:rPr>
+          <w:sz w:val="24"/>
+          <w:szCs w:val="24"/>
+          <w:lang w:val="ru-RU"/>
+        </w:rPr>
+      </w:pPr>
+    </w:p>
+    <w:p>
+      <w:pPr>
+        <w:widowControl w:val="0"/>
+        <w:pBdr>
+          <w:top w:val="nil"/>
+          <w:left w:val="nil"/>
+          <w:bottom w:val="nil"/>
+          <w:right w:val="nil"/>
+          <w:between w:val="nil"/>
+        </w:pBdr>
+        <w:ind w:left="720"/>
+        <w:rPr>
+          <w:sz w:val="24"/>
+          <w:szCs w:val="24"/>
+          <w:lang w:val="ru-RU"/>
+        </w:rPr>
+      </w:pPr>
+      <w:r>
+        <w:rPr>
+          <w:sz w:val="24"/>
+          <w:szCs w:val="24"/>
+          <w:lang w:val="ru-RU"/>
+        </w:rPr>
+        <w:lastRenderedPageBreak/>
         <w:t>Страница списка групп</w:t>
       </w:r>
     </w:p>
@@ -4804,7 +6030,6 @@
           <w:szCs w:val="24"/>
           <w:lang w:val="ru-RU"/>
         </w:rPr>
-        <w:lastRenderedPageBreak/>
         <w:drawing>
           <wp:inline distT="0" distB="0" distL="0" distR="0" wp14:anchorId="28683BC1" wp14:editId="41C925BE">
             <wp:extent cx="5733415" cy="2690495"/>
@@ -4988,8 +6213,36 @@
           <w:szCs w:val="24"/>
           <w:lang w:val="ru-RU"/>
         </w:rPr>
-        <w:t>Также реализован роутинг позволяющий перемещаться между пунктами навбара</w:t>
-      </w:r>
+        <w:t xml:space="preserve">Также реализован </w:t>
+      </w:r>
+      <w:proofErr w:type="spellStart"/>
+      <w:r>
+        <w:rPr>
+          <w:sz w:val="24"/>
+          <w:szCs w:val="24"/>
+          <w:lang w:val="ru-RU"/>
+        </w:rPr>
+        <w:t>роутинг</w:t>
+      </w:r>
+      <w:proofErr w:type="spellEnd"/>
+      <w:r>
+        <w:rPr>
+          <w:sz w:val="24"/>
+          <w:szCs w:val="24"/>
+          <w:lang w:val="ru-RU"/>
+        </w:rPr>
+        <w:t xml:space="preserve"> позволяющий перемещаться между пунктами </w:t>
+      </w:r>
+      <w:proofErr w:type="spellStart"/>
+      <w:r>
+        <w:rPr>
+          <w:sz w:val="24"/>
+          <w:szCs w:val="24"/>
+          <w:lang w:val="ru-RU"/>
+        </w:rPr>
+        <w:t>навбара</w:t>
+      </w:r>
+      <w:proofErr w:type="spellEnd"/>
     </w:p>
     <w:p>
       <w:pPr>
@@ -5010,25 +6263,73 @@
     </w:p>
     <w:p>
       <w:pPr>
-        <w:widowControl w:val="0"/>
-        <w:pBdr>
-          <w:top w:val="nil"/>
-          <w:left w:val="nil"/>
-          <w:bottom w:val="nil"/>
-          <w:right w:val="nil"/>
-          <w:between w:val="nil"/>
-        </w:pBdr>
-        <w:rPr>
-          <w:sz w:val="24"/>
-          <w:szCs w:val="24"/>
-        </w:rPr>
-      </w:pPr>
-      <w:r>
-        <w:rPr>
-          <w:sz w:val="24"/>
-          <w:szCs w:val="24"/>
-        </w:rPr>
-        <w:t xml:space="preserve">Все результаты работы над проектом расположены в git-репозитории на GitHub: </w:t>
+        <w:rPr>
+          <w:sz w:val="24"/>
+          <w:szCs w:val="24"/>
+        </w:rPr>
+      </w:pPr>
+      <w:r>
+        <w:rPr>
+          <w:sz w:val="24"/>
+          <w:szCs w:val="24"/>
+        </w:rPr>
+        <w:br w:type="page"/>
+      </w:r>
+    </w:p>
+    <w:p>
+      <w:pPr>
+        <w:widowControl w:val="0"/>
+        <w:pBdr>
+          <w:top w:val="nil"/>
+          <w:left w:val="nil"/>
+          <w:bottom w:val="nil"/>
+          <w:right w:val="nil"/>
+          <w:between w:val="nil"/>
+        </w:pBdr>
+        <w:rPr>
+          <w:sz w:val="24"/>
+          <w:szCs w:val="24"/>
+        </w:rPr>
+      </w:pPr>
+      <w:r>
+        <w:rPr>
+          <w:sz w:val="24"/>
+          <w:szCs w:val="24"/>
+        </w:rPr>
+        <w:lastRenderedPageBreak/>
+        <w:t xml:space="preserve">Все результаты работы над проектом расположены в </w:t>
+      </w:r>
+      <w:proofErr w:type="spellStart"/>
+      <w:r>
+        <w:rPr>
+          <w:sz w:val="24"/>
+          <w:szCs w:val="24"/>
+        </w:rPr>
+        <w:t>git-репозитории</w:t>
+      </w:r>
+      <w:proofErr w:type="spellEnd"/>
+      <w:r>
+        <w:rPr>
+          <w:sz w:val="24"/>
+          <w:szCs w:val="24"/>
+        </w:rPr>
+        <w:t xml:space="preserve"> на </w:t>
+      </w:r>
+      <w:proofErr w:type="spellStart"/>
+      <w:r>
+        <w:rPr>
+          <w:sz w:val="24"/>
+          <w:szCs w:val="24"/>
+        </w:rPr>
+        <w:t>GitHub</w:t>
+      </w:r>
+      <w:proofErr w:type="spellEnd"/>
+      <w:r>
+        <w:rPr>
+          <w:sz w:val="24"/>
+          <w:szCs w:val="24"/>
+        </w:rPr>
+        <w:t xml:space="preserve">: </w:t>
       </w:r>
       <w:hyperlink r:id="rId24">
         <w:r>
@@ -5073,12 +6374,21 @@
           <w:szCs w:val="24"/>
         </w:rPr>
       </w:pPr>
-      <w:r>
-        <w:rPr>
-          <w:sz w:val="24"/>
-          <w:szCs w:val="24"/>
-        </w:rPr>
-        <w:t>Лендинг проекта расположен по ссылке:</w:t>
+      <w:proofErr w:type="spellStart"/>
+      <w:r>
+        <w:rPr>
+          <w:sz w:val="24"/>
+          <w:szCs w:val="24"/>
+        </w:rPr>
+        <w:t>Лендинг</w:t>
+      </w:r>
+      <w:proofErr w:type="spellEnd"/>
+      <w:r>
+        <w:rPr>
+          <w:sz w:val="24"/>
+          <w:szCs w:val="24"/>
+        </w:rPr>
+        <w:t xml:space="preserve"> проекта расположен по ссылке:</w:t>
       </w:r>
     </w:p>
     <w:p>
@@ -5141,7 +6451,23 @@
           <w:sz w:val="24"/>
           <w:szCs w:val="24"/>
         </w:rPr>
-        <w:t>Начальный макет в Figma:</w:t>
+        <w:t xml:space="preserve">Начальный макет в </w:t>
+      </w:r>
+      <w:proofErr w:type="spellStart"/>
+      <w:r>
+        <w:rPr>
+          <w:sz w:val="24"/>
+          <w:szCs w:val="24"/>
+        </w:rPr>
+        <w:t>Figma</w:t>
+      </w:r>
+      <w:proofErr w:type="spellEnd"/>
+      <w:r>
+        <w:rPr>
+          <w:sz w:val="24"/>
+          <w:szCs w:val="24"/>
+        </w:rPr>
+        <w:t>:</w:t>
       </w:r>
     </w:p>
     <w:p>
@@ -5208,7 +6534,23 @@
           <w:sz w:val="24"/>
           <w:szCs w:val="24"/>
         </w:rPr>
-        <w:t>Макеты в Figma:</w:t>
+        <w:t xml:space="preserve">Макеты в </w:t>
+      </w:r>
+      <w:proofErr w:type="spellStart"/>
+      <w:r>
+        <w:rPr>
+          <w:sz w:val="24"/>
+          <w:szCs w:val="24"/>
+        </w:rPr>
+        <w:t>Figma</w:t>
+      </w:r>
+      <w:proofErr w:type="spellEnd"/>
+      <w:r>
+        <w:rPr>
+          <w:sz w:val="24"/>
+          <w:szCs w:val="24"/>
+        </w:rPr>
+        <w:t>:</w:t>
       </w:r>
     </w:p>
     <w:p>
@@ -5235,17 +6577,7 @@
             <w:szCs w:val="24"/>
             <w:u w:val="single"/>
           </w:rPr>
-          <w:t>https://www.figma.com/file/0IWtWYtwRE0ahpdIoJBPxT/Сайт-преподавателя?node-</w:t>
-        </w:r>
-        <w:r>
-          <w:rPr>
-            <w:color w:val="1155CC"/>
-            <w:sz w:val="24"/>
-            <w:szCs w:val="24"/>
-            <w:u w:val="single"/>
-          </w:rPr>
-          <w:lastRenderedPageBreak/>
-          <w:t>id=31%3A0</w:t>
+          <w:t>https://www.figma.com/file/0IWtWYtwRE0ahpdIoJBPxT/Сайт-преподавателя?node-id=31%3A0</w:t>
         </w:r>
       </w:hyperlink>
     </w:p>
@@ -5671,6 +7003,184 @@
 <file path=word/numbering.xml><?xml version="1.0" encoding="utf-8"?>
 <w:numbering xmlns:wpc="http://schemas.microsoft.com/office/word/2010/wordprocessingCanvas" xmlns:cx="http://schemas.microsoft.com/office/drawing/2014/chartex" xmlns:cx1="http://schemas.microsoft.com/office/drawing/2015/9/8/chartex" xmlns:cx2="http://schemas.microsoft.com/office/drawing/2015/10/21/chartex" xmlns:cx3="http://schemas.microsoft.com/office/drawing/2016/5/9/chartex" xmlns:cx4="http://schemas.microsoft.com/office/drawing/2016/5/10/chartex" xmlns:cx5="http://schemas.microsoft.com/office/drawing/2016/5/11/chartex" xmlns:cx6="http://schemas.microsoft.com/office/drawing/2016/5/12/chartex" xmlns:cx7="http://schemas.microsoft.com/office/drawing/2016/5/13/chartex" xmlns:cx8="http://schemas.microsoft.com/office/drawing/2016/5/14/chartex" xmlns:mc="http://schemas.openxmlformats.org/markup-compatibility/2006" xmlns:aink="http://schemas.microsoft.com/office/drawing/2016/ink" xmlns:am3d="http://schemas.microsoft.com/office/drawing/2017/model3d" xmlns:o="urn:schemas-microsoft-com:office:office" xmlns:r="http://schemas.openxmlformats.org/officeDocument/2006/relationships" xmlns:m="http://schemas.openxmlformats.org/officeDocument/2006/math" xmlns:v="urn:schemas-microsoft-com:vml" xmlns:wp14="http://schemas.microsoft.com/office/word/2010/wordprocessingDrawing" xmlns:wp="http://schemas.openxmlformats.org/drawingml/2006/wordprocessingDrawing" xmlns:w10="urn:schemas-microsoft-com:office:word" xmlns:w="http://schemas.openxmlformats.org/wordprocessingml/2006/main" xmlns:w14="http://schemas.microsoft.com/office/word/2010/wordml" xmlns:w15="http://schemas.microsoft.com/office/word/2012/wordml" xmlns:w16cex="http://schemas.microsoft.com/office/word/2018/wordml/cex" xmlns:w16cid="http://schemas.microsoft.com/office/word/2016/wordml/cid" xmlns:w16="http://schemas.microsoft.com/office/word/2018/wordml" xmlns:w16sdtdh="http://schemas.microsoft.com/office/word/2020/wordml/sdtdatahash" xmlns:w16se="http://schemas.microsoft.com/office/word/2015/wordml/symex" xmlns:wpg="http://schemas.microsoft.com/office/word/2010/wordprocessingGroup" xmlns:wpi="http://schemas.microsoft.com/office/word/2010/wordprocessingInk" xmlns:wne="http://schemas.microsoft.com/office/word/2006/wordml" xmlns:wps="http://schemas.microsoft.com/office/word/2010/wordprocessingShape" mc:Ignorable="w14 w15 w16se w16cid w16 w16cex w16sdtdh wp14">
   <w:abstractNum w:abstractNumId="0" w15:restartNumberingAfterBreak="0">
+    <w:nsid w:val="10A40C9D"/>
+    <w:multiLevelType w:val="hybridMultilevel"/>
+    <w:tmpl w:val="61602F92"/>
+    <w:lvl w:ilvl="0" w:tplc="B8BA4E04">
+      <w:start w:val="3"/>
+      <w:numFmt w:val="decimal"/>
+      <w:lvlText w:val="%1."/>
+      <w:lvlJc w:val="left"/>
+      <w:pPr>
+        <w:ind w:left="1080" w:hanging="360"/>
+      </w:pPr>
+      <w:rPr>
+        <w:rFonts w:hint="default"/>
+      </w:rPr>
+    </w:lvl>
+    <w:lvl w:ilvl="1" w:tplc="04190019" w:tentative="1">
+      <w:start w:val="1"/>
+      <w:numFmt w:val="lowerLetter"/>
+      <w:lvlText w:val="%2."/>
+      <w:lvlJc w:val="left"/>
+      <w:pPr>
+        <w:ind w:left="1800" w:hanging="360"/>
+      </w:pPr>
+    </w:lvl>
+    <w:lvl w:ilvl="2" w:tplc="0419001B" w:tentative="1">
+      <w:start w:val="1"/>
+      <w:numFmt w:val="lowerRoman"/>
+      <w:lvlText w:val="%3."/>
+      <w:lvlJc w:val="right"/>
+      <w:pPr>
+        <w:ind w:left="2520" w:hanging="180"/>
+      </w:pPr>
+    </w:lvl>
+    <w:lvl w:ilvl="3" w:tplc="0419000F" w:tentative="1">
+      <w:start w:val="1"/>
+      <w:numFmt w:val="decimal"/>
+      <w:lvlText w:val="%4."/>
+      <w:lvlJc w:val="left"/>
+      <w:pPr>
+        <w:ind w:left="3240" w:hanging="360"/>
+      </w:pPr>
+    </w:lvl>
+    <w:lvl w:ilvl="4" w:tplc="04190019" w:tentative="1">
+      <w:start w:val="1"/>
+      <w:numFmt w:val="lowerLetter"/>
+      <w:lvlText w:val="%5."/>
+      <w:lvlJc w:val="left"/>
+      <w:pPr>
+        <w:ind w:left="3960" w:hanging="360"/>
+      </w:pPr>
+    </w:lvl>
+    <w:lvl w:ilvl="5" w:tplc="0419001B" w:tentative="1">
+      <w:start w:val="1"/>
+      <w:numFmt w:val="lowerRoman"/>
+      <w:lvlText w:val="%6."/>
+      <w:lvlJc w:val="right"/>
+      <w:pPr>
+        <w:ind w:left="4680" w:hanging="180"/>
+      </w:pPr>
+    </w:lvl>
+    <w:lvl w:ilvl="6" w:tplc="0419000F" w:tentative="1">
+      <w:start w:val="1"/>
+      <w:numFmt w:val="decimal"/>
+      <w:lvlText w:val="%7."/>
+      <w:lvlJc w:val="left"/>
+      <w:pPr>
+        <w:ind w:left="5400" w:hanging="360"/>
+      </w:pPr>
+    </w:lvl>
+    <w:lvl w:ilvl="7" w:tplc="04190019" w:tentative="1">
+      <w:start w:val="1"/>
+      <w:numFmt w:val="lowerLetter"/>
+      <w:lvlText w:val="%8."/>
+      <w:lvlJc w:val="left"/>
+      <w:pPr>
+        <w:ind w:left="6120" w:hanging="360"/>
+      </w:pPr>
+    </w:lvl>
+    <w:lvl w:ilvl="8" w:tplc="0419001B" w:tentative="1">
+      <w:start w:val="1"/>
+      <w:numFmt w:val="lowerRoman"/>
+      <w:lvlText w:val="%9."/>
+      <w:lvlJc w:val="right"/>
+      <w:pPr>
+        <w:ind w:left="6840" w:hanging="180"/>
+      </w:pPr>
+    </w:lvl>
+  </w:abstractNum>
+  <w:abstractNum w:abstractNumId="1" w15:restartNumberingAfterBreak="0">
+    <w:nsid w:val="42C00D84"/>
+    <w:multiLevelType w:val="hybridMultilevel"/>
+    <w:tmpl w:val="6A98BD7E"/>
+    <w:lvl w:ilvl="0" w:tplc="0BA4D7AC">
+      <w:start w:val="57"/>
+      <w:numFmt w:val="decimal"/>
+      <w:lvlText w:val="%1"/>
+      <w:lvlJc w:val="left"/>
+      <w:pPr>
+        <w:ind w:left="1080" w:hanging="360"/>
+      </w:pPr>
+      <w:rPr>
+        <w:rFonts w:hint="default"/>
+      </w:rPr>
+    </w:lvl>
+    <w:lvl w:ilvl="1" w:tplc="04190019" w:tentative="1">
+      <w:start w:val="1"/>
+      <w:numFmt w:val="lowerLetter"/>
+      <w:lvlText w:val="%2."/>
+      <w:lvlJc w:val="left"/>
+      <w:pPr>
+        <w:ind w:left="1800" w:hanging="360"/>
+      </w:pPr>
+    </w:lvl>
+    <w:lvl w:ilvl="2" w:tplc="0419001B" w:tentative="1">
+      <w:start w:val="1"/>
+      <w:numFmt w:val="lowerRoman"/>
+      <w:lvlText w:val="%3."/>
+      <w:lvlJc w:val="right"/>
+      <w:pPr>
+        <w:ind w:left="2520" w:hanging="180"/>
+      </w:pPr>
+    </w:lvl>
+    <w:lvl w:ilvl="3" w:tplc="0419000F" w:tentative="1">
+      <w:start w:val="1"/>
+      <w:numFmt w:val="decimal"/>
+      <w:lvlText w:val="%4."/>
+      <w:lvlJc w:val="left"/>
+      <w:pPr>
+        <w:ind w:left="3240" w:hanging="360"/>
+      </w:pPr>
+    </w:lvl>
+    <w:lvl w:ilvl="4" w:tplc="04190019" w:tentative="1">
+      <w:start w:val="1"/>
+      <w:numFmt w:val="lowerLetter"/>
+      <w:lvlText w:val="%5."/>
+      <w:lvlJc w:val="left"/>
+      <w:pPr>
+        <w:ind w:left="3960" w:hanging="360"/>
+      </w:pPr>
+    </w:lvl>
+    <w:lvl w:ilvl="5" w:tplc="0419001B" w:tentative="1">
+      <w:start w:val="1"/>
+      <w:numFmt w:val="lowerRoman"/>
+      <w:lvlText w:val="%6."/>
+      <w:lvlJc w:val="right"/>
+      <w:pPr>
+        <w:ind w:left="4680" w:hanging="180"/>
+      </w:pPr>
+    </w:lvl>
+    <w:lvl w:ilvl="6" w:tplc="0419000F" w:tentative="1">
+      <w:start w:val="1"/>
+      <w:numFmt w:val="decimal"/>
+      <w:lvlText w:val="%7."/>
+      <w:lvlJc w:val="left"/>
+      <w:pPr>
+        <w:ind w:left="5400" w:hanging="360"/>
+      </w:pPr>
+    </w:lvl>
+    <w:lvl w:ilvl="7" w:tplc="04190019" w:tentative="1">
+      <w:start w:val="1"/>
+      <w:numFmt w:val="lowerLetter"/>
+      <w:lvlText w:val="%8."/>
+      <w:lvlJc w:val="left"/>
+      <w:pPr>
+        <w:ind w:left="6120" w:hanging="360"/>
+      </w:pPr>
+    </w:lvl>
+    <w:lvl w:ilvl="8" w:tplc="0419001B" w:tentative="1">
+      <w:start w:val="1"/>
+      <w:numFmt w:val="lowerRoman"/>
+      <w:lvlText w:val="%9."/>
+      <w:lvlJc w:val="right"/>
+      <w:pPr>
+        <w:ind w:left="6840" w:hanging="180"/>
+      </w:pPr>
+    </w:lvl>
+  </w:abstractNum>
+  <w:abstractNum w:abstractNumId="2" w15:restartNumberingAfterBreak="0">
     <w:nsid w:val="46155479"/>
     <w:multiLevelType w:val="multilevel"/>
     <w:tmpl w:val="76AE724E"/>
@@ -5783,7 +7293,7 @@
       </w:rPr>
     </w:lvl>
   </w:abstractNum>
-  <w:abstractNum w:abstractNumId="1" w15:restartNumberingAfterBreak="0">
+  <w:abstractNum w:abstractNumId="3" w15:restartNumberingAfterBreak="0">
     <w:nsid w:val="48EE269A"/>
     <w:multiLevelType w:val="multilevel"/>
     <w:tmpl w:val="27D0BF54"/>
@@ -5896,7 +7406,7 @@
       </w:rPr>
     </w:lvl>
   </w:abstractNum>
-  <w:abstractNum w:abstractNumId="2" w15:restartNumberingAfterBreak="0">
+  <w:abstractNum w:abstractNumId="4" w15:restartNumberingAfterBreak="0">
     <w:nsid w:val="49EC24D0"/>
     <w:multiLevelType w:val="multilevel"/>
     <w:tmpl w:val="CFA45104"/>
@@ -6009,7 +7519,7 @@
       </w:rPr>
     </w:lvl>
   </w:abstractNum>
-  <w:abstractNum w:abstractNumId="3" w15:restartNumberingAfterBreak="0">
+  <w:abstractNum w:abstractNumId="5" w15:restartNumberingAfterBreak="0">
     <w:nsid w:val="568B5265"/>
     <w:multiLevelType w:val="multilevel"/>
     <w:tmpl w:val="76AE724E"/>
@@ -6123,15 +7633,21 @@
     </w:lvl>
   </w:abstractNum>
   <w:num w:numId="1">
+    <w:abstractNumId w:val="3"/>
+  </w:num>
+  <w:num w:numId="2">
+    <w:abstractNumId w:val="5"/>
+  </w:num>
+  <w:num w:numId="3">
+    <w:abstractNumId w:val="4"/>
+  </w:num>
+  <w:num w:numId="4">
+    <w:abstractNumId w:val="2"/>
+  </w:num>
+  <w:num w:numId="5">
     <w:abstractNumId w:val="1"/>
   </w:num>
-  <w:num w:numId="2">
-    <w:abstractNumId w:val="3"/>
-  </w:num>
-  <w:num w:numId="3">
-    <w:abstractNumId w:val="2"/>
-  </w:num>
-  <w:num w:numId="4">
+  <w:num w:numId="6">
     <w:abstractNumId w:val="0"/>
   </w:num>
 </w:numbering>

</xml_diff>

<commit_message>
the main report is ready
</commit_message>
<xml_diff>
--- a/reports/Отчет по ПД.docx
+++ b/reports/Отчет по ПД.docx
@@ -1592,7 +1592,13 @@
         <w:t>Для этого и создан наш проект. Он позволяет обучаться студентам (отправлять домашнее задание, посещать занятия и оплачивать курс), а преподавателям объединять студентов в группы, проверять домашние задания, контролировать посещаемость и следить за оплатой курса</w:t>
       </w:r>
     </w:p>
-    <w:p/>
+    <w:p>
+      <w:pPr>
+        <w:rPr>
+          <w:lang w:val="ru-RU"/>
+        </w:rPr>
+      </w:pPr>
+    </w:p>
     <w:p/>
     <w:p/>
     <w:p/>
@@ -2246,19 +2252,154 @@
     </w:p>
     <w:p>
       <w:pPr>
+        <w:numPr>
+          <w:ilvl w:val="0"/>
+          <w:numId w:val="1"/>
+        </w:numPr>
+        <w:rPr>
+          <w:rFonts w:ascii="Times New Roman" w:eastAsia="Times New Roman" w:hAnsi="Times New Roman" w:cs="Times New Roman"/>
+          <w:sz w:val="24"/>
+          <w:szCs w:val="24"/>
+        </w:rPr>
+      </w:pPr>
+      <w:r>
+        <w:rPr>
+          <w:rFonts w:ascii="Times New Roman" w:eastAsia="Times New Roman" w:hAnsi="Times New Roman" w:cs="Times New Roman"/>
+          <w:sz w:val="24"/>
+          <w:szCs w:val="24"/>
+          <w:lang w:val="ru-RU"/>
+        </w:rPr>
+        <w:t xml:space="preserve">Создать </w:t>
+      </w:r>
+      <w:r>
+        <w:rPr>
+          <w:rFonts w:ascii="Times New Roman" w:eastAsia="Times New Roman" w:hAnsi="Times New Roman" w:cs="Times New Roman"/>
+          <w:sz w:val="24"/>
+          <w:szCs w:val="24"/>
+          <w:lang w:val="en-US"/>
+        </w:rPr>
+        <w:t xml:space="preserve">Django </w:t>
+      </w:r>
+      <w:r>
+        <w:rPr>
+          <w:rFonts w:ascii="Times New Roman" w:eastAsia="Times New Roman" w:hAnsi="Times New Roman" w:cs="Times New Roman"/>
+          <w:sz w:val="24"/>
+          <w:szCs w:val="24"/>
+          <w:lang w:val="ru-RU"/>
+        </w:rPr>
+        <w:t>приложение</w:t>
+      </w:r>
+    </w:p>
+    <w:p>
+      <w:pPr>
+        <w:numPr>
+          <w:ilvl w:val="0"/>
+          <w:numId w:val="1"/>
+        </w:numPr>
+        <w:rPr>
+          <w:rFonts w:ascii="Times New Roman" w:eastAsia="Times New Roman" w:hAnsi="Times New Roman" w:cs="Times New Roman"/>
+          <w:sz w:val="24"/>
+          <w:szCs w:val="24"/>
+          <w:lang w:val="en-US"/>
+        </w:rPr>
+      </w:pPr>
+      <w:r>
+        <w:rPr>
+          <w:rFonts w:ascii="Times New Roman" w:eastAsia="Times New Roman" w:hAnsi="Times New Roman" w:cs="Times New Roman"/>
+          <w:sz w:val="24"/>
+          <w:szCs w:val="24"/>
+          <w:lang w:val="ru-RU"/>
+        </w:rPr>
+        <w:t>Связать</w:t>
+      </w:r>
+      <w:r>
+        <w:rPr>
+          <w:rFonts w:ascii="Times New Roman" w:eastAsia="Times New Roman" w:hAnsi="Times New Roman" w:cs="Times New Roman"/>
+          <w:sz w:val="24"/>
+          <w:szCs w:val="24"/>
+          <w:lang w:val="en-US"/>
+        </w:rPr>
+        <w:t xml:space="preserve"> </w:t>
+      </w:r>
+      <w:r>
+        <w:rPr>
+          <w:rFonts w:ascii="Times New Roman" w:eastAsia="Times New Roman" w:hAnsi="Times New Roman" w:cs="Times New Roman"/>
+          <w:sz w:val="24"/>
+          <w:szCs w:val="24"/>
+          <w:lang w:val="en-US"/>
+        </w:rPr>
+        <w:t xml:space="preserve">Frontend React </w:t>
+      </w:r>
+      <w:r>
+        <w:rPr>
+          <w:rFonts w:ascii="Times New Roman" w:eastAsia="Times New Roman" w:hAnsi="Times New Roman" w:cs="Times New Roman"/>
+          <w:sz w:val="24"/>
+          <w:szCs w:val="24"/>
+          <w:lang w:val="ru-RU"/>
+        </w:rPr>
+        <w:t>с</w:t>
+      </w:r>
+      <w:r>
+        <w:rPr>
+          <w:rFonts w:ascii="Times New Roman" w:eastAsia="Times New Roman" w:hAnsi="Times New Roman" w:cs="Times New Roman"/>
+          <w:sz w:val="24"/>
+          <w:szCs w:val="24"/>
+          <w:lang w:val="en-US"/>
+        </w:rPr>
+        <w:t xml:space="preserve"> </w:t>
+      </w:r>
+      <w:r>
+        <w:rPr>
+          <w:rFonts w:ascii="Times New Roman" w:eastAsia="Times New Roman" w:hAnsi="Times New Roman" w:cs="Times New Roman"/>
+          <w:sz w:val="24"/>
+          <w:szCs w:val="24"/>
+          <w:lang w:val="en-US"/>
+        </w:rPr>
+        <w:t>Backend Django</w:t>
+      </w:r>
+    </w:p>
+    <w:p>
+      <w:pPr>
+        <w:numPr>
+          <w:ilvl w:val="0"/>
+          <w:numId w:val="1"/>
+        </w:numPr>
+        <w:rPr>
+          <w:rFonts w:ascii="Times New Roman" w:eastAsia="Times New Roman" w:hAnsi="Times New Roman" w:cs="Times New Roman"/>
+          <w:sz w:val="24"/>
+          <w:szCs w:val="24"/>
+          <w:lang w:val="ru-RU"/>
+        </w:rPr>
+      </w:pPr>
+      <w:r>
+        <w:rPr>
+          <w:rFonts w:ascii="Times New Roman" w:eastAsia="Times New Roman" w:hAnsi="Times New Roman" w:cs="Times New Roman"/>
+          <w:sz w:val="24"/>
+          <w:szCs w:val="24"/>
+          <w:lang w:val="ru-RU"/>
+        </w:rPr>
+        <w:t>Подобрать онлайн систему для приема платежей</w:t>
+      </w:r>
+    </w:p>
+    <w:p>
+      <w:pPr>
         <w:ind w:left="720"/>
         <w:rPr>
           <w:b/>
-        </w:rPr>
-      </w:pPr>
-    </w:p>
-    <w:p>
-      <w:pPr>
-        <w:rPr>
-          <w:lang w:val="ru-RU"/>
-        </w:rPr>
-      </w:pPr>
-      <w:r>
+          <w:lang w:val="ru-RU"/>
+        </w:rPr>
+      </w:pPr>
+    </w:p>
+    <w:p>
+      <w:pPr>
+        <w:rPr>
+          <w:lang w:val="ru-RU"/>
+        </w:rPr>
+      </w:pPr>
+      <w:r>
+        <w:rPr>
+          <w:lang w:val="ru-RU"/>
+        </w:rPr>
         <w:br w:type="page"/>
       </w:r>
     </w:p>
@@ -2282,6 +2423,17 @@
         <w:lastRenderedPageBreak/>
         <w:t>Участники проекта. Роли</w:t>
       </w:r>
+    </w:p>
+    <w:p>
+      <w:pPr>
+        <w:jc w:val="center"/>
+        <w:rPr>
+          <w:rFonts w:ascii="Times New Roman" w:hAnsi="Times New Roman" w:cs="Times New Roman"/>
+          <w:b/>
+          <w:sz w:val="28"/>
+          <w:szCs w:val="28"/>
+        </w:rPr>
+      </w:pPr>
     </w:p>
     <w:p>
       <w:pPr>
@@ -2357,36 +2509,6 @@
           <w:lang w:val="ru-RU"/>
         </w:rPr>
         <w:t>)</w:t>
-      </w:r>
-    </w:p>
-    <w:p>
-      <w:pPr>
-        <w:numPr>
-          <w:ilvl w:val="0"/>
-          <w:numId w:val="2"/>
-        </w:numPr>
-        <w:rPr>
-          <w:rFonts w:ascii="Times New Roman" w:hAnsi="Times New Roman" w:cs="Times New Roman"/>
-          <w:sz w:val="28"/>
-          <w:szCs w:val="28"/>
-        </w:rPr>
-      </w:pPr>
-      <w:r>
-        <w:rPr>
-          <w:rFonts w:ascii="Times New Roman" w:hAnsi="Times New Roman" w:cs="Times New Roman"/>
-          <w:sz w:val="28"/>
-          <w:szCs w:val="28"/>
-        </w:rPr>
-        <w:t xml:space="preserve">Перфильев Алексей Олегович </w:t>
-      </w:r>
-      <w:r>
-        <w:rPr>
-          <w:rFonts w:ascii="Times New Roman" w:hAnsi="Times New Roman" w:cs="Times New Roman"/>
-          <w:sz w:val="28"/>
-          <w:szCs w:val="28"/>
-          <w:lang w:val="en-CA"/>
-        </w:rPr>
-        <w:t>(Frontend)</w:t>
       </w:r>
     </w:p>
     <w:p>
@@ -2400,60 +2522,35 @@
           <w:rFonts w:ascii="Times New Roman" w:hAnsi="Times New Roman" w:cs="Times New Roman"/>
           <w:sz w:val="24"/>
           <w:szCs w:val="24"/>
-        </w:rPr>
-      </w:pPr>
-      <w:r>
-        <w:rPr>
-          <w:rFonts w:ascii="Times New Roman" w:hAnsi="Times New Roman" w:cs="Times New Roman"/>
-          <w:sz w:val="24"/>
-          <w:szCs w:val="24"/>
-          <w:lang w:val="ru-RU"/>
-        </w:rPr>
-        <w:t>создание отображения</w:t>
-      </w:r>
-      <w:r>
-        <w:rPr>
-          <w:rFonts w:ascii="Times New Roman" w:hAnsi="Times New Roman" w:cs="Times New Roman"/>
-          <w:sz w:val="24"/>
-          <w:szCs w:val="24"/>
-        </w:rPr>
-        <w:t xml:space="preserve"> </w:t>
-      </w:r>
-      <w:proofErr w:type="spellStart"/>
-      <w:r>
-        <w:rPr>
-          <w:rFonts w:ascii="Times New Roman" w:hAnsi="Times New Roman" w:cs="Times New Roman"/>
-          <w:sz w:val="24"/>
-          <w:szCs w:val="24"/>
-        </w:rPr>
-        <w:t>email</w:t>
-      </w:r>
-      <w:proofErr w:type="spellEnd"/>
-      <w:r>
-        <w:rPr>
-          <w:rFonts w:ascii="Times New Roman" w:hAnsi="Times New Roman" w:cs="Times New Roman"/>
-          <w:sz w:val="24"/>
-          <w:szCs w:val="24"/>
-        </w:rPr>
-        <w:t xml:space="preserve"> ученика вместо имени в списке </w:t>
-      </w:r>
-      <w:proofErr w:type="spellStart"/>
-      <w:r>
-        <w:rPr>
-          <w:rFonts w:ascii="Times New Roman" w:hAnsi="Times New Roman" w:cs="Times New Roman"/>
-          <w:sz w:val="24"/>
-          <w:szCs w:val="24"/>
-        </w:rPr>
-        <w:t>недобавленных</w:t>
-      </w:r>
-      <w:proofErr w:type="spellEnd"/>
-      <w:r>
-        <w:rPr>
-          <w:rFonts w:ascii="Times New Roman" w:hAnsi="Times New Roman" w:cs="Times New Roman"/>
-          <w:sz w:val="24"/>
-          <w:szCs w:val="24"/>
-        </w:rPr>
-        <w:t xml:space="preserve"> учеников</w:t>
+          <w:lang w:val="ru-RU"/>
+        </w:rPr>
+      </w:pPr>
+      <w:r>
+        <w:rPr>
+          <w:rFonts w:ascii="Times New Roman" w:hAnsi="Times New Roman" w:cs="Times New Roman"/>
+          <w:sz w:val="24"/>
+          <w:szCs w:val="24"/>
+          <w:lang w:val="ru-RU"/>
+        </w:rPr>
+        <w:t>о</w:t>
+      </w:r>
+      <w:r>
+        <w:rPr>
+          <w:rFonts w:ascii="Times New Roman" w:hAnsi="Times New Roman" w:cs="Times New Roman"/>
+          <w:sz w:val="24"/>
+          <w:szCs w:val="24"/>
+          <w:lang w:val="ru-RU"/>
+        </w:rPr>
+        <w:t xml:space="preserve">пределение, что нужно в </w:t>
+      </w:r>
+      <w:r>
+        <w:rPr>
+          <w:rFonts w:ascii="Times New Roman" w:hAnsi="Times New Roman" w:cs="Times New Roman"/>
+          <w:sz w:val="24"/>
+          <w:szCs w:val="24"/>
+          <w:lang w:val="en-US"/>
+        </w:rPr>
+        <w:t>MVP</w:t>
       </w:r>
     </w:p>
     <w:p>
@@ -2467,41 +2564,35 @@
           <w:rFonts w:ascii="Times New Roman" w:hAnsi="Times New Roman" w:cs="Times New Roman"/>
           <w:sz w:val="24"/>
           <w:szCs w:val="24"/>
-        </w:rPr>
-      </w:pPr>
-      <w:r>
-        <w:rPr>
-          <w:rFonts w:ascii="Times New Roman" w:hAnsi="Times New Roman" w:cs="Times New Roman"/>
-          <w:sz w:val="24"/>
-          <w:szCs w:val="24"/>
-          <w:lang w:val="ru-RU"/>
-        </w:rPr>
-        <w:t>создание</w:t>
-      </w:r>
-      <w:r>
-        <w:rPr>
-          <w:rFonts w:ascii="Times New Roman" w:hAnsi="Times New Roman" w:cs="Times New Roman"/>
-          <w:sz w:val="24"/>
-          <w:szCs w:val="24"/>
-        </w:rPr>
-        <w:t xml:space="preserve"> таблиц</w:t>
-      </w:r>
-      <w:r>
-        <w:rPr>
-          <w:rFonts w:ascii="Times New Roman" w:hAnsi="Times New Roman" w:cs="Times New Roman"/>
-          <w:sz w:val="24"/>
-          <w:szCs w:val="24"/>
-          <w:lang w:val="ru-RU"/>
-        </w:rPr>
-        <w:t>ы</w:t>
-      </w:r>
-      <w:r>
-        <w:rPr>
-          <w:rFonts w:ascii="Times New Roman" w:hAnsi="Times New Roman" w:cs="Times New Roman"/>
-          <w:sz w:val="24"/>
-          <w:szCs w:val="24"/>
-        </w:rPr>
-        <w:t xml:space="preserve"> учеников в </w:t>
+          <w:lang w:val="ru-RU"/>
+        </w:rPr>
+      </w:pPr>
+      <w:r>
+        <w:rPr>
+          <w:rFonts w:ascii="Times New Roman" w:hAnsi="Times New Roman" w:cs="Times New Roman"/>
+          <w:sz w:val="24"/>
+          <w:szCs w:val="24"/>
+          <w:lang w:val="ru-RU"/>
+        </w:rPr>
+        <w:t xml:space="preserve">создание </w:t>
+      </w:r>
+      <w:r>
+        <w:rPr>
+          <w:rFonts w:ascii="Times New Roman" w:hAnsi="Times New Roman" w:cs="Times New Roman"/>
+          <w:sz w:val="24"/>
+          <w:szCs w:val="24"/>
+          <w:lang w:val="en-US"/>
+        </w:rPr>
+        <w:t>notion</w:t>
+      </w:r>
+      <w:r>
+        <w:rPr>
+          <w:rFonts w:ascii="Times New Roman" w:hAnsi="Times New Roman" w:cs="Times New Roman"/>
+          <w:sz w:val="24"/>
+          <w:szCs w:val="24"/>
+          <w:lang w:val="ru-RU"/>
+        </w:rPr>
+        <w:t xml:space="preserve"> для </w:t>
       </w:r>
       <w:proofErr w:type="spellStart"/>
       <w:r>
@@ -2509,10 +2600,20 @@
           <w:rFonts w:ascii="Times New Roman" w:hAnsi="Times New Roman" w:cs="Times New Roman"/>
           <w:sz w:val="24"/>
           <w:szCs w:val="24"/>
-        </w:rPr>
-        <w:t>GroupEdit</w:t>
+          <w:lang w:val="ru-RU"/>
+        </w:rPr>
+        <w:t>таск</w:t>
       </w:r>
       <w:proofErr w:type="spellEnd"/>
+      <w:r>
+        <w:rPr>
+          <w:rFonts w:ascii="Times New Roman" w:hAnsi="Times New Roman" w:cs="Times New Roman"/>
+          <w:sz w:val="24"/>
+          <w:szCs w:val="24"/>
+          <w:lang w:val="ru-RU"/>
+        </w:rPr>
+        <w:t>-менеджмента и вики</w:t>
+      </w:r>
     </w:p>
     <w:p>
       <w:pPr>
@@ -2525,39 +2626,26 @@
           <w:rFonts w:ascii="Times New Roman" w:hAnsi="Times New Roman" w:cs="Times New Roman"/>
           <w:sz w:val="24"/>
           <w:szCs w:val="24"/>
-        </w:rPr>
-      </w:pPr>
-      <w:r>
-        <w:rPr>
-          <w:rFonts w:ascii="Times New Roman" w:hAnsi="Times New Roman" w:cs="Times New Roman"/>
-          <w:sz w:val="24"/>
-          <w:szCs w:val="24"/>
-          <w:lang w:val="ru-RU"/>
-        </w:rPr>
-        <w:t>создание</w:t>
-      </w:r>
-      <w:r>
-        <w:rPr>
-          <w:rFonts w:ascii="Times New Roman" w:hAnsi="Times New Roman" w:cs="Times New Roman"/>
-          <w:sz w:val="24"/>
-          <w:szCs w:val="24"/>
-        </w:rPr>
-        <w:t xml:space="preserve"> таблиц</w:t>
-      </w:r>
-      <w:r>
-        <w:rPr>
-          <w:rFonts w:ascii="Times New Roman" w:hAnsi="Times New Roman" w:cs="Times New Roman"/>
-          <w:sz w:val="24"/>
-          <w:szCs w:val="24"/>
-          <w:lang w:val="ru-RU"/>
-        </w:rPr>
-        <w:t>ы</w:t>
-      </w:r>
-      <w:r>
-        <w:rPr>
-          <w:rFonts w:ascii="Times New Roman" w:hAnsi="Times New Roman" w:cs="Times New Roman"/>
-          <w:sz w:val="24"/>
-          <w:szCs w:val="24"/>
+          <w:lang w:val="en-US"/>
+        </w:rPr>
+      </w:pPr>
+      <w:proofErr w:type="spellStart"/>
+      <w:r>
+        <w:rPr>
+          <w:rFonts w:ascii="Times New Roman" w:hAnsi="Times New Roman" w:cs="Times New Roman"/>
+          <w:sz w:val="24"/>
+          <w:szCs w:val="24"/>
+          <w:lang w:val="en-US"/>
+        </w:rPr>
+        <w:t>настройка</w:t>
+      </w:r>
+      <w:proofErr w:type="spellEnd"/>
+      <w:r>
+        <w:rPr>
+          <w:rFonts w:ascii="Times New Roman" w:hAnsi="Times New Roman" w:cs="Times New Roman"/>
+          <w:sz w:val="24"/>
+          <w:szCs w:val="24"/>
+          <w:lang w:val="en-US"/>
         </w:rPr>
         <w:t xml:space="preserve"> </w:t>
       </w:r>
@@ -2567,10 +2655,29 @@
           <w:rFonts w:ascii="Times New Roman" w:hAnsi="Times New Roman" w:cs="Times New Roman"/>
           <w:sz w:val="24"/>
           <w:szCs w:val="24"/>
-        </w:rPr>
-        <w:t>Homework</w:t>
+          <w:lang w:val="en-US"/>
+        </w:rPr>
+        <w:t>хостинга</w:t>
       </w:r>
       <w:proofErr w:type="spellEnd"/>
+      <w:r>
+        <w:rPr>
+          <w:rFonts w:ascii="Times New Roman" w:hAnsi="Times New Roman" w:cs="Times New Roman"/>
+          <w:sz w:val="24"/>
+          <w:szCs w:val="24"/>
+          <w:lang w:val="en-US"/>
+        </w:rPr>
+        <w:t xml:space="preserve"> </w:t>
+      </w:r>
+      <w:r>
+        <w:rPr>
+          <w:rFonts w:ascii="Times New Roman" w:hAnsi="Times New Roman" w:cs="Times New Roman"/>
+          <w:sz w:val="24"/>
+          <w:szCs w:val="24"/>
+          <w:lang w:val="en-US"/>
+        </w:rPr>
+        <w:t>Firebase</w:t>
+      </w:r>
     </w:p>
     <w:p>
       <w:pPr>
@@ -2583,22 +2690,26 @@
           <w:rFonts w:ascii="Times New Roman" w:hAnsi="Times New Roman" w:cs="Times New Roman"/>
           <w:sz w:val="24"/>
           <w:szCs w:val="24"/>
-        </w:rPr>
-      </w:pPr>
-      <w:r>
-        <w:rPr>
-          <w:rFonts w:ascii="Times New Roman" w:hAnsi="Times New Roman" w:cs="Times New Roman"/>
-          <w:sz w:val="24"/>
-          <w:szCs w:val="24"/>
-          <w:lang w:val="ru-RU"/>
-        </w:rPr>
-        <w:t>добавление</w:t>
-      </w:r>
-      <w:r>
-        <w:rPr>
-          <w:rFonts w:ascii="Times New Roman" w:hAnsi="Times New Roman" w:cs="Times New Roman"/>
-          <w:sz w:val="24"/>
-          <w:szCs w:val="24"/>
+          <w:lang w:val="en-US"/>
+        </w:rPr>
+      </w:pPr>
+      <w:proofErr w:type="spellStart"/>
+      <w:r>
+        <w:rPr>
+          <w:rFonts w:ascii="Times New Roman" w:hAnsi="Times New Roman" w:cs="Times New Roman"/>
+          <w:sz w:val="24"/>
+          <w:szCs w:val="24"/>
+          <w:lang w:val="en-US"/>
+        </w:rPr>
+        <w:t>рефакторинг</w:t>
+      </w:r>
+      <w:proofErr w:type="spellEnd"/>
+      <w:r>
+        <w:rPr>
+          <w:rFonts w:ascii="Times New Roman" w:hAnsi="Times New Roman" w:cs="Times New Roman"/>
+          <w:sz w:val="24"/>
+          <w:szCs w:val="24"/>
+          <w:lang w:val="en-US"/>
         </w:rPr>
         <w:t xml:space="preserve"> </w:t>
       </w:r>
@@ -2608,8 +2719,9 @@
           <w:rFonts w:ascii="Times New Roman" w:hAnsi="Times New Roman" w:cs="Times New Roman"/>
           <w:sz w:val="24"/>
           <w:szCs w:val="24"/>
-        </w:rPr>
-        <w:t>возможност</w:t>
+          <w:lang w:val="en-US"/>
+        </w:rPr>
+        <w:t>старого</w:t>
       </w:r>
       <w:proofErr w:type="spellEnd"/>
       <w:r>
@@ -2617,17 +2729,9 @@
           <w:rFonts w:ascii="Times New Roman" w:hAnsi="Times New Roman" w:cs="Times New Roman"/>
           <w:sz w:val="24"/>
           <w:szCs w:val="24"/>
-          <w:lang w:val="ru-RU"/>
-        </w:rPr>
-        <w:t>и</w:t>
-      </w:r>
-      <w:r>
-        <w:rPr>
-          <w:rFonts w:ascii="Times New Roman" w:hAnsi="Times New Roman" w:cs="Times New Roman"/>
-          <w:sz w:val="24"/>
-          <w:szCs w:val="24"/>
-        </w:rPr>
-        <w:t xml:space="preserve"> удаления группы в </w:t>
+          <w:lang w:val="en-US"/>
+        </w:rPr>
+        <w:t xml:space="preserve"> </w:t>
       </w:r>
       <w:proofErr w:type="spellStart"/>
       <w:r>
@@ -2635,26 +2739,9 @@
           <w:rFonts w:ascii="Times New Roman" w:hAnsi="Times New Roman" w:cs="Times New Roman"/>
           <w:sz w:val="24"/>
           <w:szCs w:val="24"/>
-        </w:rPr>
-        <w:t>Group</w:t>
-      </w:r>
-      <w:proofErr w:type="spellEnd"/>
-      <w:r>
-        <w:rPr>
-          <w:rFonts w:ascii="Times New Roman" w:hAnsi="Times New Roman" w:cs="Times New Roman"/>
-          <w:sz w:val="24"/>
-          <w:szCs w:val="24"/>
-        </w:rPr>
-        <w:t xml:space="preserve"> </w:t>
-      </w:r>
-      <w:proofErr w:type="spellStart"/>
-      <w:r>
-        <w:rPr>
-          <w:rFonts w:ascii="Times New Roman" w:hAnsi="Times New Roman" w:cs="Times New Roman"/>
-          <w:sz w:val="24"/>
-          <w:szCs w:val="24"/>
-        </w:rPr>
-        <w:t>List</w:t>
+          <w:lang w:val="en-US"/>
+        </w:rPr>
+        <w:t>api</w:t>
       </w:r>
       <w:proofErr w:type="spellEnd"/>
     </w:p>
@@ -2669,50 +2756,18 @@
           <w:rFonts w:ascii="Times New Roman" w:hAnsi="Times New Roman" w:cs="Times New Roman"/>
           <w:sz w:val="24"/>
           <w:szCs w:val="24"/>
-        </w:rPr>
-      </w:pPr>
-      <w:r>
-        <w:rPr>
-          <w:rFonts w:ascii="Times New Roman" w:hAnsi="Times New Roman" w:cs="Times New Roman"/>
-          <w:sz w:val="24"/>
-          <w:szCs w:val="24"/>
-          <w:lang w:val="ru-RU"/>
-        </w:rPr>
-        <w:t>исправление ошибок в</w:t>
-      </w:r>
-      <w:r>
-        <w:rPr>
-          <w:rFonts w:ascii="Times New Roman" w:hAnsi="Times New Roman" w:cs="Times New Roman"/>
-          <w:sz w:val="24"/>
-          <w:szCs w:val="24"/>
-        </w:rPr>
-        <w:t xml:space="preserve"> форм</w:t>
-      </w:r>
-      <w:r>
-        <w:rPr>
-          <w:rFonts w:ascii="Times New Roman" w:hAnsi="Times New Roman" w:cs="Times New Roman"/>
-          <w:sz w:val="24"/>
-          <w:szCs w:val="24"/>
-          <w:lang w:val="ru-RU"/>
-        </w:rPr>
-        <w:t>е</w:t>
-      </w:r>
-      <w:r>
-        <w:rPr>
-          <w:rFonts w:ascii="Times New Roman" w:hAnsi="Times New Roman" w:cs="Times New Roman"/>
-          <w:sz w:val="24"/>
-          <w:szCs w:val="24"/>
-        </w:rPr>
-        <w:t xml:space="preserve"> добавления </w:t>
-      </w:r>
+          <w:lang w:val="en-US"/>
+        </w:rPr>
+      </w:pPr>
       <w:proofErr w:type="spellStart"/>
       <w:r>
         <w:rPr>
           <w:rFonts w:ascii="Times New Roman" w:hAnsi="Times New Roman" w:cs="Times New Roman"/>
           <w:sz w:val="24"/>
           <w:szCs w:val="24"/>
-        </w:rPr>
-        <w:t>Home</w:t>
+          <w:lang w:val="en-US"/>
+        </w:rPr>
+        <w:t>миграция</w:t>
       </w:r>
       <w:proofErr w:type="spellEnd"/>
       <w:r>
@@ -2720,8 +2775,9 @@
           <w:rFonts w:ascii="Times New Roman" w:hAnsi="Times New Roman" w:cs="Times New Roman"/>
           <w:sz w:val="24"/>
           <w:szCs w:val="24"/>
-        </w:rPr>
-        <w:t xml:space="preserve"> </w:t>
+          <w:lang w:val="en-US"/>
+        </w:rPr>
+        <w:t xml:space="preserve"> с 8 </w:t>
       </w:r>
       <w:proofErr w:type="spellStart"/>
       <w:r>
@@ -2729,10 +2785,29 @@
           <w:rFonts w:ascii="Times New Roman" w:hAnsi="Times New Roman" w:cs="Times New Roman"/>
           <w:sz w:val="24"/>
           <w:szCs w:val="24"/>
-        </w:rPr>
-        <w:t>Tasks</w:t>
+          <w:lang w:val="en-US"/>
+        </w:rPr>
+        <w:t>на</w:t>
       </w:r>
       <w:proofErr w:type="spellEnd"/>
+      <w:r>
+        <w:rPr>
+          <w:rFonts w:ascii="Times New Roman" w:hAnsi="Times New Roman" w:cs="Times New Roman"/>
+          <w:sz w:val="24"/>
+          <w:szCs w:val="24"/>
+          <w:lang w:val="en-US"/>
+        </w:rPr>
+        <w:t xml:space="preserve"> 9 </w:t>
+      </w:r>
+      <w:r>
+        <w:rPr>
+          <w:rFonts w:ascii="Times New Roman" w:hAnsi="Times New Roman" w:cs="Times New Roman"/>
+          <w:sz w:val="24"/>
+          <w:szCs w:val="24"/>
+          <w:lang w:val="en-US"/>
+        </w:rPr>
+        <w:t>Firebase</w:t>
+      </w:r>
     </w:p>
     <w:p>
       <w:pPr>
@@ -2745,15 +2820,48 @@
           <w:rFonts w:ascii="Times New Roman" w:hAnsi="Times New Roman" w:cs="Times New Roman"/>
           <w:sz w:val="24"/>
           <w:szCs w:val="24"/>
-        </w:rPr>
-      </w:pPr>
-      <w:r>
-        <w:rPr>
-          <w:rFonts w:ascii="Times New Roman" w:hAnsi="Times New Roman" w:cs="Times New Roman"/>
-          <w:sz w:val="24"/>
-          <w:szCs w:val="24"/>
-        </w:rPr>
-        <w:t>добавление студентов в группу</w:t>
+          <w:lang w:val="ru-RU"/>
+        </w:rPr>
+      </w:pPr>
+      <w:proofErr w:type="spellStart"/>
+      <w:r>
+        <w:rPr>
+          <w:rFonts w:ascii="Times New Roman" w:hAnsi="Times New Roman" w:cs="Times New Roman"/>
+          <w:sz w:val="24"/>
+          <w:szCs w:val="24"/>
+          <w:lang w:val="ru-RU"/>
+        </w:rPr>
+        <w:t>рефакторинг</w:t>
+      </w:r>
+      <w:proofErr w:type="spellEnd"/>
+      <w:r>
+        <w:rPr>
+          <w:rFonts w:ascii="Times New Roman" w:hAnsi="Times New Roman" w:cs="Times New Roman"/>
+          <w:sz w:val="24"/>
+          <w:szCs w:val="24"/>
+          <w:lang w:val="ru-RU"/>
+        </w:rPr>
+        <w:t xml:space="preserve"> всех запросов из компонентов под новое </w:t>
+      </w:r>
+      <w:proofErr w:type="spellStart"/>
+      <w:r>
+        <w:rPr>
+          <w:rFonts w:ascii="Times New Roman" w:hAnsi="Times New Roman" w:cs="Times New Roman"/>
+          <w:sz w:val="24"/>
+          <w:szCs w:val="24"/>
+          <w:lang w:val="en-US"/>
+        </w:rPr>
+        <w:t>api</w:t>
+      </w:r>
+      <w:proofErr w:type="spellEnd"/>
+      <w:r>
+        <w:rPr>
+          <w:rFonts w:ascii="Times New Roman" w:hAnsi="Times New Roman" w:cs="Times New Roman"/>
+          <w:sz w:val="24"/>
+          <w:szCs w:val="24"/>
+          <w:lang w:val="ru-RU"/>
+        </w:rPr>
+        <w:t xml:space="preserve"> и синтаксис</w:t>
       </w:r>
     </w:p>
     <w:p>
@@ -2767,24 +2875,28 @@
           <w:rFonts w:ascii="Times New Roman" w:hAnsi="Times New Roman" w:cs="Times New Roman"/>
           <w:sz w:val="24"/>
           <w:szCs w:val="24"/>
-        </w:rPr>
-      </w:pPr>
-      <w:r>
-        <w:rPr>
-          <w:rFonts w:ascii="Times New Roman" w:hAnsi="Times New Roman" w:cs="Times New Roman"/>
-          <w:sz w:val="24"/>
-          <w:szCs w:val="24"/>
-          <w:lang w:val="ru-RU"/>
+          <w:lang w:val="en-US"/>
+        </w:rPr>
+      </w:pPr>
+      <w:proofErr w:type="spellStart"/>
+      <w:r>
+        <w:rPr>
+          <w:rFonts w:ascii="Times New Roman" w:hAnsi="Times New Roman" w:cs="Times New Roman"/>
+          <w:sz w:val="24"/>
+          <w:szCs w:val="24"/>
+          <w:lang w:val="en-US"/>
         </w:rPr>
         <w:t>добавление</w:t>
       </w:r>
-      <w:r>
-        <w:rPr>
-          <w:rFonts w:ascii="Times New Roman" w:hAnsi="Times New Roman" w:cs="Times New Roman"/>
-          <w:sz w:val="24"/>
-          <w:szCs w:val="24"/>
-        </w:rPr>
-        <w:t xml:space="preserve"> </w:t>
+      <w:proofErr w:type="spellEnd"/>
+      <w:r>
+        <w:rPr>
+          <w:rFonts w:ascii="Times New Roman" w:hAnsi="Times New Roman" w:cs="Times New Roman"/>
+          <w:sz w:val="24"/>
+          <w:szCs w:val="24"/>
+          <w:lang w:val="en-US"/>
+        </w:rPr>
+        <w:t xml:space="preserve"> и </w:t>
       </w:r>
       <w:proofErr w:type="spellStart"/>
       <w:r>
@@ -2792,8 +2904,9 @@
           <w:rFonts w:ascii="Times New Roman" w:hAnsi="Times New Roman" w:cs="Times New Roman"/>
           <w:sz w:val="24"/>
           <w:szCs w:val="24"/>
-        </w:rPr>
-        <w:t>возможност</w:t>
+          <w:lang w:val="en-US"/>
+        </w:rPr>
+        <w:t>удаление</w:t>
       </w:r>
       <w:proofErr w:type="spellEnd"/>
       <w:r>
@@ -2801,18 +2914,21 @@
           <w:rFonts w:ascii="Times New Roman" w:hAnsi="Times New Roman" w:cs="Times New Roman"/>
           <w:sz w:val="24"/>
           <w:szCs w:val="24"/>
-          <w:lang w:val="ru-RU"/>
-        </w:rPr>
-        <w:t>и</w:t>
-      </w:r>
-      <w:r>
-        <w:rPr>
-          <w:rFonts w:ascii="Times New Roman" w:hAnsi="Times New Roman" w:cs="Times New Roman"/>
-          <w:sz w:val="24"/>
-          <w:szCs w:val="24"/>
-        </w:rPr>
-        <w:t xml:space="preserve"> из личного кабинета становиться учителем и учеником</w:t>
-      </w:r>
+          <w:lang w:val="en-US"/>
+        </w:rPr>
+        <w:t xml:space="preserve"> в </w:t>
+      </w:r>
+      <w:proofErr w:type="spellStart"/>
+      <w:r>
+        <w:rPr>
+          <w:rFonts w:ascii="Times New Roman" w:hAnsi="Times New Roman" w:cs="Times New Roman"/>
+          <w:sz w:val="24"/>
+          <w:szCs w:val="24"/>
+          <w:lang w:val="en-US"/>
+        </w:rPr>
+        <w:t>TaskList</w:t>
+      </w:r>
+      <w:proofErr w:type="spellEnd"/>
     </w:p>
     <w:p>
       <w:pPr>
@@ -2825,24 +2941,57 @@
           <w:rFonts w:ascii="Times New Roman" w:hAnsi="Times New Roman" w:cs="Times New Roman"/>
           <w:sz w:val="24"/>
           <w:szCs w:val="24"/>
-        </w:rPr>
-      </w:pPr>
-      <w:r>
-        <w:rPr>
-          <w:rFonts w:ascii="Times New Roman" w:hAnsi="Times New Roman" w:cs="Times New Roman"/>
-          <w:sz w:val="24"/>
-          <w:szCs w:val="24"/>
-          <w:lang w:val="ru-RU"/>
-        </w:rPr>
-        <w:t>фиксы</w:t>
-      </w:r>
-      <w:r>
-        <w:rPr>
-          <w:rFonts w:ascii="Times New Roman" w:hAnsi="Times New Roman" w:cs="Times New Roman"/>
-          <w:sz w:val="24"/>
-          <w:szCs w:val="24"/>
-        </w:rPr>
-        <w:t xml:space="preserve"> множественных багов</w:t>
+          <w:lang w:val="ru-RU"/>
+        </w:rPr>
+      </w:pPr>
+      <w:r>
+        <w:rPr>
+          <w:rFonts w:ascii="Times New Roman" w:hAnsi="Times New Roman" w:cs="Times New Roman"/>
+          <w:sz w:val="24"/>
+          <w:szCs w:val="24"/>
+          <w:lang w:val="ru-RU"/>
+        </w:rPr>
+        <w:t xml:space="preserve">фикс и </w:t>
+      </w:r>
+      <w:proofErr w:type="spellStart"/>
+      <w:r>
+        <w:rPr>
+          <w:rFonts w:ascii="Times New Roman" w:hAnsi="Times New Roman" w:cs="Times New Roman"/>
+          <w:sz w:val="24"/>
+          <w:szCs w:val="24"/>
+          <w:lang w:val="ru-RU"/>
+        </w:rPr>
+        <w:t>рефакторинг</w:t>
+      </w:r>
+      <w:proofErr w:type="spellEnd"/>
+      <w:r>
+        <w:rPr>
+          <w:rFonts w:ascii="Times New Roman" w:hAnsi="Times New Roman" w:cs="Times New Roman"/>
+          <w:sz w:val="24"/>
+          <w:szCs w:val="24"/>
+          <w:lang w:val="ru-RU"/>
+        </w:rPr>
+        <w:t xml:space="preserve"> таблицы </w:t>
+      </w:r>
+      <w:proofErr w:type="spellStart"/>
+      <w:r>
+        <w:rPr>
+          <w:rFonts w:ascii="Times New Roman" w:hAnsi="Times New Roman" w:cs="Times New Roman"/>
+          <w:sz w:val="24"/>
+          <w:szCs w:val="24"/>
+          <w:lang w:val="en-US"/>
+        </w:rPr>
+        <w:t>Hometasks</w:t>
+      </w:r>
+      <w:proofErr w:type="spellEnd"/>
+      <w:r>
+        <w:rPr>
+          <w:rFonts w:ascii="Times New Roman" w:hAnsi="Times New Roman" w:cs="Times New Roman"/>
+          <w:sz w:val="24"/>
+          <w:szCs w:val="24"/>
+          <w:lang w:val="ru-RU"/>
+        </w:rPr>
+        <w:t>, корректное отображение строк</w:t>
       </w:r>
     </w:p>
     <w:p>
@@ -2856,24 +3005,28 @@
           <w:rFonts w:ascii="Times New Roman" w:hAnsi="Times New Roman" w:cs="Times New Roman"/>
           <w:sz w:val="24"/>
           <w:szCs w:val="24"/>
-        </w:rPr>
-      </w:pPr>
-      <w:r>
-        <w:rPr>
-          <w:rFonts w:ascii="Times New Roman" w:hAnsi="Times New Roman" w:cs="Times New Roman"/>
-          <w:sz w:val="24"/>
-          <w:szCs w:val="24"/>
-          <w:lang w:val="ru-RU"/>
+          <w:lang w:val="en-US"/>
+        </w:rPr>
+      </w:pPr>
+      <w:proofErr w:type="spellStart"/>
+      <w:r>
+        <w:rPr>
+          <w:rFonts w:ascii="Times New Roman" w:hAnsi="Times New Roman" w:cs="Times New Roman"/>
+          <w:sz w:val="24"/>
+          <w:szCs w:val="24"/>
+          <w:lang w:val="en-US"/>
         </w:rPr>
         <w:t>добавление</w:t>
       </w:r>
-      <w:r>
-        <w:rPr>
-          <w:rFonts w:ascii="Times New Roman" w:hAnsi="Times New Roman" w:cs="Times New Roman"/>
-          <w:sz w:val="24"/>
-          <w:szCs w:val="24"/>
-        </w:rPr>
-        <w:t xml:space="preserve"> </w:t>
+      <w:proofErr w:type="spellEnd"/>
+      <w:r>
+        <w:rPr>
+          <w:rFonts w:ascii="Times New Roman" w:hAnsi="Times New Roman" w:cs="Times New Roman"/>
+          <w:sz w:val="24"/>
+          <w:szCs w:val="24"/>
+          <w:lang w:val="en-US"/>
+        </w:rPr>
+        <w:t xml:space="preserve"> и </w:t>
       </w:r>
       <w:proofErr w:type="spellStart"/>
       <w:r>
@@ -2881,8 +3034,9 @@
           <w:rFonts w:ascii="Times New Roman" w:hAnsi="Times New Roman" w:cs="Times New Roman"/>
           <w:sz w:val="24"/>
           <w:szCs w:val="24"/>
-        </w:rPr>
-        <w:t>возможност</w:t>
+          <w:lang w:val="en-US"/>
+        </w:rPr>
+        <w:t>удаление</w:t>
       </w:r>
       <w:proofErr w:type="spellEnd"/>
       <w:r>
@@ -2890,18 +3044,30 @@
           <w:rFonts w:ascii="Times New Roman" w:hAnsi="Times New Roman" w:cs="Times New Roman"/>
           <w:sz w:val="24"/>
           <w:szCs w:val="24"/>
-          <w:lang w:val="ru-RU"/>
-        </w:rPr>
-        <w:t>и</w:t>
-      </w:r>
-      <w:r>
-        <w:rPr>
-          <w:rFonts w:ascii="Times New Roman" w:hAnsi="Times New Roman" w:cs="Times New Roman"/>
-          <w:sz w:val="24"/>
-          <w:szCs w:val="24"/>
-        </w:rPr>
-        <w:t xml:space="preserve"> удаления студента из группы</w:t>
-      </w:r>
+          <w:lang w:val="en-US"/>
+        </w:rPr>
+        <w:t xml:space="preserve"> в </w:t>
+      </w:r>
+      <w:proofErr w:type="spellStart"/>
+      <w:r>
+        <w:rPr>
+          <w:rFonts w:ascii="Times New Roman" w:hAnsi="Times New Roman" w:cs="Times New Roman"/>
+          <w:sz w:val="24"/>
+          <w:szCs w:val="24"/>
+          <w:lang w:val="en-US"/>
+        </w:rPr>
+        <w:t>GroupsList</w:t>
+      </w:r>
+      <w:proofErr w:type="spellEnd"/>
+    </w:p>
+    <w:p>
+      <w:pPr>
+        <w:rPr>
+          <w:rFonts w:ascii="Times New Roman" w:hAnsi="Times New Roman" w:cs="Times New Roman"/>
+          <w:sz w:val="24"/>
+          <w:szCs w:val="24"/>
+        </w:rPr>
+      </w:pPr>
     </w:p>
     <w:p>
       <w:pPr>
@@ -2920,9 +3086,17 @@
           <w:rFonts w:ascii="Times New Roman" w:hAnsi="Times New Roman" w:cs="Times New Roman"/>
           <w:sz w:val="28"/>
           <w:szCs w:val="28"/>
-          <w:lang w:val="ru-RU"/>
-        </w:rPr>
-        <w:t xml:space="preserve">Деминов Никита Максимович </w:t>
+        </w:rPr>
+        <w:t xml:space="preserve">Перфильев Алексей Олегович </w:t>
+      </w:r>
+      <w:r>
+        <w:rPr>
+          <w:rFonts w:ascii="Times New Roman" w:hAnsi="Times New Roman" w:cs="Times New Roman"/>
+          <w:sz w:val="28"/>
+          <w:szCs w:val="28"/>
+          <w:lang w:val="en-CA"/>
+        </w:rPr>
+        <w:t>(Frontend)</w:t>
       </w:r>
     </w:p>
     <w:p>
@@ -2936,17 +3110,60 @@
           <w:rFonts w:ascii="Times New Roman" w:hAnsi="Times New Roman" w:cs="Times New Roman"/>
           <w:sz w:val="24"/>
           <w:szCs w:val="24"/>
-          <w:lang w:val="en-US"/>
-        </w:rPr>
-      </w:pPr>
-      <w:r>
-        <w:rPr>
-          <w:rFonts w:ascii="Times New Roman" w:hAnsi="Times New Roman" w:cs="Times New Roman"/>
-          <w:sz w:val="24"/>
-          <w:szCs w:val="24"/>
-          <w:lang w:val="ru-RU"/>
-        </w:rPr>
-        <w:t>выбор платежной системы</w:t>
+        </w:rPr>
+      </w:pPr>
+      <w:r>
+        <w:rPr>
+          <w:rFonts w:ascii="Times New Roman" w:hAnsi="Times New Roman" w:cs="Times New Roman"/>
+          <w:sz w:val="24"/>
+          <w:szCs w:val="24"/>
+          <w:lang w:val="ru-RU"/>
+        </w:rPr>
+        <w:t>создание отображения</w:t>
+      </w:r>
+      <w:r>
+        <w:rPr>
+          <w:rFonts w:ascii="Times New Roman" w:hAnsi="Times New Roman" w:cs="Times New Roman"/>
+          <w:sz w:val="24"/>
+          <w:szCs w:val="24"/>
+        </w:rPr>
+        <w:t xml:space="preserve"> </w:t>
+      </w:r>
+      <w:proofErr w:type="spellStart"/>
+      <w:r>
+        <w:rPr>
+          <w:rFonts w:ascii="Times New Roman" w:hAnsi="Times New Roman" w:cs="Times New Roman"/>
+          <w:sz w:val="24"/>
+          <w:szCs w:val="24"/>
+        </w:rPr>
+        <w:t>email</w:t>
+      </w:r>
+      <w:proofErr w:type="spellEnd"/>
+      <w:r>
+        <w:rPr>
+          <w:rFonts w:ascii="Times New Roman" w:hAnsi="Times New Roman" w:cs="Times New Roman"/>
+          <w:sz w:val="24"/>
+          <w:szCs w:val="24"/>
+        </w:rPr>
+        <w:t xml:space="preserve"> ученика вместо имени в списке </w:t>
+      </w:r>
+      <w:proofErr w:type="spellStart"/>
+      <w:r>
+        <w:rPr>
+          <w:rFonts w:ascii="Times New Roman" w:hAnsi="Times New Roman" w:cs="Times New Roman"/>
+          <w:sz w:val="24"/>
+          <w:szCs w:val="24"/>
+        </w:rPr>
+        <w:t>недобавленных</w:t>
+      </w:r>
+      <w:proofErr w:type="spellEnd"/>
+      <w:r>
+        <w:rPr>
+          <w:rFonts w:ascii="Times New Roman" w:hAnsi="Times New Roman" w:cs="Times New Roman"/>
+          <w:sz w:val="24"/>
+          <w:szCs w:val="24"/>
+        </w:rPr>
+        <w:t xml:space="preserve"> учеников</w:t>
       </w:r>
     </w:p>
     <w:p>
@@ -2960,18 +3177,52 @@
           <w:rFonts w:ascii="Times New Roman" w:hAnsi="Times New Roman" w:cs="Times New Roman"/>
           <w:sz w:val="24"/>
           <w:szCs w:val="24"/>
-          <w:lang w:val="ru-RU"/>
-        </w:rPr>
-      </w:pPr>
-      <w:r>
-        <w:rPr>
-          <w:rFonts w:ascii="Times New Roman" w:hAnsi="Times New Roman" w:cs="Times New Roman"/>
-          <w:sz w:val="24"/>
-          <w:szCs w:val="24"/>
-          <w:lang w:val="ru-RU"/>
-        </w:rPr>
-        <w:t>проведение анализа и составление отчета по выбору платежной системы</w:t>
-      </w:r>
+        </w:rPr>
+      </w:pPr>
+      <w:r>
+        <w:rPr>
+          <w:rFonts w:ascii="Times New Roman" w:hAnsi="Times New Roman" w:cs="Times New Roman"/>
+          <w:sz w:val="24"/>
+          <w:szCs w:val="24"/>
+          <w:lang w:val="ru-RU"/>
+        </w:rPr>
+        <w:t>создание</w:t>
+      </w:r>
+      <w:r>
+        <w:rPr>
+          <w:rFonts w:ascii="Times New Roman" w:hAnsi="Times New Roman" w:cs="Times New Roman"/>
+          <w:sz w:val="24"/>
+          <w:szCs w:val="24"/>
+        </w:rPr>
+        <w:t xml:space="preserve"> таблиц</w:t>
+      </w:r>
+      <w:r>
+        <w:rPr>
+          <w:rFonts w:ascii="Times New Roman" w:hAnsi="Times New Roman" w:cs="Times New Roman"/>
+          <w:sz w:val="24"/>
+          <w:szCs w:val="24"/>
+          <w:lang w:val="ru-RU"/>
+        </w:rPr>
+        <w:t>ы</w:t>
+      </w:r>
+      <w:r>
+        <w:rPr>
+          <w:rFonts w:ascii="Times New Roman" w:hAnsi="Times New Roman" w:cs="Times New Roman"/>
+          <w:sz w:val="24"/>
+          <w:szCs w:val="24"/>
+        </w:rPr>
+        <w:t xml:space="preserve"> учеников в </w:t>
+      </w:r>
+      <w:proofErr w:type="spellStart"/>
+      <w:r>
+        <w:rPr>
+          <w:rFonts w:ascii="Times New Roman" w:hAnsi="Times New Roman" w:cs="Times New Roman"/>
+          <w:sz w:val="24"/>
+          <w:szCs w:val="24"/>
+        </w:rPr>
+        <w:t>GroupEdit</w:t>
+      </w:r>
+      <w:proofErr w:type="spellEnd"/>
     </w:p>
     <w:p>
       <w:pPr>
@@ -2984,59 +3235,52 @@
           <w:rFonts w:ascii="Times New Roman" w:hAnsi="Times New Roman" w:cs="Times New Roman"/>
           <w:sz w:val="24"/>
           <w:szCs w:val="24"/>
-          <w:lang w:val="ru-RU"/>
-        </w:rPr>
-      </w:pPr>
-      <w:r>
-        <w:rPr>
-          <w:rFonts w:ascii="Times New Roman" w:hAnsi="Times New Roman" w:cs="Times New Roman"/>
-          <w:sz w:val="24"/>
-          <w:szCs w:val="24"/>
-          <w:lang w:val="ru-RU"/>
-        </w:rPr>
-        <w:t xml:space="preserve">составление общего отчета по проделанной работе </w:t>
-      </w:r>
-    </w:p>
-    <w:p>
-      <w:pPr>
-        <w:numPr>
-          <w:ilvl w:val="0"/>
-          <w:numId w:val="2"/>
-        </w:numPr>
-        <w:rPr>
-          <w:rFonts w:ascii="Times New Roman" w:hAnsi="Times New Roman" w:cs="Times New Roman"/>
-          <w:sz w:val="28"/>
-          <w:szCs w:val="28"/>
-          <w:lang w:val="ru-RU"/>
-        </w:rPr>
-      </w:pPr>
-      <w:r>
-        <w:rPr>
-          <w:rFonts w:ascii="Times New Roman" w:hAnsi="Times New Roman" w:cs="Times New Roman"/>
-          <w:sz w:val="28"/>
-          <w:szCs w:val="28"/>
-          <w:lang w:val="ru-RU"/>
-        </w:rPr>
-        <w:t>Бычкова Елена Сергеевна (</w:t>
-      </w:r>
-      <w:r>
-        <w:rPr>
-          <w:rFonts w:ascii="Times New Roman" w:hAnsi="Times New Roman" w:cs="Times New Roman"/>
-          <w:sz w:val="28"/>
-          <w:szCs w:val="28"/>
-          <w:lang w:val="en-US"/>
-        </w:rPr>
-        <w:t>Backend</w:t>
-      </w:r>
-      <w:r>
-        <w:rPr>
-          <w:rFonts w:ascii="Times New Roman" w:hAnsi="Times New Roman" w:cs="Times New Roman"/>
-          <w:sz w:val="28"/>
-          <w:szCs w:val="28"/>
-          <w:lang w:val="ru-RU"/>
-        </w:rPr>
-        <w:t>)</w:t>
-      </w:r>
+        </w:rPr>
+      </w:pPr>
+      <w:r>
+        <w:rPr>
+          <w:rFonts w:ascii="Times New Roman" w:hAnsi="Times New Roman" w:cs="Times New Roman"/>
+          <w:sz w:val="24"/>
+          <w:szCs w:val="24"/>
+          <w:lang w:val="ru-RU"/>
+        </w:rPr>
+        <w:t>создание</w:t>
+      </w:r>
+      <w:r>
+        <w:rPr>
+          <w:rFonts w:ascii="Times New Roman" w:hAnsi="Times New Roman" w:cs="Times New Roman"/>
+          <w:sz w:val="24"/>
+          <w:szCs w:val="24"/>
+        </w:rPr>
+        <w:t xml:space="preserve"> таблиц</w:t>
+      </w:r>
+      <w:r>
+        <w:rPr>
+          <w:rFonts w:ascii="Times New Roman" w:hAnsi="Times New Roman" w:cs="Times New Roman"/>
+          <w:sz w:val="24"/>
+          <w:szCs w:val="24"/>
+          <w:lang w:val="ru-RU"/>
+        </w:rPr>
+        <w:t>ы</w:t>
+      </w:r>
+      <w:r>
+        <w:rPr>
+          <w:rFonts w:ascii="Times New Roman" w:hAnsi="Times New Roman" w:cs="Times New Roman"/>
+          <w:sz w:val="24"/>
+          <w:szCs w:val="24"/>
+        </w:rPr>
+        <w:t xml:space="preserve"> </w:t>
+      </w:r>
+      <w:proofErr w:type="spellStart"/>
+      <w:r>
+        <w:rPr>
+          <w:rFonts w:ascii="Times New Roman" w:hAnsi="Times New Roman" w:cs="Times New Roman"/>
+          <w:sz w:val="24"/>
+          <w:szCs w:val="24"/>
+        </w:rPr>
+        <w:t>Homework</w:t>
+      </w:r>
+      <w:proofErr w:type="spellEnd"/>
     </w:p>
     <w:p>
       <w:pPr>
@@ -3049,17 +3293,24 @@
           <w:rFonts w:ascii="Times New Roman" w:hAnsi="Times New Roman" w:cs="Times New Roman"/>
           <w:sz w:val="24"/>
           <w:szCs w:val="24"/>
-          <w:lang w:val="en-US"/>
-        </w:rPr>
-      </w:pPr>
-      <w:r>
-        <w:rPr>
-          <w:rFonts w:ascii="Times New Roman" w:hAnsi="Times New Roman" w:cs="Times New Roman"/>
-          <w:sz w:val="24"/>
-          <w:szCs w:val="24"/>
-          <w:lang w:val="ru-RU"/>
-        </w:rPr>
-        <w:t>п</w:t>
+        </w:rPr>
+      </w:pPr>
+      <w:r>
+        <w:rPr>
+          <w:rFonts w:ascii="Times New Roman" w:hAnsi="Times New Roman" w:cs="Times New Roman"/>
+          <w:sz w:val="24"/>
+          <w:szCs w:val="24"/>
+          <w:lang w:val="ru-RU"/>
+        </w:rPr>
+        <w:t>добавление</w:t>
+      </w:r>
+      <w:r>
+        <w:rPr>
+          <w:rFonts w:ascii="Times New Roman" w:hAnsi="Times New Roman" w:cs="Times New Roman"/>
+          <w:sz w:val="24"/>
+          <w:szCs w:val="24"/>
+        </w:rPr>
+        <w:t xml:space="preserve"> </w:t>
       </w:r>
       <w:proofErr w:type="spellStart"/>
       <w:r>
@@ -3067,9 +3318,8 @@
           <w:rFonts w:ascii="Times New Roman" w:hAnsi="Times New Roman" w:cs="Times New Roman"/>
           <w:sz w:val="24"/>
           <w:szCs w:val="24"/>
-          <w:lang w:val="en-US"/>
-        </w:rPr>
-        <w:t>роектирование</w:t>
+        </w:rPr>
+        <w:t>возможност</w:t>
       </w:r>
       <w:proofErr w:type="spellEnd"/>
       <w:r>
@@ -3077,10 +3327,46 @@
           <w:rFonts w:ascii="Times New Roman" w:hAnsi="Times New Roman" w:cs="Times New Roman"/>
           <w:sz w:val="24"/>
           <w:szCs w:val="24"/>
-          <w:lang w:val="en-US"/>
-        </w:rPr>
-        <w:t>;</w:t>
-      </w:r>
+          <w:lang w:val="ru-RU"/>
+        </w:rPr>
+        <w:t>и</w:t>
+      </w:r>
+      <w:r>
+        <w:rPr>
+          <w:rFonts w:ascii="Times New Roman" w:hAnsi="Times New Roman" w:cs="Times New Roman"/>
+          <w:sz w:val="24"/>
+          <w:szCs w:val="24"/>
+        </w:rPr>
+        <w:t xml:space="preserve"> удаления группы в </w:t>
+      </w:r>
+      <w:proofErr w:type="spellStart"/>
+      <w:r>
+        <w:rPr>
+          <w:rFonts w:ascii="Times New Roman" w:hAnsi="Times New Roman" w:cs="Times New Roman"/>
+          <w:sz w:val="24"/>
+          <w:szCs w:val="24"/>
+        </w:rPr>
+        <w:t>Group</w:t>
+      </w:r>
+      <w:proofErr w:type="spellEnd"/>
+      <w:r>
+        <w:rPr>
+          <w:rFonts w:ascii="Times New Roman" w:hAnsi="Times New Roman" w:cs="Times New Roman"/>
+          <w:sz w:val="24"/>
+          <w:szCs w:val="24"/>
+        </w:rPr>
+        <w:t xml:space="preserve"> </w:t>
+      </w:r>
+      <w:proofErr w:type="spellStart"/>
+      <w:r>
+        <w:rPr>
+          <w:rFonts w:ascii="Times New Roman" w:hAnsi="Times New Roman" w:cs="Times New Roman"/>
+          <w:sz w:val="24"/>
+          <w:szCs w:val="24"/>
+        </w:rPr>
+        <w:t>List</w:t>
+      </w:r>
+      <w:proofErr w:type="spellEnd"/>
     </w:p>
     <w:p>
       <w:pPr>
@@ -3093,26 +3379,41 @@
           <w:rFonts w:ascii="Times New Roman" w:hAnsi="Times New Roman" w:cs="Times New Roman"/>
           <w:sz w:val="24"/>
           <w:szCs w:val="24"/>
-          <w:lang w:val="ru-RU"/>
-        </w:rPr>
-      </w:pPr>
-      <w:r>
-        <w:rPr>
-          <w:rFonts w:ascii="Times New Roman" w:hAnsi="Times New Roman" w:cs="Times New Roman"/>
-          <w:sz w:val="24"/>
-          <w:szCs w:val="24"/>
-          <w:lang w:val="ru-RU"/>
-        </w:rPr>
-        <w:t>с</w:t>
-      </w:r>
-      <w:r>
-        <w:rPr>
-          <w:rFonts w:ascii="Times New Roman" w:hAnsi="Times New Roman" w:cs="Times New Roman"/>
-          <w:sz w:val="24"/>
-          <w:szCs w:val="24"/>
-          <w:lang w:val="ru-RU"/>
-        </w:rPr>
-        <w:t xml:space="preserve">оздание </w:t>
+        </w:rPr>
+      </w:pPr>
+      <w:r>
+        <w:rPr>
+          <w:rFonts w:ascii="Times New Roman" w:hAnsi="Times New Roman" w:cs="Times New Roman"/>
+          <w:sz w:val="24"/>
+          <w:szCs w:val="24"/>
+          <w:lang w:val="ru-RU"/>
+        </w:rPr>
+        <w:t>исправление ошибок в</w:t>
+      </w:r>
+      <w:r>
+        <w:rPr>
+          <w:rFonts w:ascii="Times New Roman" w:hAnsi="Times New Roman" w:cs="Times New Roman"/>
+          <w:sz w:val="24"/>
+          <w:szCs w:val="24"/>
+        </w:rPr>
+        <w:t xml:space="preserve"> форм</w:t>
+      </w:r>
+      <w:r>
+        <w:rPr>
+          <w:rFonts w:ascii="Times New Roman" w:hAnsi="Times New Roman" w:cs="Times New Roman"/>
+          <w:sz w:val="24"/>
+          <w:szCs w:val="24"/>
+          <w:lang w:val="ru-RU"/>
+        </w:rPr>
+        <w:t>е</w:t>
+      </w:r>
+      <w:r>
+        <w:rPr>
+          <w:rFonts w:ascii="Times New Roman" w:hAnsi="Times New Roman" w:cs="Times New Roman"/>
+          <w:sz w:val="24"/>
+          <w:szCs w:val="24"/>
+        </w:rPr>
+        <w:t xml:space="preserve"> добавления </w:t>
       </w:r>
       <w:proofErr w:type="spellStart"/>
       <w:r>
@@ -3120,9 +3421,8 @@
           <w:rFonts w:ascii="Times New Roman" w:hAnsi="Times New Roman" w:cs="Times New Roman"/>
           <w:sz w:val="24"/>
           <w:szCs w:val="24"/>
-          <w:lang w:val="en-US"/>
-        </w:rPr>
-        <w:t>django</w:t>
+        </w:rPr>
+        <w:t>Home</w:t>
       </w:r>
       <w:proofErr w:type="spellEnd"/>
       <w:r>
@@ -3130,10 +3430,19 @@
           <w:rFonts w:ascii="Times New Roman" w:hAnsi="Times New Roman" w:cs="Times New Roman"/>
           <w:sz w:val="24"/>
           <w:szCs w:val="24"/>
-          <w:lang w:val="ru-RU"/>
-        </w:rPr>
-        <w:t>-приложения, настройка административной панели;</w:t>
-      </w:r>
+        </w:rPr>
+        <w:t xml:space="preserve"> </w:t>
+      </w:r>
+      <w:proofErr w:type="spellStart"/>
+      <w:r>
+        <w:rPr>
+          <w:rFonts w:ascii="Times New Roman" w:hAnsi="Times New Roman" w:cs="Times New Roman"/>
+          <w:sz w:val="24"/>
+          <w:szCs w:val="24"/>
+        </w:rPr>
+        <w:t>Tasks</w:t>
+      </w:r>
+      <w:proofErr w:type="spellEnd"/>
     </w:p>
     <w:p>
       <w:pPr>
@@ -3146,104 +3455,15 @@
           <w:rFonts w:ascii="Times New Roman" w:hAnsi="Times New Roman" w:cs="Times New Roman"/>
           <w:sz w:val="24"/>
           <w:szCs w:val="24"/>
-          <w:lang w:val="ru-RU"/>
-        </w:rPr>
-      </w:pPr>
-      <w:r>
-        <w:rPr>
-          <w:rFonts w:ascii="Times New Roman" w:hAnsi="Times New Roman" w:cs="Times New Roman"/>
-          <w:sz w:val="24"/>
-          <w:szCs w:val="24"/>
-          <w:lang w:val="ru-RU"/>
-        </w:rPr>
-        <w:t>с</w:t>
-      </w:r>
-      <w:r>
-        <w:rPr>
-          <w:rFonts w:ascii="Times New Roman" w:hAnsi="Times New Roman" w:cs="Times New Roman"/>
-          <w:sz w:val="24"/>
-          <w:szCs w:val="24"/>
-          <w:lang w:val="ru-RU"/>
-        </w:rPr>
-        <w:t xml:space="preserve">вязывание </w:t>
-      </w:r>
-      <w:proofErr w:type="spellStart"/>
-      <w:r>
-        <w:rPr>
-          <w:rFonts w:ascii="Times New Roman" w:hAnsi="Times New Roman" w:cs="Times New Roman"/>
-          <w:sz w:val="24"/>
-          <w:szCs w:val="24"/>
-          <w:lang w:val="ru-RU"/>
-        </w:rPr>
-        <w:t>фронтенда</w:t>
-      </w:r>
-      <w:proofErr w:type="spellEnd"/>
-      <w:r>
-        <w:rPr>
-          <w:rFonts w:ascii="Times New Roman" w:hAnsi="Times New Roman" w:cs="Times New Roman"/>
-          <w:sz w:val="24"/>
-          <w:szCs w:val="24"/>
-          <w:lang w:val="ru-RU"/>
-        </w:rPr>
-        <w:t xml:space="preserve"> </w:t>
-      </w:r>
-      <w:r>
-        <w:rPr>
-          <w:rFonts w:ascii="Times New Roman" w:hAnsi="Times New Roman" w:cs="Times New Roman"/>
-          <w:sz w:val="24"/>
-          <w:szCs w:val="24"/>
-          <w:lang w:val="en-US"/>
-        </w:rPr>
-        <w:t>react</w:t>
-      </w:r>
-      <w:r>
-        <w:rPr>
-          <w:rFonts w:ascii="Times New Roman" w:hAnsi="Times New Roman" w:cs="Times New Roman"/>
-          <w:sz w:val="24"/>
-          <w:szCs w:val="24"/>
-          <w:lang w:val="ru-RU"/>
-        </w:rPr>
-        <w:t xml:space="preserve"> и </w:t>
-      </w:r>
-      <w:proofErr w:type="spellStart"/>
-      <w:r>
-        <w:rPr>
-          <w:rFonts w:ascii="Times New Roman" w:hAnsi="Times New Roman" w:cs="Times New Roman"/>
-          <w:sz w:val="24"/>
-          <w:szCs w:val="24"/>
-          <w:lang w:val="ru-RU"/>
-        </w:rPr>
-        <w:t>бэкенда</w:t>
-      </w:r>
-      <w:proofErr w:type="spellEnd"/>
-      <w:r>
-        <w:rPr>
-          <w:rFonts w:ascii="Times New Roman" w:hAnsi="Times New Roman" w:cs="Times New Roman"/>
-          <w:sz w:val="24"/>
-          <w:szCs w:val="24"/>
-          <w:lang w:val="ru-RU"/>
-        </w:rPr>
-        <w:t xml:space="preserve"> </w:t>
-      </w:r>
-      <w:proofErr w:type="spellStart"/>
-      <w:r>
-        <w:rPr>
-          <w:rFonts w:ascii="Times New Roman" w:hAnsi="Times New Roman" w:cs="Times New Roman"/>
-          <w:sz w:val="24"/>
-          <w:szCs w:val="24"/>
-          <w:lang w:val="en-US"/>
-        </w:rPr>
-        <w:t>django</w:t>
-      </w:r>
-      <w:proofErr w:type="spellEnd"/>
-      <w:r>
-        <w:rPr>
-          <w:rFonts w:ascii="Times New Roman" w:hAnsi="Times New Roman" w:cs="Times New Roman"/>
-          <w:sz w:val="24"/>
-          <w:szCs w:val="24"/>
-          <w:lang w:val="ru-RU"/>
-        </w:rPr>
-        <w:t>;</w:t>
+        </w:rPr>
+      </w:pPr>
+      <w:r>
+        <w:rPr>
+          <w:rFonts w:ascii="Times New Roman" w:hAnsi="Times New Roman" w:cs="Times New Roman"/>
+          <w:sz w:val="24"/>
+          <w:szCs w:val="24"/>
+        </w:rPr>
+        <w:t>добавление студентов в группу</w:t>
       </w:r>
     </w:p>
     <w:p>
@@ -3257,26 +3477,546 @@
           <w:rFonts w:ascii="Times New Roman" w:hAnsi="Times New Roman" w:cs="Times New Roman"/>
           <w:sz w:val="24"/>
           <w:szCs w:val="24"/>
-          <w:lang w:val="ru-RU"/>
-        </w:rPr>
-      </w:pPr>
-      <w:r>
-        <w:rPr>
-          <w:rFonts w:ascii="Times New Roman" w:hAnsi="Times New Roman" w:cs="Times New Roman"/>
-          <w:sz w:val="24"/>
-          <w:szCs w:val="24"/>
-          <w:lang w:val="ru-RU"/>
-        </w:rPr>
-        <w:t>р</w:t>
-      </w:r>
-      <w:r>
-        <w:rPr>
-          <w:rFonts w:ascii="Times New Roman" w:hAnsi="Times New Roman" w:cs="Times New Roman"/>
-          <w:sz w:val="24"/>
-          <w:szCs w:val="24"/>
-          <w:lang w:val="ru-RU"/>
-        </w:rPr>
-        <w:t>азработка документации (ТЗ, ЭП, ТП, ПЗ, ТУ и др.)</w:t>
+        </w:rPr>
+      </w:pPr>
+      <w:r>
+        <w:rPr>
+          <w:rFonts w:ascii="Times New Roman" w:hAnsi="Times New Roman" w:cs="Times New Roman"/>
+          <w:sz w:val="24"/>
+          <w:szCs w:val="24"/>
+          <w:lang w:val="ru-RU"/>
+        </w:rPr>
+        <w:t>добавление</w:t>
+      </w:r>
+      <w:r>
+        <w:rPr>
+          <w:rFonts w:ascii="Times New Roman" w:hAnsi="Times New Roman" w:cs="Times New Roman"/>
+          <w:sz w:val="24"/>
+          <w:szCs w:val="24"/>
+        </w:rPr>
+        <w:t xml:space="preserve"> </w:t>
+      </w:r>
+      <w:proofErr w:type="spellStart"/>
+      <w:r>
+        <w:rPr>
+          <w:rFonts w:ascii="Times New Roman" w:hAnsi="Times New Roman" w:cs="Times New Roman"/>
+          <w:sz w:val="24"/>
+          <w:szCs w:val="24"/>
+        </w:rPr>
+        <w:t>возможност</w:t>
+      </w:r>
+      <w:proofErr w:type="spellEnd"/>
+      <w:r>
+        <w:rPr>
+          <w:rFonts w:ascii="Times New Roman" w:hAnsi="Times New Roman" w:cs="Times New Roman"/>
+          <w:sz w:val="24"/>
+          <w:szCs w:val="24"/>
+          <w:lang w:val="ru-RU"/>
+        </w:rPr>
+        <w:t>и</w:t>
+      </w:r>
+      <w:r>
+        <w:rPr>
+          <w:rFonts w:ascii="Times New Roman" w:hAnsi="Times New Roman" w:cs="Times New Roman"/>
+          <w:sz w:val="24"/>
+          <w:szCs w:val="24"/>
+        </w:rPr>
+        <w:t xml:space="preserve"> из личного кабинета становиться учителем и учеником</w:t>
+      </w:r>
+    </w:p>
+    <w:p>
+      <w:pPr>
+        <w:pStyle w:val="a8"/>
+        <w:numPr>
+          <w:ilvl w:val="1"/>
+          <w:numId w:val="2"/>
+        </w:numPr>
+        <w:rPr>
+          <w:rFonts w:ascii="Times New Roman" w:hAnsi="Times New Roman" w:cs="Times New Roman"/>
+          <w:sz w:val="24"/>
+          <w:szCs w:val="24"/>
+        </w:rPr>
+      </w:pPr>
+      <w:r>
+        <w:rPr>
+          <w:rFonts w:ascii="Times New Roman" w:hAnsi="Times New Roman" w:cs="Times New Roman"/>
+          <w:sz w:val="24"/>
+          <w:szCs w:val="24"/>
+          <w:lang w:val="ru-RU"/>
+        </w:rPr>
+        <w:t>фиксы</w:t>
+      </w:r>
+      <w:r>
+        <w:rPr>
+          <w:rFonts w:ascii="Times New Roman" w:hAnsi="Times New Roman" w:cs="Times New Roman"/>
+          <w:sz w:val="24"/>
+          <w:szCs w:val="24"/>
+        </w:rPr>
+        <w:t xml:space="preserve"> множественных багов</w:t>
+      </w:r>
+    </w:p>
+    <w:p>
+      <w:pPr>
+        <w:pStyle w:val="a8"/>
+        <w:numPr>
+          <w:ilvl w:val="1"/>
+          <w:numId w:val="2"/>
+        </w:numPr>
+        <w:rPr>
+          <w:rFonts w:ascii="Times New Roman" w:hAnsi="Times New Roman" w:cs="Times New Roman"/>
+          <w:sz w:val="24"/>
+          <w:szCs w:val="24"/>
+        </w:rPr>
+      </w:pPr>
+      <w:r>
+        <w:rPr>
+          <w:rFonts w:ascii="Times New Roman" w:hAnsi="Times New Roman" w:cs="Times New Roman"/>
+          <w:sz w:val="24"/>
+          <w:szCs w:val="24"/>
+          <w:lang w:val="ru-RU"/>
+        </w:rPr>
+        <w:t>добавление</w:t>
+      </w:r>
+      <w:r>
+        <w:rPr>
+          <w:rFonts w:ascii="Times New Roman" w:hAnsi="Times New Roman" w:cs="Times New Roman"/>
+          <w:sz w:val="24"/>
+          <w:szCs w:val="24"/>
+        </w:rPr>
+        <w:t xml:space="preserve"> </w:t>
+      </w:r>
+      <w:proofErr w:type="spellStart"/>
+      <w:r>
+        <w:rPr>
+          <w:rFonts w:ascii="Times New Roman" w:hAnsi="Times New Roman" w:cs="Times New Roman"/>
+          <w:sz w:val="24"/>
+          <w:szCs w:val="24"/>
+        </w:rPr>
+        <w:t>возможност</w:t>
+      </w:r>
+      <w:proofErr w:type="spellEnd"/>
+      <w:r>
+        <w:rPr>
+          <w:rFonts w:ascii="Times New Roman" w:hAnsi="Times New Roman" w:cs="Times New Roman"/>
+          <w:sz w:val="24"/>
+          <w:szCs w:val="24"/>
+          <w:lang w:val="ru-RU"/>
+        </w:rPr>
+        <w:t>и</w:t>
+      </w:r>
+      <w:r>
+        <w:rPr>
+          <w:rFonts w:ascii="Times New Roman" w:hAnsi="Times New Roman" w:cs="Times New Roman"/>
+          <w:sz w:val="24"/>
+          <w:szCs w:val="24"/>
+        </w:rPr>
+        <w:t xml:space="preserve"> удаления студента из группы</w:t>
+      </w:r>
+    </w:p>
+    <w:p>
+      <w:pPr>
+        <w:pStyle w:val="a8"/>
+        <w:numPr>
+          <w:ilvl w:val="1"/>
+          <w:numId w:val="2"/>
+        </w:numPr>
+        <w:rPr>
+          <w:rFonts w:ascii="Times New Roman" w:hAnsi="Times New Roman" w:cs="Times New Roman"/>
+          <w:sz w:val="24"/>
+          <w:szCs w:val="24"/>
+        </w:rPr>
+      </w:pPr>
+      <w:r>
+        <w:rPr>
+          <w:rFonts w:ascii="Times New Roman" w:hAnsi="Times New Roman" w:cs="Times New Roman"/>
+          <w:sz w:val="24"/>
+          <w:szCs w:val="24"/>
+          <w:lang w:val="ru-RU"/>
+        </w:rPr>
+        <w:t xml:space="preserve">создание </w:t>
+      </w:r>
+      <w:proofErr w:type="spellStart"/>
+      <w:r>
+        <w:rPr>
+          <w:rFonts w:ascii="Times New Roman" w:hAnsi="Times New Roman" w:cs="Times New Roman"/>
+          <w:sz w:val="24"/>
+          <w:szCs w:val="24"/>
+          <w:lang w:val="ru-RU"/>
+        </w:rPr>
+        <w:t>репозитория</w:t>
+      </w:r>
+      <w:proofErr w:type="spellEnd"/>
+    </w:p>
+    <w:p>
+      <w:pPr>
+        <w:pStyle w:val="a8"/>
+        <w:ind w:left="1440"/>
+        <w:rPr>
+          <w:rFonts w:ascii="Times New Roman" w:hAnsi="Times New Roman" w:cs="Times New Roman"/>
+          <w:sz w:val="24"/>
+          <w:szCs w:val="24"/>
+        </w:rPr>
+      </w:pPr>
+    </w:p>
+    <w:p>
+      <w:pPr>
+        <w:numPr>
+          <w:ilvl w:val="0"/>
+          <w:numId w:val="2"/>
+        </w:numPr>
+        <w:rPr>
+          <w:rFonts w:ascii="Times New Roman" w:hAnsi="Times New Roman" w:cs="Times New Roman"/>
+          <w:sz w:val="28"/>
+          <w:szCs w:val="28"/>
+        </w:rPr>
+      </w:pPr>
+      <w:r>
+        <w:rPr>
+          <w:rFonts w:ascii="Times New Roman" w:hAnsi="Times New Roman" w:cs="Times New Roman"/>
+          <w:sz w:val="28"/>
+          <w:szCs w:val="28"/>
+          <w:lang w:val="ru-RU"/>
+        </w:rPr>
+        <w:t xml:space="preserve">Деминов Никита Максимович </w:t>
+      </w:r>
+    </w:p>
+    <w:p>
+      <w:pPr>
+        <w:pStyle w:val="a8"/>
+        <w:numPr>
+          <w:ilvl w:val="1"/>
+          <w:numId w:val="2"/>
+        </w:numPr>
+        <w:rPr>
+          <w:rFonts w:ascii="Times New Roman" w:hAnsi="Times New Roman" w:cs="Times New Roman"/>
+          <w:sz w:val="24"/>
+          <w:szCs w:val="24"/>
+          <w:lang w:val="en-US"/>
+        </w:rPr>
+      </w:pPr>
+      <w:r>
+        <w:rPr>
+          <w:rFonts w:ascii="Times New Roman" w:hAnsi="Times New Roman" w:cs="Times New Roman"/>
+          <w:sz w:val="24"/>
+          <w:szCs w:val="24"/>
+          <w:lang w:val="ru-RU"/>
+        </w:rPr>
+        <w:t>выбор платежной системы</w:t>
+      </w:r>
+    </w:p>
+    <w:p>
+      <w:pPr>
+        <w:pStyle w:val="a8"/>
+        <w:numPr>
+          <w:ilvl w:val="1"/>
+          <w:numId w:val="2"/>
+        </w:numPr>
+        <w:rPr>
+          <w:rFonts w:ascii="Times New Roman" w:hAnsi="Times New Roman" w:cs="Times New Roman"/>
+          <w:sz w:val="24"/>
+          <w:szCs w:val="24"/>
+          <w:lang w:val="ru-RU"/>
+        </w:rPr>
+      </w:pPr>
+      <w:r>
+        <w:rPr>
+          <w:rFonts w:ascii="Times New Roman" w:hAnsi="Times New Roman" w:cs="Times New Roman"/>
+          <w:sz w:val="24"/>
+          <w:szCs w:val="24"/>
+          <w:lang w:val="ru-RU"/>
+        </w:rPr>
+        <w:t>проведение анализа и составление отчета по выбору платежной системы</w:t>
+      </w:r>
+    </w:p>
+    <w:p>
+      <w:pPr>
+        <w:pStyle w:val="a8"/>
+        <w:numPr>
+          <w:ilvl w:val="1"/>
+          <w:numId w:val="2"/>
+        </w:numPr>
+        <w:rPr>
+          <w:rFonts w:ascii="Times New Roman" w:hAnsi="Times New Roman" w:cs="Times New Roman"/>
+          <w:sz w:val="24"/>
+          <w:szCs w:val="24"/>
+          <w:lang w:val="ru-RU"/>
+        </w:rPr>
+      </w:pPr>
+      <w:r>
+        <w:rPr>
+          <w:rFonts w:ascii="Times New Roman" w:hAnsi="Times New Roman" w:cs="Times New Roman"/>
+          <w:sz w:val="24"/>
+          <w:szCs w:val="24"/>
+          <w:lang w:val="ru-RU"/>
+        </w:rPr>
+        <w:t xml:space="preserve">составление общего отчета по проделанной работе </w:t>
+      </w:r>
+    </w:p>
+    <w:p>
+      <w:pPr>
+        <w:pStyle w:val="a8"/>
+        <w:ind w:left="1440"/>
+        <w:rPr>
+          <w:rFonts w:ascii="Times New Roman" w:hAnsi="Times New Roman" w:cs="Times New Roman"/>
+          <w:sz w:val="24"/>
+          <w:szCs w:val="24"/>
+          <w:lang w:val="ru-RU"/>
+        </w:rPr>
+      </w:pPr>
+    </w:p>
+    <w:p>
+      <w:pPr>
+        <w:numPr>
+          <w:ilvl w:val="0"/>
+          <w:numId w:val="2"/>
+        </w:numPr>
+        <w:rPr>
+          <w:rFonts w:ascii="Times New Roman" w:hAnsi="Times New Roman" w:cs="Times New Roman"/>
+          <w:sz w:val="28"/>
+          <w:szCs w:val="28"/>
+          <w:lang w:val="ru-RU"/>
+        </w:rPr>
+      </w:pPr>
+      <w:r>
+        <w:rPr>
+          <w:rFonts w:ascii="Times New Roman" w:hAnsi="Times New Roman" w:cs="Times New Roman"/>
+          <w:sz w:val="28"/>
+          <w:szCs w:val="28"/>
+          <w:lang w:val="ru-RU"/>
+        </w:rPr>
+        <w:t>Бычкова Елена Сергеевна (</w:t>
+      </w:r>
+      <w:r>
+        <w:rPr>
+          <w:rFonts w:ascii="Times New Roman" w:hAnsi="Times New Roman" w:cs="Times New Roman"/>
+          <w:sz w:val="28"/>
+          <w:szCs w:val="28"/>
+          <w:lang w:val="en-US"/>
+        </w:rPr>
+        <w:t>Backend</w:t>
+      </w:r>
+      <w:r>
+        <w:rPr>
+          <w:rFonts w:ascii="Times New Roman" w:hAnsi="Times New Roman" w:cs="Times New Roman"/>
+          <w:sz w:val="28"/>
+          <w:szCs w:val="28"/>
+          <w:lang w:val="ru-RU"/>
+        </w:rPr>
+        <w:t>)</w:t>
+      </w:r>
+    </w:p>
+    <w:p>
+      <w:pPr>
+        <w:pStyle w:val="a8"/>
+        <w:numPr>
+          <w:ilvl w:val="1"/>
+          <w:numId w:val="2"/>
+        </w:numPr>
+        <w:rPr>
+          <w:rFonts w:ascii="Times New Roman" w:hAnsi="Times New Roman" w:cs="Times New Roman"/>
+          <w:sz w:val="24"/>
+          <w:szCs w:val="24"/>
+          <w:lang w:val="en-US"/>
+        </w:rPr>
+      </w:pPr>
+      <w:r>
+        <w:rPr>
+          <w:rFonts w:ascii="Times New Roman" w:hAnsi="Times New Roman" w:cs="Times New Roman"/>
+          <w:sz w:val="24"/>
+          <w:szCs w:val="24"/>
+          <w:lang w:val="ru-RU"/>
+        </w:rPr>
+        <w:t>п</w:t>
+      </w:r>
+      <w:proofErr w:type="spellStart"/>
+      <w:r>
+        <w:rPr>
+          <w:rFonts w:ascii="Times New Roman" w:hAnsi="Times New Roman" w:cs="Times New Roman"/>
+          <w:sz w:val="24"/>
+          <w:szCs w:val="24"/>
+          <w:lang w:val="en-US"/>
+        </w:rPr>
+        <w:t>роектирование</w:t>
+      </w:r>
+      <w:proofErr w:type="spellEnd"/>
+      <w:r>
+        <w:rPr>
+          <w:rFonts w:ascii="Times New Roman" w:hAnsi="Times New Roman" w:cs="Times New Roman"/>
+          <w:sz w:val="24"/>
+          <w:szCs w:val="24"/>
+          <w:lang w:val="en-US"/>
+        </w:rPr>
+        <w:t>;</w:t>
+      </w:r>
+    </w:p>
+    <w:p>
+      <w:pPr>
+        <w:pStyle w:val="a8"/>
+        <w:numPr>
+          <w:ilvl w:val="1"/>
+          <w:numId w:val="2"/>
+        </w:numPr>
+        <w:rPr>
+          <w:rFonts w:ascii="Times New Roman" w:hAnsi="Times New Roman" w:cs="Times New Roman"/>
+          <w:sz w:val="24"/>
+          <w:szCs w:val="24"/>
+          <w:lang w:val="ru-RU"/>
+        </w:rPr>
+      </w:pPr>
+      <w:r>
+        <w:rPr>
+          <w:rFonts w:ascii="Times New Roman" w:hAnsi="Times New Roman" w:cs="Times New Roman"/>
+          <w:sz w:val="24"/>
+          <w:szCs w:val="24"/>
+          <w:lang w:val="ru-RU"/>
+        </w:rPr>
+        <w:t xml:space="preserve">создание </w:t>
+      </w:r>
+      <w:proofErr w:type="spellStart"/>
+      <w:r>
+        <w:rPr>
+          <w:rFonts w:ascii="Times New Roman" w:hAnsi="Times New Roman" w:cs="Times New Roman"/>
+          <w:sz w:val="24"/>
+          <w:szCs w:val="24"/>
+          <w:lang w:val="en-US"/>
+        </w:rPr>
+        <w:t>django</w:t>
+      </w:r>
+      <w:proofErr w:type="spellEnd"/>
+      <w:r>
+        <w:rPr>
+          <w:rFonts w:ascii="Times New Roman" w:hAnsi="Times New Roman" w:cs="Times New Roman"/>
+          <w:sz w:val="24"/>
+          <w:szCs w:val="24"/>
+          <w:lang w:val="ru-RU"/>
+        </w:rPr>
+        <w:t>-приложения, настройка административной панели;</w:t>
+      </w:r>
+    </w:p>
+    <w:p>
+      <w:pPr>
+        <w:pStyle w:val="a8"/>
+        <w:numPr>
+          <w:ilvl w:val="1"/>
+          <w:numId w:val="2"/>
+        </w:numPr>
+        <w:rPr>
+          <w:rFonts w:ascii="Times New Roman" w:hAnsi="Times New Roman" w:cs="Times New Roman"/>
+          <w:sz w:val="24"/>
+          <w:szCs w:val="24"/>
+          <w:lang w:val="ru-RU"/>
+        </w:rPr>
+      </w:pPr>
+      <w:r>
+        <w:rPr>
+          <w:rFonts w:ascii="Times New Roman" w:hAnsi="Times New Roman" w:cs="Times New Roman"/>
+          <w:sz w:val="24"/>
+          <w:szCs w:val="24"/>
+          <w:lang w:val="ru-RU"/>
+        </w:rPr>
+        <w:t xml:space="preserve">связывание </w:t>
+      </w:r>
+      <w:proofErr w:type="spellStart"/>
+      <w:r>
+        <w:rPr>
+          <w:rFonts w:ascii="Times New Roman" w:hAnsi="Times New Roman" w:cs="Times New Roman"/>
+          <w:sz w:val="24"/>
+          <w:szCs w:val="24"/>
+          <w:lang w:val="ru-RU"/>
+        </w:rPr>
+        <w:t>фронтенда</w:t>
+      </w:r>
+      <w:proofErr w:type="spellEnd"/>
+      <w:r>
+        <w:rPr>
+          <w:rFonts w:ascii="Times New Roman" w:hAnsi="Times New Roman" w:cs="Times New Roman"/>
+          <w:sz w:val="24"/>
+          <w:szCs w:val="24"/>
+          <w:lang w:val="ru-RU"/>
+        </w:rPr>
+        <w:t xml:space="preserve"> </w:t>
+      </w:r>
+      <w:r>
+        <w:rPr>
+          <w:rFonts w:ascii="Times New Roman" w:hAnsi="Times New Roman" w:cs="Times New Roman"/>
+          <w:sz w:val="24"/>
+          <w:szCs w:val="24"/>
+          <w:lang w:val="en-US"/>
+        </w:rPr>
+        <w:t>react</w:t>
+      </w:r>
+      <w:r>
+        <w:rPr>
+          <w:rFonts w:ascii="Times New Roman" w:hAnsi="Times New Roman" w:cs="Times New Roman"/>
+          <w:sz w:val="24"/>
+          <w:szCs w:val="24"/>
+          <w:lang w:val="ru-RU"/>
+        </w:rPr>
+        <w:t xml:space="preserve"> и </w:t>
+      </w:r>
+      <w:proofErr w:type="spellStart"/>
+      <w:r>
+        <w:rPr>
+          <w:rFonts w:ascii="Times New Roman" w:hAnsi="Times New Roman" w:cs="Times New Roman"/>
+          <w:sz w:val="24"/>
+          <w:szCs w:val="24"/>
+          <w:lang w:val="ru-RU"/>
+        </w:rPr>
+        <w:t>бэкенда</w:t>
+      </w:r>
+      <w:proofErr w:type="spellEnd"/>
+      <w:r>
+        <w:rPr>
+          <w:rFonts w:ascii="Times New Roman" w:hAnsi="Times New Roman" w:cs="Times New Roman"/>
+          <w:sz w:val="24"/>
+          <w:szCs w:val="24"/>
+          <w:lang w:val="ru-RU"/>
+        </w:rPr>
+        <w:t xml:space="preserve"> </w:t>
+      </w:r>
+      <w:proofErr w:type="spellStart"/>
+      <w:r>
+        <w:rPr>
+          <w:rFonts w:ascii="Times New Roman" w:hAnsi="Times New Roman" w:cs="Times New Roman"/>
+          <w:sz w:val="24"/>
+          <w:szCs w:val="24"/>
+          <w:lang w:val="en-US"/>
+        </w:rPr>
+        <w:t>django</w:t>
+      </w:r>
+      <w:proofErr w:type="spellEnd"/>
+      <w:r>
+        <w:rPr>
+          <w:rFonts w:ascii="Times New Roman" w:hAnsi="Times New Roman" w:cs="Times New Roman"/>
+          <w:sz w:val="24"/>
+          <w:szCs w:val="24"/>
+          <w:lang w:val="ru-RU"/>
+        </w:rPr>
+        <w:t>;</w:t>
+      </w:r>
+    </w:p>
+    <w:p>
+      <w:pPr>
+        <w:pStyle w:val="a8"/>
+        <w:numPr>
+          <w:ilvl w:val="1"/>
+          <w:numId w:val="2"/>
+        </w:numPr>
+        <w:rPr>
+          <w:rFonts w:ascii="Times New Roman" w:hAnsi="Times New Roman" w:cs="Times New Roman"/>
+          <w:sz w:val="24"/>
+          <w:szCs w:val="24"/>
+          <w:lang w:val="ru-RU"/>
+        </w:rPr>
+      </w:pPr>
+      <w:r>
+        <w:rPr>
+          <w:rFonts w:ascii="Times New Roman" w:hAnsi="Times New Roman" w:cs="Times New Roman"/>
+          <w:sz w:val="24"/>
+          <w:szCs w:val="24"/>
+          <w:lang w:val="ru-RU"/>
+        </w:rPr>
+        <w:t>разработка документации (ТЗ, ЭП, ТП, ПЗ, ТУ и др.)</w:t>
       </w:r>
     </w:p>
     <w:p>
@@ -3348,7 +4088,24 @@
           <w:sz w:val="24"/>
           <w:szCs w:val="24"/>
         </w:rPr>
-        <w:t>участиков</w:t>
+        <w:t>участ</w:t>
+      </w:r>
+      <w:proofErr w:type="spellEnd"/>
+      <w:r>
+        <w:rPr>
+          <w:sz w:val="24"/>
+          <w:szCs w:val="24"/>
+          <w:lang w:val="ru-RU"/>
+        </w:rPr>
+        <w:t>н</w:t>
+      </w:r>
+      <w:proofErr w:type="spellStart"/>
+      <w:r>
+        <w:rPr>
+          <w:sz w:val="24"/>
+          <w:szCs w:val="24"/>
+        </w:rPr>
+        <w:t>иков</w:t>
       </w:r>
       <w:proofErr w:type="spellEnd"/>
       <w:r>
@@ -6331,15 +7088,14 @@
         </w:rPr>
         <w:t xml:space="preserve">: </w:t>
       </w:r>
-      <w:hyperlink r:id="rId24">
+      <w:hyperlink r:id="rId24" w:history="1">
         <w:r>
           <w:rPr>
-            <w:color w:val="1155CC"/>
+            <w:rStyle w:val="a5"/>
             <w:sz w:val="24"/>
             <w:szCs w:val="24"/>
-            <w:u w:val="single"/>
           </w:rPr>
-          <w:t>https://github.com/slavocado/LanguageAcademy</w:t>
+          <w:t>https://github.com/Lexa070301/pd-external-dev-lab-common</w:t>
         </w:r>
       </w:hyperlink>
     </w:p>
@@ -6720,90 +7476,6 @@
           <w:szCs w:val="24"/>
         </w:rPr>
       </w:pPr>
-      <w:r>
-        <w:rPr>
-          <w:sz w:val="24"/>
-          <w:szCs w:val="24"/>
-        </w:rPr>
-        <w:t xml:space="preserve">Облако с </w:t>
-      </w:r>
-      <w:r>
-        <w:rPr>
-          <w:sz w:val="24"/>
-          <w:szCs w:val="24"/>
-          <w:lang w:val="ru-RU"/>
-        </w:rPr>
-        <w:t>отчетом</w:t>
-      </w:r>
-      <w:r>
-        <w:rPr>
-          <w:sz w:val="24"/>
-          <w:szCs w:val="24"/>
-        </w:rPr>
-        <w:t xml:space="preserve"> по проекту:</w:t>
-      </w:r>
-    </w:p>
-    <w:p>
-      <w:pPr>
-        <w:widowControl w:val="0"/>
-        <w:pBdr>
-          <w:top w:val="nil"/>
-          <w:left w:val="nil"/>
-          <w:bottom w:val="nil"/>
-          <w:right w:val="nil"/>
-          <w:between w:val="nil"/>
-        </w:pBdr>
-        <w:ind w:left="-11"/>
-        <w:rPr>
-          <w:sz w:val="24"/>
-          <w:szCs w:val="24"/>
-        </w:rPr>
-      </w:pPr>
-      <w:hyperlink r:id="rId29">
-        <w:r>
-          <w:rPr>
-            <w:color w:val="1155CC"/>
-            <w:sz w:val="24"/>
-            <w:szCs w:val="24"/>
-            <w:u w:val="single"/>
-          </w:rPr>
-          <w:t>https://docs.google.com/document/d/1sfV85xWOALtlWLfewAx4B1tGqLP1m6Wk0h1HCXFA4Ys/edit</w:t>
-        </w:r>
-      </w:hyperlink>
-    </w:p>
-    <w:p>
-      <w:pPr>
-        <w:widowControl w:val="0"/>
-        <w:pBdr>
-          <w:top w:val="nil"/>
-          <w:left w:val="nil"/>
-          <w:bottom w:val="nil"/>
-          <w:right w:val="nil"/>
-          <w:between w:val="nil"/>
-        </w:pBdr>
-        <w:ind w:left="-11"/>
-        <w:rPr>
-          <w:sz w:val="24"/>
-          <w:szCs w:val="24"/>
-        </w:rPr>
-      </w:pPr>
-    </w:p>
-    <w:p>
-      <w:pPr>
-        <w:widowControl w:val="0"/>
-        <w:pBdr>
-          <w:top w:val="nil"/>
-          <w:left w:val="nil"/>
-          <w:bottom w:val="nil"/>
-          <w:right w:val="nil"/>
-          <w:between w:val="nil"/>
-        </w:pBdr>
-        <w:ind w:left="-11"/>
-        <w:rPr>
-          <w:sz w:val="24"/>
-          <w:szCs w:val="24"/>
-        </w:rPr>
-      </w:pPr>
     </w:p>
     <w:p>
       <w:pPr>
@@ -6905,8 +7577,8 @@
     <w:p/>
     <w:p/>
     <w:sectPr>
-      <w:headerReference w:type="default" r:id="rId30"/>
-      <w:footerReference w:type="default" r:id="rId31"/>
+      <w:headerReference w:type="default" r:id="rId29"/>
+      <w:footerReference w:type="default" r:id="rId30"/>
       <w:pgSz w:w="11909" w:h="16834"/>
       <w:pgMar w:top="1440" w:right="1440" w:bottom="1440" w:left="1440" w:header="720" w:footer="720" w:gutter="0"/>
       <w:pgNumType w:start="1"/>

</xml_diff>